<commit_message>
Incorporate more stats reporting feedback from DJM
</commit_message>
<xml_diff>
--- a/PD-Parity-and-onset-age.docx
+++ b/PD-Parity-and-onset-age.docx
@@ -461,7 +461,7 @@
         <w:pStyle w:val="Textkrper"/>
       </w:pPr>
       <w:r>
-        <w:t xml:space="preserve">Word count: 1666 TODO final check</w:t>
+        <w:t xml:space="preserve">Word count: 1711 TODO final check</w:t>
       </w:r>
     </w:p>
     <w:p>
@@ -787,7 +787,7 @@
         <w:pStyle w:val="FirstParagraph"/>
       </w:pPr>
       <w:r>
-        <w:t xml:space="preserve">The code and the anonymised dataset extracts used to carry out the analyses and generate this manuscript are publicly available for inspection and comment at</w:t>
+        <w:t xml:space="preserve">The code and the anonymised dataset extracts used to carry out the analyses and generate this manuscript are publicly available at</w:t>
       </w:r>
       <w:r>
         <w:t xml:space="preserve"> </w:t>
@@ -1243,7 +1243,7 @@
         <w:t xml:space="preserve">1</w:t>
       </w:r>
       <w:r>
-        <w:t xml:space="preserve">B). A Bayes factor of 29.9 provided even stronger evidence for the association. That is, as the relationship between number of children and later disease onset was not unique to women, this strongly argues against the underlying cause being additional exposure to œstrogens.</w:t>
+        <w:t xml:space="preserve">B). A Bayes factor of 30 provided even stronger evidence for the association. That is, as the relationship between number of children and later disease onset was not unique to women, this strongly argues against the underlying cause being additional exposure to œstrogens.</w:t>
       </w:r>
     </w:p>
     <w:p>
@@ -1275,7 +1275,7 @@
         <w:t xml:space="preserve"> </w:t>
       </w:r>
       <w:r>
-        <w:t xml:space="preserve">for women, by -1.6 [-3.5, 0.4] years, with the posterior distribution implying a probability of only 0.06 of a later onset in the population.</w:t>
+        <w:t xml:space="preserve">for women, by -1.6 [-3.5, 0.4] years, with a posterior probability of only 6% of a later onset in the population.</w:t>
       </w:r>
     </w:p>
     <w:p>
@@ -1301,7 +1301,7 @@
         <w:pStyle w:val="Textkrper"/>
       </w:pPr>
       <w:r>
-        <w:t xml:space="preserve">The mean age at diagnosis was marginally earlier for women in this sample, by -0.9 years [-2.5, 0.6], with a posterior probability of 0.12 of onset actually being later in the population.</w:t>
+        <w:t xml:space="preserve">The mean age at diagnosis was marginally earlier for women in this sample, by -0.9 years [-2.5, 0.6], with a posterior probability of 12% of onset actually being later in the population.</w:t>
       </w:r>
     </w:p>
     <w:p>
@@ -1355,7 +1355,7 @@
         <w:t xml:space="preserve"> </w:t>
       </w:r>
       <w:r>
-        <w:t xml:space="preserve">Women: -1.1 years per child, uncertainty interval [-2.15, 0.0], Bayes factor 11.3. Men: -1.3 years per child [-2.32, -0.3], Bayes factor 31.4.</w:t>
+        <w:t xml:space="preserve">Women: -1.1 years per child, uncertainty interval [-2.15, 0.0], Bayes factor 11. Men: -1.3 years per child [-2.32, -0.3], Bayes factor 31.</w:t>
       </w:r>
       <w:r>
         <w:t xml:space="preserve"> </w:t>
@@ -1370,7 +1370,7 @@
         <w:t xml:space="preserve"> </w:t>
       </w:r>
       <w:r>
-        <w:t xml:space="preserve">Women: -0.6 years per child, [-1.35, 0.2], Bayes factor 2.7. Men: -0.9 years per child [-1.49, -0.4], Bayes factor 98.2. (The coefficients are negative, as we are modelling year of birth, rather than age.)</w:t>
+        <w:t xml:space="preserve">Women: -0.6 years per child, [-1.35, 0.2], Bayes factor 2.7. Men: -0.9 years per child [-1.49, -0.4], Bayes factor 98. (The coefficients are negative, as we are modelling year of birth, rather than age.)</w:t>
       </w:r>
     </w:p>
     <w:p>

</xml_diff>

<commit_message>
Minor changes from review by RS
- aded reference to historical NZ population fertility changes.
- set iterations to be a variable
- deleted no-longer-used analysis code
</commit_message>
<xml_diff>
--- a/PD-Parity-and-onset-age.docx
+++ b/PD-Parity-and-onset-age.docx
@@ -1370,7 +1370,16 @@
         <w:t xml:space="preserve"> </w:t>
       </w:r>
       <w:r>
-        <w:t xml:space="preserve">Women: -0.6 years per child, [-1.35, 0.2], Bayes factor 2.7. Men: -0.9 years per child [-1.49, -0.4], Bayes factor 98. (The coefficients are negative, as we are modelling year of birth, rather than age.)</w:t>
+        <w:t xml:space="preserve">Women: -0.6 years per child, [-1.35, 0.2], Bayes factor 2.7. (Although the evidence for this association was not strong in this sample, we know that the population fertility for New Zealand women did decline markedly in the late twentieth century.</w:t>
+      </w:r>
+      <w:r>
+        <w:rPr>
+          <w:vertAlign w:val="superscript"/>
+        </w:rPr>
+        <w:t xml:space="preserve">10</w:t>
+      </w:r>
+      <w:r>
+        <w:t xml:space="preserve">) Men: -0.9 years per child [-1.49, -0.4], Bayes factor 98. (The coefficients are negative, as we are modelling year of birth, rather than age.)</w:t>
       </w:r>
     </w:p>
     <w:p>
@@ -1467,7 +1476,7 @@
         <w:rPr>
           <w:vertAlign w:val="superscript"/>
         </w:rPr>
-        <w:t xml:space="preserve">10</w:t>
+        <w:t xml:space="preserve">11</w:t>
       </w:r>
     </w:p>
     <w:p>
@@ -1567,7 +1576,7 @@
         <w:rPr>
           <w:vertAlign w:val="superscript"/>
         </w:rPr>
-        <w:t xml:space="preserve">2,11</w:t>
+        <w:t xml:space="preserve">2,12</w:t>
       </w:r>
       <w:r>
         <w:t xml:space="preserve"> </w:t>
@@ -1656,7 +1665,7 @@
       </w:r>
       <w:bookmarkEnd w:id="36"/>
     </w:p>
-    <w:bookmarkStart w:id="49" w:name="refs"/>
+    <w:bookmarkStart w:id="51" w:name="refs"/>
     <w:bookmarkStart w:id="37" w:name="ref-taylor2007_HeterogeneityMaleFemale"/>
     <w:p>
       <w:pPr>
@@ -1896,13 +1905,13 @@
       </w:r>
     </w:p>
     <w:bookmarkEnd w:id="46"/>
-    <w:bookmarkStart w:id="47" w:name="X0b9401aaecab7678c39860c3c8fa317edf63445"/>
+    <w:bookmarkStart w:id="48" w:name="ref-pool2011_FamiliesHistoryColonial"/>
     <w:p>
       <w:pPr>
         <w:pStyle w:val="Literaturverzeichnis"/>
       </w:pPr>
       <w:r>
-        <w:t xml:space="preserve">10. Blanchard RD, Bunker JB, Wachs M. Distinguishing aging, period and cohort effects in longitudinal studies of elderly populations.</w:t>
+        <w:t xml:space="preserve">10. Pool I, Du Plessis R. Families: A history - Colonial families: 1840–1879.</w:t>
       </w:r>
       <w:r>
         <w:t xml:space="preserve"> </w:t>
@@ -1911,6 +1920,45 @@
         <w:rPr>
           <w:i/>
         </w:rPr>
+        <w:t xml:space="preserve">Te Ara - the Encyclopedia of New Zealand</w:t>
+      </w:r>
+      <w:r>
+        <w:t xml:space="preserve">,</w:t>
+      </w:r>
+      <w:r>
+        <w:t xml:space="preserve"> </w:t>
+      </w:r>
+      <w:hyperlink r:id="rId47">
+        <w:r>
+          <w:rPr>
+            <w:rStyle w:val="Hyperlink"/>
+          </w:rPr>
+          <w:t xml:space="preserve">http://www.TeAra.govt.nz/en/graph/30192/fertility-rates-maori-and-non-maori-1844-2015</w:t>
+        </w:r>
+      </w:hyperlink>
+      <w:r>
+        <w:t xml:space="preserve"> </w:t>
+      </w:r>
+      <w:r>
+        <w:t xml:space="preserve">(2011, accessed 19 September 2019).</w:t>
+      </w:r>
+    </w:p>
+    <w:bookmarkEnd w:id="48"/>
+    <w:bookmarkStart w:id="49" w:name="X0b9401aaecab7678c39860c3c8fa317edf63445"/>
+    <w:p>
+      <w:pPr>
+        <w:pStyle w:val="Literaturverzeichnis"/>
+      </w:pPr>
+      <w:r>
+        <w:t xml:space="preserve">11. Blanchard RD, Bunker JB, Wachs M. Distinguishing aging, period and cohort effects in longitudinal studies of elderly populations.</w:t>
+      </w:r>
+      <w:r>
+        <w:t xml:space="preserve"> </w:t>
+      </w:r>
+      <w:r>
+        <w:rPr>
+          <w:i/>
+        </w:rPr>
         <w:t xml:space="preserve">Socioecon Plann Sci</w:t>
       </w:r>
       <w:r>
@@ -1920,14 +1968,14 @@
         <w:t xml:space="preserve">1977; 11: 137–146.</w:t>
       </w:r>
     </w:p>
-    <w:bookmarkEnd w:id="47"/>
-    <w:bookmarkStart w:id="48" w:name="X8b088a2ebef8e256bc0ec3757b2e4467b459577"/>
+    <w:bookmarkEnd w:id="49"/>
+    <w:bookmarkStart w:id="50" w:name="X8b088a2ebef8e256bc0ec3757b2e4467b459577"/>
     <w:p>
       <w:pPr>
         <w:pStyle w:val="Literaturverzeichnis"/>
       </w:pPr>
       <w:r>
-        <w:t xml:space="preserve">11. Pitcher TL, Myall DJ, Pearson JF, et al. Parkinson’s disease across ethnicities: A nationwide study in New Zealand.</w:t>
+        <w:t xml:space="preserve">12. Pitcher TL, Myall DJ, Pearson JF, et al. Parkinson’s disease across ethnicities: A nationwide study in New Zealand.</w:t>
       </w:r>
       <w:r>
         <w:t xml:space="preserve"> </w:t>
@@ -1945,8 +1993,8 @@
         <w:t xml:space="preserve">2018; 33: 1440–1448.</w:t>
       </w:r>
     </w:p>
-    <w:bookmarkEnd w:id="48"/>
-    <w:bookmarkEnd w:id="49"/>
+    <w:bookmarkEnd w:id="50"/>
+    <w:bookmarkEnd w:id="51"/>
     <w:sectPr>
       <w:pgSz w:w="12240" w:h="15840"/>
       <w:pgMar w:top="1418" w:right="1418" w:bottom="1418" w:left="1418" w:header="720" w:footer="720" w:gutter="0"/>

</xml_diff>

<commit_message>
Final changes for submission incl some manual formatting of .docx
</commit_message>
<xml_diff>
--- a/PD-Parity-and-onset-age.docx
+++ b/PD-Parity-and-onset-age.docx
@@ -5,23 +5,10 @@
     <w:p>
       <w:pPr>
         <w:pStyle w:val="Title"/>
-        <w:rPr>
-          <w:b/>
-          <w:bCs w:val="0"/>
-        </w:rPr>
-      </w:pPr>
-      <w:r>
-        <w:rPr>
-          <w:b/>
-          <w:bCs w:val="0"/>
-        </w:rPr>
+      </w:pPr>
+      <w:r>
         <w:t>The association between childbirth and delayed Parkinson’s onset is a non-biological artefact of societal change.</w:t>
       </w:r>
-    </w:p>
-    <w:p>
-      <w:pPr>
-        <w:pStyle w:val="BodyText"/>
-      </w:pPr>
     </w:p>
     <w:tbl>
       <w:tblPr>
@@ -204,6 +191,7 @@
     <w:p>
       <w:pPr>
         <w:pStyle w:val="BodyText"/>
+        <w:ind w:firstLine="0"/>
       </w:pPr>
       <w:r>
         <w:t> </w:t>
@@ -212,42 +200,53 @@
     <w:p>
       <w:pPr>
         <w:pStyle w:val="BodyText"/>
+        <w:ind w:left="1134" w:hanging="1134"/>
       </w:pPr>
       <w:r>
         <w:t> </w:t>
       </w:r>
+      <w:r>
+        <w:rPr>
+          <w:i/>
+        </w:rPr>
+        <w:t>Keywords:</w:t>
+      </w:r>
+      <w:r>
+        <w:t xml:space="preserve"> Parkinson disease, sex differences, pregnancy, epidemiology, cohort effects, sex hormones</w:t>
+      </w:r>
     </w:p>
     <w:p>
       <w:pPr>
         <w:pStyle w:val="BodyText"/>
-      </w:pPr>
-      <w:r>
-        <w:t> </w:t>
+        <w:ind w:firstLine="0"/>
+      </w:pPr>
+      <w:r>
+        <w:t>Word count: Abstract: 150, main body: 1692</w:t>
       </w:r>
     </w:p>
     <w:p>
       <w:pPr>
         <w:pStyle w:val="BodyText"/>
-      </w:pPr>
-      <w:r>
-        <w:t> </w:t>
-      </w:r>
+        <w:ind w:firstLine="0"/>
+      </w:pPr>
     </w:p>
     <w:p>
       <w:pPr>
         <w:pStyle w:val="BodyText"/>
-      </w:pPr>
-      <w:r>
-        <w:t> </w:t>
-      </w:r>
+        <w:ind w:firstLine="0"/>
+      </w:pPr>
     </w:p>
     <w:p>
       <w:pPr>
         <w:pStyle w:val="BodyText"/>
-      </w:pPr>
-      <w:r>
-        <w:t> </w:t>
-      </w:r>
+        <w:ind w:firstLine="0"/>
+      </w:pPr>
+    </w:p>
+    <w:p>
+      <w:pPr>
+        <w:pStyle w:val="BodyText"/>
+        <w:ind w:firstLine="0"/>
+      </w:pPr>
     </w:p>
     <w:p>
       <w:pPr>
@@ -255,31 +254,23 @@
         <w:ind w:firstLine="0"/>
       </w:pPr>
       <w:r>
-        <w:t>C</w:t>
-      </w:r>
-      <w:r>
-        <w:t>orrespondence concerning this articl</w:t>
+        <w:t>Correspondence concerning this articl</w:t>
       </w:r>
       <w:r>
         <w:t xml:space="preserve">e should be addressed to </w:t>
       </w:r>
       <w:r>
-        <w:t xml:space="preserve">M. R. </w:t>
-      </w:r>
-      <w:r>
-        <w:t>MacAskill</w:t>
-      </w:r>
-      <w:r>
-        <w:t xml:space="preserve">, 66 Stewart St, Christchurch 8011, New Zealand. E-mail: </w:t>
-      </w:r>
-      <w:hyperlink r:id="rId7">
-        <w:r>
-          <w:rPr>
-            <w:rStyle w:val="Hyperlink"/>
-          </w:rPr>
-          <w:t>michael.macaskill@nzbri.org</w:t>
-        </w:r>
-      </w:hyperlink>
+        <w:t xml:space="preserve">Michael </w:t>
+      </w:r>
+      <w:r>
+        <w:t xml:space="preserve">MacAskill, </w:t>
+      </w:r>
+      <w:r>
+        <w:t xml:space="preserve">66 Stewart St, Christchurch 8011, New Zealand. E-mail: </w:t>
+      </w:r>
+      <w:r>
+        <w:t>michael.macaskill@nzbri.org</w:t>
+      </w:r>
     </w:p>
     <w:p>
       <w:pPr>
@@ -374,452 +365,388 @@
     </w:p>
     <w:p>
       <w:pPr>
+        <w:rPr>
+          <w:rFonts w:ascii="Times New Roman" w:eastAsiaTheme="majorEastAsia" w:hAnsi="Times New Roman" w:cstheme="majorBidi"/>
+          <w:b/>
+          <w:bCs/>
+          <w:szCs w:val="32"/>
+        </w:rPr>
+      </w:pPr>
+      <w:bookmarkStart w:id="0" w:name="introduction"/>
+      <w:r>
+        <w:br w:type="page"/>
+      </w:r>
+    </w:p>
+    <w:p>
+      <w:pPr>
+        <w:pStyle w:val="Heading1"/>
+      </w:pPr>
+      <w:r>
+        <w:lastRenderedPageBreak/>
+        <w:t>Introduction</w:t>
+      </w:r>
+      <w:bookmarkEnd w:id="0"/>
+    </w:p>
+    <w:p>
+      <w:pPr>
+        <w:pStyle w:val="FirstParagraph"/>
+      </w:pPr>
+      <w:r>
+        <w:t>The in</w:t>
+      </w:r>
+      <w:r>
+        <w:t>cidence and prevalence of Parkinson’s are substantially lower in women.</w:t>
+      </w:r>
+      <w:r>
+        <w:rPr>
+          <w:vertAlign w:val="superscript"/>
+        </w:rPr>
+        <w:t>1,2</w:t>
+      </w:r>
+      <w:r>
+        <w:t xml:space="preserve"> The cause is unknown but could include greater male exposure to risk factors, such as head injury or occupational use of toxins.</w:t>
+      </w:r>
+      <w:r>
+        <w:rPr>
+          <w:vertAlign w:val="superscript"/>
+        </w:rPr>
+        <w:t>3</w:t>
+      </w:r>
+      <w:r>
+        <w:t xml:space="preserve"> Conversely, protective factors might apply differen</w:t>
+      </w:r>
+      <w:r>
+        <w:t>tially to women, possibly including greater exposure to hormones like œstrogens and progestogens.</w:t>
+      </w:r>
+    </w:p>
+    <w:p>
+      <w:pPr>
         <w:pStyle w:val="BodyText"/>
+      </w:pPr>
+      <w:r>
+        <w:t>Plausible mechanisms have been proposed for how female sex hormones could play a neuroprotective role in neurodegenerative conditions</w:t>
+      </w:r>
+      <w:r>
+        <w:rPr>
+          <w:vertAlign w:val="superscript"/>
+        </w:rPr>
+        <w:t>4</w:t>
+      </w:r>
+      <w:r>
+        <w:t xml:space="preserve"> and observational human</w:t>
+      </w:r>
+      <w:r>
+        <w:t xml:space="preserve"> studies have examined whether increased hormone exposure is associated with protection against Parkinson’s. Lifetime hormonal exposure has been operationalised using endogenous measures such as fertile life span (the duration between age at menarche and a</w:t>
+      </w:r>
+      <w:r>
+        <w:t>t menopause), or exogenous exposure through oral contraceptives or hormone replacement therapy. Despite some positive findings,</w:t>
+      </w:r>
+      <w:r>
+        <w:rPr>
+          <w:vertAlign w:val="superscript"/>
+        </w:rPr>
+        <w:t>5</w:t>
+      </w:r>
+      <w:r>
+        <w:t xml:space="preserve"> however, most reviews</w:t>
+      </w:r>
+      <w:r>
+        <w:rPr>
+          <w:vertAlign w:val="superscript"/>
+        </w:rPr>
+        <w:t>6</w:t>
+      </w:r>
+      <w:r>
+        <w:t>, large prospective</w:t>
+      </w:r>
+      <w:r>
+        <w:rPr>
+          <w:vertAlign w:val="superscript"/>
+        </w:rPr>
+        <w:t>7</w:t>
+      </w:r>
+      <w:r>
+        <w:t xml:space="preserve"> or case-control</w:t>
+      </w:r>
+      <w:r>
+        <w:rPr>
+          <w:vertAlign w:val="superscript"/>
+        </w:rPr>
+        <w:t>8</w:t>
+      </w:r>
+      <w:r>
+        <w:t xml:space="preserve"> studies, and meta-analyses</w:t>
+      </w:r>
+      <w:r>
+        <w:rPr>
+          <w:vertAlign w:val="superscript"/>
+        </w:rPr>
+        <w:t>9,10</w:t>
+      </w:r>
+      <w:r>
+        <w:t xml:space="preserve"> have shown little support for relati</w:t>
+      </w:r>
+      <w:r>
+        <w:t>onships between any such measures and a lowered risk of Parkinson’s.</w:t>
+      </w:r>
+    </w:p>
+    <w:p>
+      <w:pPr>
+        <w:pStyle w:val="BodyText"/>
+      </w:pPr>
+      <w:r>
+        <w:t xml:space="preserve">Lv </w:t>
+      </w:r>
+      <w:r>
         <w:rPr>
           <w:i/>
         </w:rPr>
-      </w:pPr>
+        <w:t>et al.’s</w:t>
+      </w:r>
+      <w:r>
+        <w:t xml:space="preserve"> meta-analysis</w:t>
+      </w:r>
+      <w:r>
+        <w:rPr>
+          <w:vertAlign w:val="superscript"/>
+        </w:rPr>
+        <w:t>9</w:t>
+      </w:r>
+      <w:r>
+        <w:t xml:space="preserve"> </w:t>
+      </w:r>
+      <w:r>
+        <w:t>included an examination of five case-control and three cohort studies of the effect of parity (number of childbirths) upon the risk of women subsequently developing Parkinson’s. This showed no effect, with the relative risk of Parkinson’s between the highe</w:t>
+      </w:r>
+      <w:r>
+        <w:t>st and lowest number of births being 0.99 (95% CI: 0.79–1.25). Two studies have, however, independently reported another childbirth-related association not specifically addressed in that meta-analysis: among women diagnosed with Parkinson’s, they found tha</w:t>
+      </w:r>
+      <w:r>
+        <w:t>t a history of childbirth was associated with later age of onset</w:t>
+      </w:r>
+      <w:r>
+        <w:rPr>
+          <w:vertAlign w:val="superscript"/>
+        </w:rPr>
+        <w:t>11,12</w:t>
+      </w:r>
+      <w:r>
+        <w:t xml:space="preserve">. That is, although having children might not reduce the risk of Parkinson’s </w:t>
+      </w:r>
+      <w:r>
+        <w:rPr>
+          <w:i/>
+        </w:rPr>
+        <w:t>per se,</w:t>
+      </w:r>
+      <w:r>
+        <w:t xml:space="preserve"> it might still slow the pathological process, resulting in later onset. The </w:t>
+      </w:r>
+      <w:r>
+        <w:lastRenderedPageBreak/>
+        <w:t>associations were surprisi</w:t>
+      </w:r>
+      <w:r>
+        <w:t xml:space="preserve">ngly large: Haaxma </w:t>
+      </w:r>
+      <w:r>
+        <w:rPr>
+          <w:i/>
+        </w:rPr>
+        <w:t>et al.</w:t>
+      </w:r>
+      <w:r>
+        <w:t xml:space="preserve"> found symptom onset to be later by 2.7 years per childbirth (95% CI: 0.8 – 4.6)</w:t>
+      </w:r>
+      <w:r>
+        <w:rPr>
+          <w:vertAlign w:val="superscript"/>
+        </w:rPr>
+        <w:t>11</w:t>
+      </w:r>
+      <w:r>
+        <w:t xml:space="preserve"> while Frentzel </w:t>
+      </w:r>
+      <w:r>
+        <w:rPr>
+          <w:i/>
+        </w:rPr>
+        <w:t>et al.</w:t>
+      </w:r>
+      <w:r>
+        <w:t xml:space="preserve"> independently found a delay of 2.6 years per birth (95% CI: 0.05 – 5.1).</w:t>
+      </w:r>
+      <w:r>
+        <w:rPr>
+          <w:vertAlign w:val="superscript"/>
+        </w:rPr>
+        <w:t>12</w:t>
+      </w:r>
+      <w:r>
+        <w:t xml:space="preserve"> In neither study was the effect as linear as these </w:t>
+      </w:r>
+      <w:r>
+        <w:t>single coefficients might imply, however.</w:t>
+      </w:r>
     </w:p>
     <w:p>
       <w:pPr>
         <w:pStyle w:val="BodyText"/>
+      </w:pPr>
+      <w:r>
+        <w:t>A challenge in such observational studies is applying valid control comparisons. Women without Parkinson’s lack the disease outcome measures (such as age of onset), while men with Parkinson’s lack the predictor hor</w:t>
+      </w:r>
+      <w:r>
+        <w:t>monal measures. For this specific association between number of children and age of onset, however, men with Parkinson’s are a suitable control to test for non-biological explanations. We proposed that if the relationship is absent in men, it would provide</w:t>
+      </w:r>
+      <w:r>
+        <w:t xml:space="preserve"> stronger evidence for a protective hormonal effect, specific to women. Conversely, if that relationship does hold for men, it would strongly support the cause being non-biological, and common to both sexes.</w:t>
+      </w:r>
+    </w:p>
+    <w:p>
+      <w:pPr>
+        <w:pStyle w:val="Heading1"/>
+      </w:pPr>
+      <w:bookmarkStart w:id="1" w:name="methods"/>
+      <w:r>
+        <w:t>Methods</w:t>
+      </w:r>
+      <w:bookmarkEnd w:id="1"/>
+    </w:p>
+    <w:p>
+      <w:pPr>
+        <w:pStyle w:val="Heading2"/>
+      </w:pPr>
+      <w:bookmarkStart w:id="2" w:name="data-sets"/>
+      <w:r>
+        <w:t>Data sets</w:t>
+      </w:r>
+      <w:bookmarkEnd w:id="2"/>
+    </w:p>
+    <w:p>
+      <w:pPr>
+        <w:pStyle w:val="FirstParagraph"/>
+      </w:pPr>
+      <w:r>
         <w:rPr>
           <w:i/>
         </w:rPr>
-      </w:pPr>
+        <w:t>PPMI:</w:t>
+      </w:r>
+      <w:r>
+        <w:t xml:space="preserve"> We downloaded the openly</w:t>
+      </w:r>
+      <w:r>
+        <w:t>-available Parkinson’s Progressive Marker Initiative dataset (see Acknowledgments). PPMI is an incident case study, with a mean 7 months between diagnosis and study entry (see Table 1). Valid data on number of children was available from 421 of the study’s</w:t>
+      </w:r>
+      <w:r>
+        <w:t xml:space="preserve"> 423 idiopathic Parkinson’s cases.</w:t>
+      </w:r>
     </w:p>
     <w:p>
       <w:pPr>
         <w:pStyle w:val="BodyText"/>
-        <w:ind w:firstLine="0"/>
       </w:pPr>
       <w:r>
         <w:rPr>
           <w:i/>
         </w:rPr>
-        <w:t>Keywords:</w:t>
-      </w:r>
-      <w:r>
-        <w:t xml:space="preserve"> Parkinson </w:t>
-      </w:r>
-      <w:r>
-        <w:t>disease, sex differences, pregnancy, epidemiology, cohort effects, sex hormones</w:t>
-      </w:r>
-      <w:bookmarkStart w:id="0" w:name="_GoBack"/>
-      <w:bookmarkEnd w:id="0"/>
+        <w:t>NZBRI:</w:t>
+      </w:r>
+      <w:r>
+        <w:t xml:space="preserve"> At the New Zealand Brain Research Institute (NZBRI) we conducted two online risk-factor surveys, from which 604 people with idiopathic Parkinson’s provided valid data on age at diagnosis and number of biological ch</w:t>
+      </w:r>
+      <w:r>
+        <w:t>ildren (Table 1). Cases ranged from recently-</w:t>
+      </w:r>
+      <w:r>
+        <w:lastRenderedPageBreak/>
+        <w:t xml:space="preserve">diagnosed to those with long-standing disease. Those with dementia had assistance to complete the questions. One survey (192 valid cases) recruited from our ongoing longitudinal study of a convenience sample of </w:t>
+      </w:r>
+      <w:r>
+        <w:t>prevalent cases in the local Canterbury region. The other (412 valid cases) was nation-wide, recruiting from the membership (excluding Canterbury) of the Parkinson’s New Zealand charitable trust. Age at diagnosis was self-reported in the national survey an</w:t>
+      </w:r>
+      <w:r>
+        <w:t>d confirmed from clinical records in the Canterbury survey.</w:t>
+      </w:r>
+    </w:p>
+    <w:p>
+      <w:pPr>
+        <w:pStyle w:val="Heading2"/>
+      </w:pPr>
+      <w:bookmarkStart w:id="3" w:name="analyses"/>
+      <w:r>
+        <w:t>Analyses</w:t>
+      </w:r>
+      <w:bookmarkEnd w:id="3"/>
+    </w:p>
+    <w:p>
+      <w:pPr>
+        <w:pStyle w:val="FirstParagraph"/>
+      </w:pPr>
+      <w:r>
+        <w:t>Disease onset was defined as the age at which a formal diagnosis of Parkinson’s was made, as symptom onset age was not included in the NZBRI national survey. Data were fit with simple Bay</w:t>
+      </w:r>
+      <w:r>
+        <w:t>esian linear models, using the R</w:t>
+      </w:r>
+      <w:r>
+        <w:rPr>
+          <w:vertAlign w:val="superscript"/>
+        </w:rPr>
+        <w:t>13</w:t>
+      </w:r>
+      <w:r>
+        <w:t xml:space="preserve"> package </w:t>
+      </w:r>
+      <w:r>
+        <w:rPr>
+          <w:i/>
+        </w:rPr>
+        <w:t>brms</w:t>
+      </w:r>
+      <w:r>
+        <w:rPr>
+          <w:vertAlign w:val="superscript"/>
+        </w:rPr>
+        <w:t>14</w:t>
+      </w:r>
+      <w:r>
+        <w:t>. Parameters were given default weakly-informative priors. Four chains of 4000 iterations each were run.</w:t>
+      </w:r>
     </w:p>
     <w:p>
       <w:pPr>
         <w:pStyle w:val="BodyText"/>
-        <w:ind w:firstLine="0"/>
-      </w:pPr>
-      <w:r>
-        <w:rPr>
-          <w:i/>
-          <w:iCs/>
-        </w:rPr>
-        <w:t>Word count:</w:t>
-      </w:r>
-      <w:r>
-        <w:t xml:space="preserve"> Abstract: 150, main body: 1691</w:t>
-      </w:r>
-    </w:p>
-    <w:p>
-      <w:pPr>
-        <w:pStyle w:val="Title"/>
-        <w:rPr>
-          <w:b/>
-          <w:bCs w:val="0"/>
-        </w:rPr>
-      </w:pPr>
-      <w:r>
-        <w:rPr>
-          <w:b/>
-          <w:bCs w:val="0"/>
-        </w:rPr>
-        <w:lastRenderedPageBreak/>
-        <w:t>The association between childbirth and delayed Parkinson’s onset is a non-biological artefact of societal change.</w:t>
-      </w:r>
-    </w:p>
-    <w:p>
-      <w:pPr>
-        <w:pStyle w:val="Heading1"/>
-      </w:pPr>
-      <w:bookmarkStart w:id="1" w:name="introduction"/>
-      <w:r>
-        <w:t>Introduction</w:t>
-      </w:r>
-      <w:bookmarkEnd w:id="1"/>
+      </w:pPr>
+      <w:r>
+        <w:t xml:space="preserve">When testing hypotheses of an association between the number of children and age of onset (or year of </w:t>
+      </w:r>
+      <w:r>
+        <w:t>birth), in each case we compared a model containing the number of children as a predictor to an intercept-only model (i.e. a model of no association). Bayes factors indicated how much more likely it was that incorporating the number of children as a predic</w:t>
+      </w:r>
+      <w:r>
+        <w:t>tor provided a better fit to the data than an intercept-only (“flat-line”) model.</w:t>
+      </w:r>
+    </w:p>
+    <w:p>
+      <w:pPr>
+        <w:pStyle w:val="Heading2"/>
+      </w:pPr>
+      <w:bookmarkStart w:id="4" w:name="reproducibility"/>
+      <w:r>
+        <w:t>Reproducibility</w:t>
+      </w:r>
+      <w:bookmarkEnd w:id="4"/>
     </w:p>
     <w:p>
       <w:pPr>
         <w:pStyle w:val="FirstParagraph"/>
-        <w:jc w:val="both"/>
-      </w:pPr>
-      <w:r>
-        <w:t>The in</w:t>
-      </w:r>
-      <w:r>
-        <w:t>cidence and prevalence of Parkinson’s are substantially lower in women.</w:t>
-      </w:r>
-      <w:r>
-        <w:rPr>
-          <w:vertAlign w:val="superscript"/>
-        </w:rPr>
-        <w:t>1,2</w:t>
-      </w:r>
-      <w:r>
-        <w:t xml:space="preserve"> The cause is unknown but could include greater male exposure to risk factors, such as head injury or occupational use of toxins.</w:t>
-      </w:r>
-      <w:r>
-        <w:rPr>
-          <w:vertAlign w:val="superscript"/>
-        </w:rPr>
-        <w:t>3</w:t>
-      </w:r>
-      <w:r>
-        <w:t xml:space="preserve"> Conversely, protective factors might apply differen</w:t>
-      </w:r>
-      <w:r>
-        <w:t>tially to women, possibly including greater exposure to hormones like œstrogens and progestogens.</w:t>
-      </w:r>
-    </w:p>
-    <w:p>
-      <w:pPr>
-        <w:pStyle w:val="BodyText"/>
-        <w:jc w:val="both"/>
-      </w:pPr>
-      <w:r>
-        <w:t>Plausible mechanisms have been proposed for how female sex hormones could play a neuroprotective role in neurodegenerative conditions</w:t>
-      </w:r>
-      <w:r>
-        <w:rPr>
-          <w:vertAlign w:val="superscript"/>
-        </w:rPr>
-        <w:t>4</w:t>
-      </w:r>
-      <w:r>
-        <w:t xml:space="preserve"> and observational human</w:t>
-      </w:r>
-      <w:r>
-        <w:t xml:space="preserve"> studies have examined whether increased hormone exposure is associated with protection against Parkinson’s. Lifetime hormonal exposure has been operationalised using endogenous measures such as fertile life span (the duration between age at menarche and a</w:t>
-      </w:r>
-      <w:r>
-        <w:t>t menopause), or exogenous exposure through oral contraceptives or hormone replacement therapy. Despite some positive findings,</w:t>
-      </w:r>
-      <w:r>
-        <w:rPr>
-          <w:vertAlign w:val="superscript"/>
-        </w:rPr>
-        <w:t>5</w:t>
-      </w:r>
-      <w:r>
-        <w:t xml:space="preserve"> however, most reviews</w:t>
-      </w:r>
-      <w:r>
-        <w:rPr>
-          <w:vertAlign w:val="superscript"/>
-        </w:rPr>
-        <w:t>6</w:t>
-      </w:r>
-      <w:r>
-        <w:t>, large prospective</w:t>
-      </w:r>
-      <w:r>
-        <w:rPr>
-          <w:vertAlign w:val="superscript"/>
-        </w:rPr>
-        <w:t>7</w:t>
-      </w:r>
-      <w:r>
-        <w:t xml:space="preserve"> or case-control</w:t>
-      </w:r>
-      <w:r>
-        <w:rPr>
-          <w:vertAlign w:val="superscript"/>
-        </w:rPr>
-        <w:t>8</w:t>
-      </w:r>
-      <w:r>
-        <w:t xml:space="preserve"> studies, and meta-analyses</w:t>
-      </w:r>
-      <w:r>
-        <w:rPr>
-          <w:vertAlign w:val="superscript"/>
-        </w:rPr>
-        <w:t>9,10</w:t>
-      </w:r>
-      <w:r>
-        <w:t xml:space="preserve"> have shown little support for relati</w:t>
-      </w:r>
-      <w:r>
-        <w:t>onships between any such measures and a lowered risk of Parkinson’s.</w:t>
-      </w:r>
-    </w:p>
-    <w:p>
-      <w:pPr>
-        <w:pStyle w:val="BodyText"/>
-        <w:jc w:val="both"/>
-      </w:pPr>
-      <w:r>
-        <w:t xml:space="preserve">Lv </w:t>
-      </w:r>
-      <w:r>
-        <w:rPr>
-          <w:i/>
-        </w:rPr>
-        <w:t>et al.’s</w:t>
-      </w:r>
-      <w:r>
-        <w:t xml:space="preserve"> meta-analysis</w:t>
-      </w:r>
-      <w:r>
-        <w:rPr>
-          <w:vertAlign w:val="superscript"/>
-        </w:rPr>
-        <w:t>9</w:t>
-      </w:r>
-      <w:r>
-        <w:t xml:space="preserve"> </w:t>
-      </w:r>
-      <w:r>
-        <w:t>included an examination of five case-control and three cohort studies of the effect of parity (number of childbirths) upon the risk of women subsequently developing Parkinson’s. This showed no effect, with the relative risk of Parkinson’s between the highe</w:t>
-      </w:r>
-      <w:r>
-        <w:t xml:space="preserve">st and lowest number of births being 0.99 (95% CI: 0.79–1.25). Two studies have, however, independently reported another childbirth-related association not specifically addressed in that </w:t>
-      </w:r>
-      <w:r>
-        <w:lastRenderedPageBreak/>
-        <w:t>meta-analysis: among women diagnosed with Parkinson’s, they found tha</w:t>
-      </w:r>
-      <w:r>
-        <w:t>t a history of childbirth was associated with later age of onset</w:t>
-      </w:r>
-      <w:r>
-        <w:rPr>
-          <w:vertAlign w:val="superscript"/>
-        </w:rPr>
-        <w:t>11,12</w:t>
-      </w:r>
-      <w:r>
-        <w:t xml:space="preserve">. That is, although having children might not reduce the risk of Parkinson’s </w:t>
-      </w:r>
-      <w:r>
-        <w:rPr>
-          <w:i/>
-        </w:rPr>
-        <w:t>per se,</w:t>
-      </w:r>
-      <w:r>
-        <w:t xml:space="preserve"> it might still slow the pathological process, resulting in later onset. The associations were surprisi</w:t>
-      </w:r>
-      <w:r>
-        <w:t xml:space="preserve">ngly large: Haaxma </w:t>
-      </w:r>
-      <w:r>
-        <w:rPr>
-          <w:i/>
-        </w:rPr>
-        <w:t>et al.</w:t>
-      </w:r>
-      <w:r>
-        <w:t xml:space="preserve"> found symptom onset to be later by 2.7 years per childbirth (95% CI: 0.8 – 4.6)</w:t>
-      </w:r>
-      <w:r>
-        <w:rPr>
-          <w:vertAlign w:val="superscript"/>
-        </w:rPr>
-        <w:t>11</w:t>
-      </w:r>
-      <w:r>
-        <w:t xml:space="preserve"> while Frentzel </w:t>
-      </w:r>
-      <w:r>
-        <w:rPr>
-          <w:i/>
-        </w:rPr>
-        <w:t>et al.</w:t>
-      </w:r>
-      <w:r>
-        <w:t xml:space="preserve"> independently found a delay of 2.6 years per birth (95% CI: 0.05 – 5.1).</w:t>
-      </w:r>
-      <w:r>
-        <w:rPr>
-          <w:vertAlign w:val="superscript"/>
-        </w:rPr>
-        <w:t>12</w:t>
-      </w:r>
-      <w:r>
-        <w:t xml:space="preserve"> In neither study was the effect as linear as these </w:t>
-      </w:r>
-      <w:r>
-        <w:t>single coefficients might imply, however.</w:t>
-      </w:r>
-    </w:p>
-    <w:p>
-      <w:pPr>
-        <w:pStyle w:val="BodyText"/>
-        <w:jc w:val="both"/>
-      </w:pPr>
-      <w:r>
-        <w:t>A challenge in such observational studies is applying valid control comparisons. Women without Parkinson’s lack the disease outcome measures (such as age of onset), while men with Parkinson’s lack the predictor hor</w:t>
-      </w:r>
-      <w:r>
-        <w:t>monal measures. For this specific association between number of children and age of onset, however, men with Parkinson’s are a suitable control to test for non-biological explanations. We proposed that if the relationship is absent in men, it would provide</w:t>
-      </w:r>
-      <w:r>
-        <w:t xml:space="preserve"> stronger evidence for a protective hormonal effect, specific to women. Conversely, if that relationship does hold for men, it would strongly support the cause being non-biological, and common to both sexes.</w:t>
-      </w:r>
-    </w:p>
-    <w:p>
-      <w:pPr>
-        <w:pStyle w:val="Heading1"/>
-      </w:pPr>
-      <w:bookmarkStart w:id="2" w:name="methods"/>
-      <w:r>
-        <w:t>Methods</w:t>
-      </w:r>
-      <w:bookmarkEnd w:id="2"/>
-    </w:p>
-    <w:p>
-      <w:pPr>
-        <w:pStyle w:val="Heading2"/>
-        <w:jc w:val="both"/>
-      </w:pPr>
-      <w:bookmarkStart w:id="3" w:name="data-sets"/>
-      <w:r>
-        <w:t>Data sets</w:t>
-      </w:r>
-      <w:bookmarkEnd w:id="3"/>
-    </w:p>
-    <w:p>
-      <w:pPr>
-        <w:pStyle w:val="FirstParagraph"/>
-        <w:jc w:val="both"/>
-      </w:pPr>
-      <w:r>
-        <w:rPr>
-          <w:i/>
-        </w:rPr>
-        <w:t>PPMI:</w:t>
-      </w:r>
-      <w:r>
-        <w:t xml:space="preserve"> We downloaded the openly</w:t>
-      </w:r>
-      <w:r>
-        <w:t>-available Parkinson’s Progressive Marker Initiative dataset (see Acknowledgments). PPMI is an incident case study, with a mean 7 months between diagnosis and study entry (see Table 1). Valid data on number of children was available from 421 of the study’s</w:t>
-      </w:r>
-      <w:r>
-        <w:t xml:space="preserve"> 423 idiopathic Parkinson’s cases.</w:t>
-      </w:r>
-    </w:p>
-    <w:p>
-      <w:pPr>
-        <w:pStyle w:val="BodyText"/>
-        <w:jc w:val="both"/>
-      </w:pPr>
-      <w:r>
-        <w:rPr>
-          <w:i/>
-        </w:rPr>
-        <w:lastRenderedPageBreak/>
-        <w:t>NZBRI:</w:t>
-      </w:r>
-      <w:r>
-        <w:t xml:space="preserve"> At the New Zealand Brain Research Institute (NZBRI) we conducted two online risk-factor surveys, from which 604 people with idiopathic Parkinson’s provided valid data on age at diagnosis and number of biological ch</w:t>
-      </w:r>
-      <w:r>
-        <w:t xml:space="preserve">ildren (Table 1). Cases ranged from recently-diagnosed to those with long-standing disease. Those with dementia had assistance to complete the questions. One survey (192 valid cases) recruited from our ongoing longitudinal study of a convenience sample of </w:t>
-      </w:r>
-      <w:r>
-        <w:t>prevalent cases in the local Canterbury region. The other (412 valid cases) was nation-wide, recruiting from the membership (excluding Canterbury) of the Parkinson’s New Zealand charitable trust. Age at diagnosis was self-reported in the national survey an</w:t>
-      </w:r>
-      <w:r>
-        <w:t>d confirmed from clinical records in the Canterbury survey.</w:t>
-      </w:r>
-    </w:p>
-    <w:p>
-      <w:pPr>
-        <w:pStyle w:val="Heading2"/>
-        <w:jc w:val="both"/>
-      </w:pPr>
-      <w:bookmarkStart w:id="4" w:name="analyses"/>
-      <w:r>
-        <w:t>Analyses</w:t>
-      </w:r>
-      <w:bookmarkEnd w:id="4"/>
-    </w:p>
-    <w:p>
-      <w:pPr>
-        <w:pStyle w:val="FirstParagraph"/>
-        <w:jc w:val="both"/>
-      </w:pPr>
-      <w:r>
-        <w:t>Disease onset was defined as the age at which a formal diagnosis of Parkinson’s was made, as symptom onset age was not included in the NZBRI national survey. Data were fit with simple Bay</w:t>
-      </w:r>
-      <w:r>
-        <w:t>esian linear models, using the R</w:t>
-      </w:r>
-      <w:r>
-        <w:rPr>
-          <w:vertAlign w:val="superscript"/>
-        </w:rPr>
-        <w:t>13</w:t>
-      </w:r>
-      <w:r>
-        <w:t xml:space="preserve"> package </w:t>
-      </w:r>
-      <w:r>
-        <w:rPr>
-          <w:i/>
-        </w:rPr>
-        <w:t>brms</w:t>
-      </w:r>
-      <w:r>
-        <w:rPr>
-          <w:vertAlign w:val="superscript"/>
-        </w:rPr>
-        <w:t>14</w:t>
-      </w:r>
-      <w:r>
-        <w:t>. Parameters were given default weakly-informative priors. Four chains of 4000 iterations each were run.</w:t>
-      </w:r>
-    </w:p>
-    <w:p>
-      <w:pPr>
-        <w:pStyle w:val="BodyText"/>
-        <w:jc w:val="both"/>
-      </w:pPr>
-      <w:r>
-        <w:t xml:space="preserve">When testing hypotheses of an association between the number of children and age of onset (or year of </w:t>
-      </w:r>
-      <w:r>
-        <w:t>birth), in each case we compared a model containing the number of children as a predictor to an intercept-only model (i.e. a model of no association). Bayes factors indicated how much more likely it was that incorporating the number of children as a predic</w:t>
-      </w:r>
-      <w:r>
-        <w:t>tor provided a better fit to the data than an intercept-only (“flat-line”) model.</w:t>
-      </w:r>
-    </w:p>
-    <w:p>
-      <w:pPr>
-        <w:pStyle w:val="Heading2"/>
-        <w:jc w:val="both"/>
-      </w:pPr>
-      <w:bookmarkStart w:id="5" w:name="reproducibility"/>
-      <w:r>
-        <w:t>Reproducibility</w:t>
-      </w:r>
-      <w:bookmarkEnd w:id="5"/>
-    </w:p>
-    <w:p>
-      <w:pPr>
-        <w:pStyle w:val="FirstParagraph"/>
-        <w:jc w:val="both"/>
       </w:pPr>
       <w:r>
         <w:t xml:space="preserve">The code and the anonymised dataset extracts used to conduct the analyses and generate this manuscript are available at </w:t>
       </w:r>
-      <w:hyperlink r:id="rId8">
+      <w:hyperlink r:id="rId7">
         <w:r>
           <w:rPr>
             <w:rStyle w:val="Hyperlink"/>
@@ -833,28 +760,363 @@
     </w:p>
     <w:p>
       <w:pPr>
+        <w:pStyle w:val="Heading1"/>
+      </w:pPr>
+      <w:bookmarkStart w:id="5" w:name="results"/>
+      <w:r>
+        <w:lastRenderedPageBreak/>
+        <w:t>Results</w:t>
+      </w:r>
+      <w:bookmarkEnd w:id="5"/>
+    </w:p>
+    <w:p>
+      <w:pPr>
+        <w:pStyle w:val="Heading2"/>
+      </w:pPr>
+      <w:bookmarkStart w:id="6" w:name="ppmi-sample"/>
+      <w:r>
+        <w:t>PPMI sample</w:t>
+      </w:r>
+      <w:bookmarkEnd w:id="6"/>
+    </w:p>
+    <w:p>
+      <w:pPr>
+        <w:pStyle w:val="FirstParagraph"/>
+      </w:pPr>
+      <w:r>
+        <w:t>We first attempted to replicate the association between number of children and later disease onset in the PPMI women. The linearly-modelled delay in diagnosis was 1.1 years per child (uncertainty interval [-0.01, 2.1]). This is the slope of the line in the</w:t>
+      </w:r>
+      <w:r>
+        <w:t xml:space="preserve"> upper-right panel of Figure 1B. A Bayes factor of 9.9 indicated substantial evidence for an association, compared to the intercept-only model. Similar results were, however, found for the PPMI men, with a slope of 1.3 years per child [0.3, 2.3] and a Baye</w:t>
+      </w:r>
+      <w:r>
+        <w:t>s factor of 30. As the relationship was not unique to women, this strongly argues against the underlying cause being pregnancy- or birth-related.</w:t>
+      </w:r>
+    </w:p>
+    <w:p>
+      <w:pPr>
+        <w:pStyle w:val="BodyText"/>
+      </w:pPr>
+      <w:r>
+        <w:t>For completeness, we also tested whether women did actually have a later age of disease onset. As indicated in</w:t>
+      </w:r>
+      <w:r>
+        <w:t xml:space="preserve"> Table 1, the mean age at diagnosis was actually slightly </w:t>
+      </w:r>
+      <w:r>
+        <w:rPr>
+          <w:i/>
+        </w:rPr>
+        <w:t>earlier</w:t>
+      </w:r>
+      <w:r>
+        <w:t xml:space="preserve"> for women, by -1.6 [-3.5, 0.4] years, with a posterior probability of only 6% of a later onset in the population.</w:t>
+      </w:r>
+    </w:p>
+    <w:p>
+      <w:pPr>
+        <w:pStyle w:val="Heading2"/>
+      </w:pPr>
+      <w:bookmarkStart w:id="7" w:name="nzbri-sample"/>
+      <w:r>
+        <w:t>NZBRI sample</w:t>
+      </w:r>
+      <w:bookmarkEnd w:id="7"/>
+    </w:p>
+    <w:p>
+      <w:pPr>
+        <w:pStyle w:val="FirstParagraph"/>
+      </w:pPr>
+      <w:r>
+        <w:t>In the NZBRI sample, the slope for women was only 0.3 years per child [-0.6, 1.3], with a Bayes factor of 1.5 indicating no evidence for a positive association. The results were similar for men, with a slope of 0.3 years per child [-0.4, 1.0] and a Bayes f</w:t>
+      </w:r>
+      <w:r>
+        <w:t>actor of 1.3.</w:t>
+      </w:r>
+    </w:p>
+    <w:p>
+      <w:pPr>
+        <w:pStyle w:val="BodyText"/>
+      </w:pPr>
+      <w:r>
+        <w:t>The NZBRI mean age at diagnosis was again marginally earlier for women, by -0.9 years [-2.5, 0.6], with a posterior probability of 12% of onset actually being later in the population.</w:t>
+      </w:r>
+    </w:p>
+    <w:p>
+      <w:pPr>
+        <w:pStyle w:val="Heading2"/>
+      </w:pPr>
+      <w:bookmarkStart w:id="8" w:name="X95eeba1b315629172895a0f7cbfe9a5c56a6bcd"/>
+      <w:r>
+        <w:t>Testing a non-biological alternative explanation</w:t>
+      </w:r>
+      <w:bookmarkEnd w:id="8"/>
+    </w:p>
+    <w:p>
+      <w:pPr>
+        <w:pStyle w:val="FirstParagraph"/>
+      </w:pPr>
+      <w:r>
+        <w:t>In many c</w:t>
+      </w:r>
+      <w:r>
+        <w:t xml:space="preserve">ountries, late twentieth-century societal changes mean that older people on average had larger families than people born more recently. Figure 1A shows such effects for the </w:t>
+      </w:r>
+      <w:r>
+        <w:lastRenderedPageBreak/>
+        <w:t>men and women in both studies (for ease of comparison with the age-of-onset associa</w:t>
+      </w:r>
+      <w:r>
+        <w:t xml:space="preserve">tions, we plot number of children on the </w:t>
+      </w:r>
+      <w:r>
+        <w:rPr>
+          <w:i/>
+        </w:rPr>
+        <w:t>x</w:t>
+      </w:r>
+      <w:r>
+        <w:t xml:space="preserve">-axis, although this does not reflect the direction of causality). We then modelled how many years earlier we would expect a patient to have been born, given how many children they had. </w:t>
+      </w:r>
+      <w:r>
+        <w:rPr>
+          <w:i/>
+        </w:rPr>
+        <w:t>PPMI study.</w:t>
+      </w:r>
+      <w:r>
+        <w:t xml:space="preserve"> Women: -1.1 year</w:t>
+      </w:r>
+      <w:r>
+        <w:t xml:space="preserve">s per child, uncertainty interval [-2.15, 0.0], Bayes factor 11. Men: -1.3 years per child [-2.32, -0.3], Bayes factor 31. </w:t>
+      </w:r>
+      <w:r>
+        <w:rPr>
+          <w:i/>
+        </w:rPr>
+        <w:t>NZBRI study.</w:t>
+      </w:r>
+      <w:r>
+        <w:t xml:space="preserve"> Women: -0.6 years per child, [-1.35, 0.2], Bayes factor 2.7 (although the evidence for this association was not strong i</w:t>
+      </w:r>
+      <w:r>
+        <w:t>n this sample, we know that the population fertility for New Zealand women did indeed decline markedly in the late twentieth century.</w:t>
+      </w:r>
+      <w:r>
+        <w:rPr>
+          <w:vertAlign w:val="superscript"/>
+        </w:rPr>
+        <w:t>15</w:t>
+      </w:r>
+      <w:r>
+        <w:t>) Men: -0.9 years per child [-1.49, -0.4], Bayes factor 98. The coefficients are negative, as, for consistency across stu</w:t>
+      </w:r>
+      <w:r>
+        <w:t>dies with recruitment at different times, we modeled year of birth rather than age.</w:t>
+      </w:r>
+    </w:p>
+    <w:p>
+      <w:pPr>
+        <w:pStyle w:val="Heading1"/>
+      </w:pPr>
+      <w:bookmarkStart w:id="9" w:name="discussion"/>
+      <w:r>
+        <w:t>Discussion</w:t>
+      </w:r>
+      <w:bookmarkEnd w:id="9"/>
+    </w:p>
+    <w:p>
+      <w:pPr>
+        <w:pStyle w:val="FirstParagraph"/>
+      </w:pPr>
+      <w:r>
+        <w:t>The men of the PPMI sample showed a clear association between having more children and later disease onset. This is sufficient to discount the proposed hormonal cause for this relationship pr</w:t>
+      </w:r>
+      <w:r>
+        <w:t>eviously reported in women only</w:t>
+      </w:r>
+      <w:r>
+        <w:rPr>
+          <w:vertAlign w:val="superscript"/>
+        </w:rPr>
+        <w:t>11,12</w:t>
+      </w:r>
+      <w:r>
+        <w:t>. We tested a non-biological explanation, common to both men and women, in which older patients are simply more likely than younger ones to have had larger families. In incident studies like PPMI, there is an almost perf</w:t>
+      </w:r>
+      <w:r>
+        <w:t>ect correlation between patient age and age of diagnosis. Accordingly, the diagnosis-age effect in the PPMI study (top row of Figure 1B) almost perfectly resembles the simple background generational cohort effect (top row of Figure 1A). The previously repo</w:t>
+      </w:r>
+      <w:r>
+        <w:t>rted associations are therefore likely an example of the classic epidemiological trap of mistaking an age effect for a generational cohort one.</w:t>
+      </w:r>
+      <w:r>
+        <w:rPr>
+          <w:vertAlign w:val="superscript"/>
+        </w:rPr>
+        <w:t>16</w:t>
+      </w:r>
+    </w:p>
+    <w:p>
+      <w:pPr>
+        <w:pStyle w:val="BodyText"/>
+      </w:pPr>
+      <w:r>
+        <w:lastRenderedPageBreak/>
+        <w:t>The association between number of children and diagnosis age was not found in either sex in the NZBRI study (b</w:t>
+      </w:r>
+      <w:r>
+        <w:t>ottom row of Figure 1B), although the background generational effect (bottom row of Figure 1A) was similar to that in the PPMI study. This is consistent, because in a prevalence sample the relationship between patient age and their age of diagnosis becomes</w:t>
+      </w:r>
+      <w:r>
+        <w:t xml:space="preserve"> de-coupled, because the sample includes many people with long-standing disease. Take, for example, a pair of people, one diagnosed at 50 and another at 75. In an incident study, participants are recruited soon after diagnosis, and such a pair would necess</w:t>
+      </w:r>
+      <w:r>
+        <w:t>arily come from different generations. In a prevalent sample, however, that relationship breaks down. Both patients could even be the same age: one recently diagnosed at age 75, while the other, also currently aged 75, would have a 25 year history of disea</w:t>
+      </w:r>
+      <w:r>
+        <w:t xml:space="preserve">se. Artefactual associations between number of children and the age of Parkinson’s onset are therefore most likely to be observed in samples with a preponderance of incident cases. In a pure incident sample, the magnitude of the association should closely </w:t>
+      </w:r>
+      <w:r>
+        <w:t>match the background societal association between age and family size (as shown in the roughly one-year-per-child associations in the PPMI sample). The two previous studies defined disease duration from symptom onset, so with durations of 2.5 years</w:t>
+      </w:r>
+      <w:r>
+        <w:rPr>
+          <w:vertAlign w:val="superscript"/>
+        </w:rPr>
+        <w:t>11</w:t>
+      </w:r>
+      <w:r>
+        <w:t xml:space="preserve"> and 5</w:t>
+      </w:r>
+      <w:r>
+        <w:t>.8 years,</w:t>
+      </w:r>
+      <w:r>
+        <w:rPr>
+          <w:vertAlign w:val="superscript"/>
+        </w:rPr>
+        <w:t>12</w:t>
+      </w:r>
+      <w:r>
+        <w:t xml:space="preserve"> this indeed places them closer to the PPMI incident study (2.1 years mean female symptom duration) than to the NZBRI prevalent sample (where the mean duration since diagnosis was 7.5 years, implying a much longer time relative to symptom onset)</w:t>
+      </w:r>
+      <w:r>
+        <w:t>.</w:t>
+      </w:r>
+    </w:p>
+    <w:p>
+      <w:pPr>
+        <w:pStyle w:val="BodyText"/>
+      </w:pPr>
+      <w:r>
+        <w:t xml:space="preserve">Lastly, we found that women’s age of onset was marginally </w:t>
+      </w:r>
+      <w:r>
+        <w:rPr>
+          <w:i/>
+        </w:rPr>
+        <w:t>earlier</w:t>
+      </w:r>
+      <w:r>
+        <w:t xml:space="preserve"> compared to men. This is not inconsistent with the two previous studies, where the women’s age of onset (57.1) was either similar to the men’s (57.3),</w:t>
+      </w:r>
+      <w:r>
+        <w:rPr>
+          <w:vertAlign w:val="superscript"/>
+        </w:rPr>
+        <w:t>12</w:t>
+      </w:r>
+      <w:r>
+        <w:t xml:space="preserve"> or non-significantly later (53.4 vs</w:t>
+      </w:r>
+      <w:r>
+        <w:t xml:space="preserve"> 51.3, p = 0.06).</w:t>
+      </w:r>
+      <w:r>
+        <w:rPr>
+          <w:vertAlign w:val="superscript"/>
+        </w:rPr>
+        <w:t>11</w:t>
+      </w:r>
+      <w:r>
+        <w:t xml:space="preserve"> Remembering that the representative population age will be far older than in studies with actively-participating patients, further analysis of our previously-reported national-level </w:t>
+      </w:r>
+      <w:r>
+        <w:lastRenderedPageBreak/>
+        <w:t>pharmaco-epidemiology study of 10 500 [10 300, 10 700]</w:t>
+      </w:r>
+      <w:r>
+        <w:t xml:space="preserve"> incident cases of Parkinson’s</w:t>
+      </w:r>
+      <w:r>
+        <w:rPr>
+          <w:vertAlign w:val="superscript"/>
+        </w:rPr>
+        <w:t>2,17</w:t>
+      </w:r>
+      <w:r>
+        <w:t xml:space="preserve"> found the standardised age of onset for women was again, if anything, minimally earlier (69.8 [69.6, 70.0]) compared to men (70.5 [70.5, 70.6]). That is, not only is the association between childbirth and later disease on</w:t>
+      </w:r>
+      <w:r>
+        <w:t>set artefactual, but there might not even be a female advantage for it to explain.</w:t>
+      </w:r>
+    </w:p>
+    <w:p>
+      <w:pPr>
+        <w:pStyle w:val="Heading1"/>
+      </w:pPr>
+      <w:bookmarkStart w:id="10" w:name="acknowledgments"/>
+      <w:r>
+        <w:t>Acknowledgments</w:t>
+      </w:r>
+      <w:bookmarkEnd w:id="10"/>
+    </w:p>
+    <w:p>
+      <w:pPr>
+        <w:pStyle w:val="FirstParagraph"/>
+      </w:pPr>
+      <w:r>
+        <w:t>Some of the data used in the preparation of this article was obtained from the Parkinson’s Progression Markers Initiative (PPMI) database (www.ppmi-info.org/</w:t>
+      </w:r>
+      <w:r>
+        <w:t>data). For up-to-date information on the study, visit www.ppmi-info.org. PPMI – a public-private partnership – is funded by the Michael J. Fox Foundation for Parkinson’s Research and funding partners, listed at www.ppmi-info.org/fundingpartners.</w:t>
+      </w:r>
+    </w:p>
+    <w:p>
+      <w:bookmarkStart w:id="11" w:name="references"/>
+      <w:r>
+        <w:br w:type="page"/>
+      </w:r>
+    </w:p>
+    <w:p>
+      <w:pPr>
         <w:pStyle w:val="TableCaption"/>
       </w:pPr>
       <w:r>
         <w:lastRenderedPageBreak/>
         <w:t>Table 1: Demographic characteristics of the PPMI and NZBRI samples.</w:t>
       </w:r>
+    </w:p>
+    <w:p>
+      <w:pPr>
+        <w:pStyle w:val="TableCaption"/>
+      </w:pPr>
     </w:p>
     <w:tbl>
       <w:tblPr>
         <w:tblStyle w:val="Table"/>
-        <w:tblW w:w="3887" w:type="pct"/>
+        <w:tblW w:w="4261" w:type="pct"/>
         <w:jc w:val="center"/>
         <w:tblLook w:val="07E0" w:firstRow="1" w:lastRow="1" w:firstColumn="1" w:lastColumn="1" w:noHBand="1" w:noVBand="1"/>
-        <w:tblCaption w:val="Table 1: Demographic characteristics of the PPMI and NZBRI samples."/>
       </w:tblPr>
       <w:tblGrid>
         <w:gridCol w:w="937"/>
-        <w:gridCol w:w="976"/>
-        <w:gridCol w:w="576"/>
-        <w:gridCol w:w="1304"/>
-        <w:gridCol w:w="1571"/>
-        <w:gridCol w:w="2115"/>
+        <w:gridCol w:w="978"/>
+        <w:gridCol w:w="743"/>
+        <w:gridCol w:w="1431"/>
+        <w:gridCol w:w="2122"/>
+        <w:gridCol w:w="1987"/>
       </w:tblGrid>
       <w:tr>
         <w:trPr>
@@ -872,7 +1134,7 @@
           <w:p>
             <w:pPr>
               <w:pStyle w:val="Compact"/>
-              <w:spacing w:line="240" w:lineRule="auto"/>
+              <w:spacing w:line="360" w:lineRule="auto"/>
               <w:jc w:val="center"/>
               <w:rPr>
                 <w:b/>
@@ -899,7 +1161,7 @@
           <w:p>
             <w:pPr>
               <w:pStyle w:val="Compact"/>
-              <w:spacing w:line="240" w:lineRule="auto"/>
+              <w:spacing w:line="360" w:lineRule="auto"/>
               <w:jc w:val="center"/>
               <w:rPr>
                 <w:b/>
@@ -917,7 +1179,7 @@
         </w:tc>
         <w:tc>
           <w:tcPr>
-            <w:tcW w:w="0" w:type="auto"/>
+            <w:tcW w:w="453" w:type="pct"/>
             <w:tcBorders>
               <w:bottom w:val="single" w:sz="0" w:space="0" w:color="auto"/>
             </w:tcBorders>
@@ -926,7 +1188,7 @@
           <w:p>
             <w:pPr>
               <w:pStyle w:val="Compact"/>
-              <w:spacing w:line="240" w:lineRule="auto"/>
+              <w:spacing w:line="360" w:lineRule="auto"/>
               <w:jc w:val="center"/>
               <w:rPr>
                 <w:b/>
@@ -944,7 +1206,7 @@
         </w:tc>
         <w:tc>
           <w:tcPr>
-            <w:tcW w:w="872" w:type="pct"/>
+            <w:tcW w:w="873" w:type="pct"/>
             <w:tcBorders>
               <w:bottom w:val="single" w:sz="0" w:space="0" w:color="auto"/>
             </w:tcBorders>
@@ -953,7 +1215,7 @@
           <w:p>
             <w:pPr>
               <w:pStyle w:val="Compact"/>
-              <w:spacing w:line="240" w:lineRule="auto"/>
+              <w:spacing w:line="360" w:lineRule="auto"/>
               <w:jc w:val="center"/>
               <w:rPr>
                 <w:b/>
@@ -971,7 +1233,7 @@
         </w:tc>
         <w:tc>
           <w:tcPr>
-            <w:tcW w:w="1050" w:type="pct"/>
+            <w:tcW w:w="1294" w:type="pct"/>
             <w:tcBorders>
               <w:bottom w:val="single" w:sz="0" w:space="0" w:color="auto"/>
             </w:tcBorders>
@@ -980,7 +1242,7 @@
           <w:p>
             <w:pPr>
               <w:pStyle w:val="Compact"/>
-              <w:spacing w:line="240" w:lineRule="auto"/>
+              <w:spacing w:line="360" w:lineRule="auto"/>
               <w:jc w:val="center"/>
               <w:rPr>
                 <w:b/>
@@ -998,7 +1260,7 @@
         </w:tc>
         <w:tc>
           <w:tcPr>
-            <w:tcW w:w="1414" w:type="pct"/>
+            <w:tcW w:w="1212" w:type="pct"/>
             <w:tcBorders>
               <w:bottom w:val="single" w:sz="0" w:space="0" w:color="auto"/>
             </w:tcBorders>
@@ -1007,7 +1269,7 @@
           <w:p>
             <w:pPr>
               <w:pStyle w:val="Compact"/>
-              <w:spacing w:line="240" w:lineRule="auto"/>
+              <w:spacing w:line="360" w:lineRule="auto"/>
               <w:jc w:val="center"/>
               <w:rPr>
                 <w:b/>
@@ -1049,6 +1311,7 @@
           <w:p>
             <w:pPr>
               <w:pStyle w:val="Compact"/>
+              <w:jc w:val="center"/>
             </w:pPr>
             <w:r>
               <w:t>Men</w:t>
@@ -1057,12 +1320,12 @@
         </w:tc>
         <w:tc>
           <w:tcPr>
-            <w:tcW w:w="0" w:type="auto"/>
+            <w:tcW w:w="453" w:type="pct"/>
           </w:tcPr>
           <w:p>
             <w:pPr>
               <w:pStyle w:val="Compact"/>
-              <w:jc w:val="right"/>
+              <w:jc w:val="center"/>
             </w:pPr>
             <w:r>
               <w:t>276</w:t>
@@ -1071,11 +1334,12 @@
         </w:tc>
         <w:tc>
           <w:tcPr>
-            <w:tcW w:w="872" w:type="pct"/>
+            <w:tcW w:w="873" w:type="pct"/>
           </w:tcPr>
           <w:p>
             <w:pPr>
               <w:pStyle w:val="Compact"/>
+              <w:jc w:val="center"/>
             </w:pPr>
             <w:r>
               <w:t>62.2 (9.7)</w:t>
@@ -1084,12 +1348,12 @@
         </w:tc>
         <w:tc>
           <w:tcPr>
-            <w:tcW w:w="1050" w:type="pct"/>
+            <w:tcW w:w="1294" w:type="pct"/>
           </w:tcPr>
           <w:p>
             <w:pPr>
               <w:pStyle w:val="Compact"/>
-              <w:ind w:left="241"/>
+              <w:jc w:val="center"/>
             </w:pPr>
             <w:r>
               <w:t>61.6 (9.7)</w:t>
@@ -1098,7 +1362,7 @@
         </w:tc>
         <w:tc>
           <w:tcPr>
-            <w:tcW w:w="1414" w:type="pct"/>
+            <w:tcW w:w="1212" w:type="pct"/>
           </w:tcPr>
           <w:p>
             <w:pPr>
@@ -1133,6 +1397,7 @@
           <w:p>
             <w:pPr>
               <w:pStyle w:val="Compact"/>
+              <w:jc w:val="center"/>
             </w:pPr>
             <w:r>
               <w:t>Women</w:t>
@@ -1141,12 +1406,12 @@
         </w:tc>
         <w:tc>
           <w:tcPr>
-            <w:tcW w:w="0" w:type="auto"/>
+            <w:tcW w:w="453" w:type="pct"/>
           </w:tcPr>
           <w:p>
             <w:pPr>
               <w:pStyle w:val="Compact"/>
-              <w:jc w:val="right"/>
+              <w:jc w:val="center"/>
             </w:pPr>
             <w:r>
               <w:t>145</w:t>
@@ -1155,11 +1420,12 @@
         </w:tc>
         <w:tc>
           <w:tcPr>
-            <w:tcW w:w="872" w:type="pct"/>
+            <w:tcW w:w="873" w:type="pct"/>
           </w:tcPr>
           <w:p>
             <w:pPr>
               <w:pStyle w:val="Compact"/>
+              <w:jc w:val="center"/>
             </w:pPr>
             <w:r>
               <w:t>60.7 (9.6)</w:t>
@@ -1168,12 +1434,12 @@
         </w:tc>
         <w:tc>
           <w:tcPr>
-            <w:tcW w:w="1050" w:type="pct"/>
+            <w:tcW w:w="1294" w:type="pct"/>
           </w:tcPr>
           <w:p>
             <w:pPr>
               <w:pStyle w:val="Compact"/>
-              <w:ind w:left="241"/>
+              <w:jc w:val="center"/>
             </w:pPr>
             <w:r>
               <w:t>60.1 (9.6)</w:t>
@@ -1182,7 +1448,7 @@
         </w:tc>
         <w:tc>
           <w:tcPr>
-            <w:tcW w:w="1414" w:type="pct"/>
+            <w:tcW w:w="1212" w:type="pct"/>
           </w:tcPr>
           <w:p>
             <w:pPr>
@@ -1220,6 +1486,7 @@
           <w:p>
             <w:pPr>
               <w:pStyle w:val="Compact"/>
+              <w:jc w:val="center"/>
             </w:pPr>
             <w:r>
               <w:t>Men</w:t>
@@ -1228,12 +1495,12 @@
         </w:tc>
         <w:tc>
           <w:tcPr>
-            <w:tcW w:w="0" w:type="auto"/>
+            <w:tcW w:w="453" w:type="pct"/>
           </w:tcPr>
           <w:p>
             <w:pPr>
               <w:pStyle w:val="Compact"/>
-              <w:jc w:val="right"/>
+              <w:jc w:val="center"/>
             </w:pPr>
             <w:r>
               <w:t>394</w:t>
@@ -1242,11 +1509,12 @@
         </w:tc>
         <w:tc>
           <w:tcPr>
-            <w:tcW w:w="872" w:type="pct"/>
+            <w:tcW w:w="873" w:type="pct"/>
           </w:tcPr>
           <w:p>
             <w:pPr>
               <w:pStyle w:val="Compact"/>
+              <w:jc w:val="center"/>
             </w:pPr>
             <w:r>
               <w:t>71.7 (7.5)</w:t>
@@ -1255,12 +1523,12 @@
         </w:tc>
         <w:tc>
           <w:tcPr>
-            <w:tcW w:w="1050" w:type="pct"/>
+            <w:tcW w:w="1294" w:type="pct"/>
           </w:tcPr>
           <w:p>
             <w:pPr>
               <w:pStyle w:val="Compact"/>
-              <w:ind w:left="241"/>
+              <w:jc w:val="center"/>
             </w:pPr>
             <w:r>
               <w:t>63.8 (9)</w:t>
@@ -1269,7 +1537,7 @@
         </w:tc>
         <w:tc>
           <w:tcPr>
-            <w:tcW w:w="1414" w:type="pct"/>
+            <w:tcW w:w="1212" w:type="pct"/>
           </w:tcPr>
           <w:p>
             <w:pPr>
@@ -1304,6 +1572,7 @@
           <w:p>
             <w:pPr>
               <w:pStyle w:val="Compact"/>
+              <w:jc w:val="center"/>
             </w:pPr>
             <w:r>
               <w:t>Women</w:t>
@@ -1312,48 +1581,7 @@
         </w:tc>
         <w:tc>
           <w:tcPr>
-            <w:tcW w:w="0" w:type="auto"/>
-          </w:tcPr>
-          <w:p>
-            <w:pPr>
-              <w:pStyle w:val="Compact"/>
-              <w:jc w:val="right"/>
-            </w:pPr>
-            <w:r>
-              <w:t>210</w:t>
-            </w:r>
-          </w:p>
-        </w:tc>
-        <w:tc>
-          <w:tcPr>
-            <w:tcW w:w="872" w:type="pct"/>
-          </w:tcPr>
-          <w:p>
-            <w:pPr>
-              <w:pStyle w:val="Compact"/>
-            </w:pPr>
-            <w:r>
-              <w:t>70.3 (7.3)</w:t>
-            </w:r>
-          </w:p>
-        </w:tc>
-        <w:tc>
-          <w:tcPr>
-            <w:tcW w:w="1050" w:type="pct"/>
-          </w:tcPr>
-          <w:p>
-            <w:pPr>
-              <w:pStyle w:val="Compact"/>
-              <w:ind w:left="241"/>
-            </w:pPr>
-            <w:r>
-              <w:t>62.9 (9)</w:t>
-            </w:r>
-          </w:p>
-        </w:tc>
-        <w:tc>
-          <w:tcPr>
-            <w:tcW w:w="1414" w:type="pct"/>
+            <w:tcW w:w="453" w:type="pct"/>
           </w:tcPr>
           <w:p>
             <w:pPr>
@@ -1361,6 +1589,48 @@
               <w:jc w:val="center"/>
             </w:pPr>
             <w:r>
+              <w:t>210</w:t>
+            </w:r>
+          </w:p>
+        </w:tc>
+        <w:tc>
+          <w:tcPr>
+            <w:tcW w:w="873" w:type="pct"/>
+          </w:tcPr>
+          <w:p>
+            <w:pPr>
+              <w:pStyle w:val="Compact"/>
+              <w:jc w:val="center"/>
+            </w:pPr>
+            <w:r>
+              <w:t>70.3 (7.3)</w:t>
+            </w:r>
+          </w:p>
+        </w:tc>
+        <w:tc>
+          <w:tcPr>
+            <w:tcW w:w="1294" w:type="pct"/>
+          </w:tcPr>
+          <w:p>
+            <w:pPr>
+              <w:pStyle w:val="Compact"/>
+              <w:jc w:val="center"/>
+            </w:pPr>
+            <w:r>
+              <w:t>62.9 (9)</w:t>
+            </w:r>
+          </w:p>
+        </w:tc>
+        <w:tc>
+          <w:tcPr>
+            <w:tcW w:w="1212" w:type="pct"/>
+          </w:tcPr>
+          <w:p>
+            <w:pPr>
+              <w:pStyle w:val="Compact"/>
+              <w:jc w:val="center"/>
+            </w:pPr>
+            <w:r>
               <w:t>7.5 (5.8)</w:t>
             </w:r>
           </w:p>
@@ -1369,202 +1639,31 @@
     </w:tbl>
     <w:p>
       <w:pPr>
-        <w:pStyle w:val="Heading1"/>
-      </w:pPr>
-      <w:bookmarkStart w:id="6" w:name="results"/>
+        <w:rPr>
+          <w:rFonts w:ascii="Times New Roman" w:eastAsiaTheme="majorEastAsia" w:hAnsi="Times New Roman" w:cstheme="majorBidi"/>
+          <w:b/>
+          <w:bCs/>
+          <w:szCs w:val="32"/>
+        </w:rPr>
+      </w:pPr>
     </w:p>
     <w:p>
       <w:pPr>
         <w:pStyle w:val="BodyText"/>
-        <w:rPr>
-          <w:rFonts w:eastAsiaTheme="majorEastAsia" w:cstheme="majorBidi"/>
+      </w:pPr>
+      <w:r>
+        <w:br w:type="page"/>
+      </w:r>
+    </w:p>
+    <w:p>
+      <w:pPr>
+        <w:rPr>
+          <w:rFonts w:ascii="Times New Roman" w:eastAsiaTheme="majorEastAsia" w:hAnsi="Times New Roman" w:cstheme="majorBidi"/>
+          <w:b/>
+          <w:bCs/>
           <w:szCs w:val="32"/>
         </w:rPr>
       </w:pPr>
-      <w:r>
-        <w:br w:type="page"/>
-      </w:r>
-    </w:p>
-    <w:p>
-      <w:pPr>
-        <w:pStyle w:val="Heading1"/>
-      </w:pPr>
-      <w:r>
-        <w:lastRenderedPageBreak/>
-        <w:t>R</w:t>
-      </w:r>
-      <w:r>
-        <w:t>esults</w:t>
-      </w:r>
-      <w:bookmarkEnd w:id="6"/>
-    </w:p>
-    <w:p>
-      <w:pPr>
-        <w:pStyle w:val="Heading2"/>
-        <w:jc w:val="both"/>
-      </w:pPr>
-      <w:bookmarkStart w:id="7" w:name="ppmi-sample"/>
-      <w:r>
-        <w:t>PPMI sample</w:t>
-      </w:r>
-      <w:bookmarkEnd w:id="7"/>
-    </w:p>
-    <w:p>
-      <w:pPr>
-        <w:pStyle w:val="FirstParagraph"/>
-        <w:jc w:val="both"/>
-      </w:pPr>
-      <w:r>
-        <w:t>We first attempted to replicate the association between number of children and later disease onset in women. The linearly-modelled delay in diagnosis was 1.1 years per child (uncertainty interval [-0.01, 2.1]). This is the slope of the line in the upper-ri</w:t>
-      </w:r>
-      <w:r>
-        <w:t xml:space="preserve">ght panel of Figure 1B. A Bayes factor of 9.9 indicated substantial evidence for an association, compared to the intercept-only model. Similar results were, however, found for the PPMI men, with a slope of 1.3 years per child [0.3, 2.3] and a Bayes factor </w:t>
-      </w:r>
-      <w:r>
-        <w:t>of 30. As the relationship was not unique to women, this strongly argues against the underlying cause being pregnancy- or birth-related.</w:t>
-      </w:r>
-    </w:p>
-    <w:p>
-      <w:pPr>
-        <w:pStyle w:val="BodyText"/>
-        <w:jc w:val="both"/>
-      </w:pPr>
-      <w:r>
-        <w:t>For completeness, we also tested whether women did actually have a later age of disease onset. As indicated in Table 1,</w:t>
-      </w:r>
-      <w:r>
-        <w:t xml:space="preserve"> the mean age at diagnosis was actually slightly </w:t>
-      </w:r>
-      <w:r>
-        <w:rPr>
-          <w:i/>
-        </w:rPr>
-        <w:t>earlier</w:t>
-      </w:r>
-      <w:r>
-        <w:t xml:space="preserve"> for women, by -1.6 [-3.5, 0.4] years, with a posterior probability of only 6% of a later onset in the population.</w:t>
-      </w:r>
-    </w:p>
-    <w:p>
-      <w:pPr>
-        <w:pStyle w:val="Heading2"/>
-        <w:jc w:val="both"/>
-      </w:pPr>
-      <w:bookmarkStart w:id="8" w:name="nzbri-sample"/>
-      <w:r>
-        <w:t>NZBRI sample</w:t>
-      </w:r>
-      <w:bookmarkEnd w:id="8"/>
-    </w:p>
-    <w:p>
-      <w:pPr>
-        <w:pStyle w:val="FirstParagraph"/>
-        <w:jc w:val="both"/>
-      </w:pPr>
-      <w:r>
-        <w:t>In the NZBRI sample, the slope for women was only 0.3 years per child [-0.6, 1.3], with a Bayes factor of 1.5 indicating no evidence for a positive association. The results were similar for men, with a slope of 0.3 years per child [-0.4, 1.0] and a Bayes f</w:t>
-      </w:r>
-      <w:r>
-        <w:t>actor of 1.3.</w:t>
-      </w:r>
-    </w:p>
-    <w:p>
-      <w:pPr>
-        <w:pStyle w:val="BodyText"/>
-        <w:jc w:val="both"/>
-      </w:pPr>
-      <w:r>
-        <w:t>The NZBRI mean age at diagnosis was again marginally earlier for women, by -0.9 years [-2.5, 0.6], with a posterior probability of 12% of onset actually being later in the population.</w:t>
-      </w:r>
-    </w:p>
-    <w:p>
-      <w:pPr>
-        <w:pStyle w:val="Heading2"/>
-        <w:jc w:val="both"/>
-      </w:pPr>
-      <w:bookmarkStart w:id="9" w:name="X95eeba1b315629172895a0f7cbfe9a5c56a6bcd"/>
-      <w:r>
-        <w:t>Testing a non-biological alternative explanation</w:t>
-      </w:r>
-      <w:bookmarkEnd w:id="9"/>
-    </w:p>
-    <w:p>
-      <w:pPr>
-        <w:pStyle w:val="FirstParagraph"/>
-        <w:jc w:val="both"/>
-      </w:pPr>
-      <w:r>
-        <w:t>In many c</w:t>
-      </w:r>
-      <w:r>
-        <w:t xml:space="preserve">ountries, late twentieth-century societal changes mean that older people on average had larger families than people born more recently. Figure 1A shows such effects for the </w:t>
-      </w:r>
-      <w:r>
-        <w:lastRenderedPageBreak/>
-        <w:t>men and women in both studies (for ease of comparison with the age-of-onset associa</w:t>
-      </w:r>
-      <w:r>
-        <w:t xml:space="preserve">tions, we plot number of children on the </w:t>
-      </w:r>
-      <w:r>
-        <w:rPr>
-          <w:i/>
-        </w:rPr>
-        <w:t>x</w:t>
-      </w:r>
-      <w:r>
-        <w:t xml:space="preserve">-axis, although this does not reflect the direction of causality). We then modelled how many years earlier we would expect a patient to have been born, given how many children they had. </w:t>
-      </w:r>
-      <w:r>
-        <w:rPr>
-          <w:i/>
-        </w:rPr>
-        <w:t>PPMI study.</w:t>
-      </w:r>
-      <w:r>
-        <w:t xml:space="preserve"> Women: -1.1 year</w:t>
-      </w:r>
-      <w:r>
-        <w:t xml:space="preserve">s per child, uncertainty interval [-2.15, 0.0], Bayes factor 11. Men: -1.3 years per child [-2.32, -0.3], Bayes factor 31. </w:t>
-      </w:r>
-      <w:r>
-        <w:rPr>
-          <w:i/>
-        </w:rPr>
-        <w:t>NZBRI study.</w:t>
-      </w:r>
-      <w:r>
-        <w:t xml:space="preserve"> Women: -0.6 years per child, [-1.35, 0.2], Bayes factor 2.7 (although the evidence for this association was not strong i</w:t>
-      </w:r>
-      <w:r>
-        <w:t>n this sample, we know that the population fertility for New Zealand women did indeed decline markedly in the late twentieth century.</w:t>
-      </w:r>
-      <w:r>
-        <w:rPr>
-          <w:vertAlign w:val="superscript"/>
-        </w:rPr>
-        <w:t>15</w:t>
-      </w:r>
-      <w:r>
-        <w:t>) Men: -0.9 years per child [-1.49, -0.4], Bayes factor 98. The coefficients are negative, as, for consistency across stu</w:t>
-      </w:r>
-      <w:r>
-        <w:t>dies with recruitment at different times, we modeled year of birth rather than age.</w:t>
-      </w:r>
-    </w:p>
-    <w:p>
-      <w:pPr>
-        <w:pStyle w:val="BodyText"/>
-      </w:pPr>
-      <w:r>
-        <w:br w:type="page"/>
-      </w:r>
-    </w:p>
-    <w:p>
-      <w:pPr>
-        <w:pStyle w:val="FirstParagraph"/>
-        <w:jc w:val="both"/>
-      </w:pPr>
     </w:p>
     <w:p>
       <w:r>
@@ -1572,7 +1671,7 @@
           <w:noProof/>
         </w:rPr>
         <w:drawing>
-          <wp:inline distT="0" distB="0" distL="0" distR="0">
+          <wp:inline distT="0" distB="0" distL="0" distR="0" wp14:anchorId="4707F6A7" wp14:editId="178E4999">
             <wp:extent cx="5969000" cy="3405972"/>
             <wp:effectExtent l="0" t="0" r="0" b="0"/>
             <wp:docPr id="1" name="Picture" descr="Figure 1: (A). In both the PPMI (orange) and NZBRI (blue) studies, in both men and women, there was a background cohort effect in which older patients tended to have had more children than had patients who were born more recently. The magnitude of this effect (i.e. the slope of each line) was such that each additional child was associated with the average patient having been born (approximately) one year earlier. The Bayes factor (BF) labels indicate how many times more likely the data was better fit by each model, compared to the null hypothesis of there being no association (i.e. a flat line). (B). PPMI is an incident study and hence patient age and age-of-diagnosis are tightly correlated. Accordingly, the PPMI age-of-diagnosis association almost perfectly reflects the underlying background societal association of older people having more children (at a similar magnitude of approximately one year per child). By contrast, the NZBRI survey was of a prevalent sample, in which a patient’s current age and their age of diagnosis are no longer necessarily coupled. That is, a patient of a given age might have been recently diagnosed, or they could have long-standing disease. Accordingly, the age-of-diagnosis association was absent for both the NZBRI men and women (as indicated by the small Bayes factors). Figure by MacAskill (2019), distributed at https://doi.org/10.6084/m9.figshare.9928460 under an open CC-BY 4.0 license."/>
@@ -1587,7 +1686,7 @@
                     </pic:cNvPicPr>
                   </pic:nvPicPr>
                   <pic:blipFill>
-                    <a:blip r:embed="rId9"/>
+                    <a:blip r:embed="rId8"/>
                     <a:stretch>
                       <a:fillRect/>
                     </a:stretch>
@@ -1618,7 +1717,6 @@
       <w:pPr>
         <w:pStyle w:val="ImageCaption"/>
         <w:spacing w:line="360" w:lineRule="auto"/>
-        <w:jc w:val="both"/>
       </w:pPr>
       <w:r>
         <w:t xml:space="preserve">Figure 1: </w:t>
@@ -1630,13 +1728,7 @@
         <w:t>(A).</w:t>
       </w:r>
       <w:r>
-        <w:t xml:space="preserve"> In both the PPMI (orange) and NZBRI (blue) studies, in both men and women, there was a background cohort effect in which older patients tended to have had </w:t>
-      </w:r>
-      <w:r>
-        <w:t>more children than had patients who were born more recently. The magnitude of this effect (i.e. the slope of each line) was such that each additional child was associated with the average patient having been born (approximately) one year earlier. The Bayes</w:t>
-      </w:r>
-      <w:r>
-        <w:t xml:space="preserve"> factor (BF) labels indicate how many times more likely the data was better fit by each model, compared to the null hypothesis of there being no association (i.e. a flat line). </w:t>
+        <w:t xml:space="preserve"> In both the PPMI (orange) and NZBRI (blue) studies, in both men and women, there was a background cohort effect in which older patients tended to have had more children than had patients who were born more recently. The magnitude of this effect (i.e. the slope of each line) was such that each additional child was associated with the average patient having been born (approximately) one year earlier. The Bayes factor (BF) labels indicate how many times more likely the data was better fit by each model, compared to the null hypothesis of there being no association (i.e. a flat line). </w:t>
       </w:r>
       <w:r>
         <w:rPr>
@@ -1645,31 +1737,31 @@
         <w:t>(B).</w:t>
       </w:r>
       <w:r>
-        <w:t xml:space="preserve"> PPMI is an incident study and hence patient age and age-of-diagnosis are t</w:t>
-      </w:r>
-      <w:r>
-        <w:t>ightly correlated. Accordingly, the PPMI age-of-diagnosis association almost perfectly reflects the underlying background societal association of older people having more children (at a similar magnitude of approximately one year per child). By contrast, t</w:t>
-      </w:r>
-      <w:r>
-        <w:t>he NZBRI survey was of a prevalent sample, in which a patient’s current age and their age of diagnosis are no longer necessarily coupled. That is, a patient of a given age might have been recently diagnosed, or they could have long-standing disease. Accord</w:t>
-      </w:r>
-      <w:r>
-        <w:t xml:space="preserve">ingly, the age-of-diagnosis association was absent for both the NZBRI men and women (as indicated by the small Bayes factors). Figure by MacAskill (2019), distributed at </w:t>
-      </w:r>
-      <w:hyperlink r:id="rId10">
-        <w:r>
-          <w:rPr>
-            <w:rStyle w:val="Hyperlink"/>
-          </w:rPr>
-          <w:t>https://doi.org/10.6084</w:t>
-        </w:r>
-        <w:r>
-          <w:rPr>
-            <w:rStyle w:val="Hyperlink"/>
-          </w:rPr>
-          <w:t>/m9.figshare.9928460</w:t>
-        </w:r>
-      </w:hyperlink>
+        <w:t xml:space="preserve"> PPMI is an incident study and hence patient age and age-of-diagnosis are tightly correlated. Accordingly, the PPMI age-of-diagnosis association almost perfectly reflects the underlying background societal association of older people having more children (at a similar magnitude of approximately one year per child). By contrast, the NZBRI survey was of a prevalent sample, in which a patient’s current age and their age of diagnosis are no longer necessarily coupled. That is, a patient of a given age might have been recently diagnosed, or they could have long-standing disease. Accordingly, the age-of-diagnosis association was absent for both the NZBRI men and women (as indicated by the small Bayes factors). Figure by MacAskill (2019), distributed at </w:t>
+      </w:r>
+      <w:r>
+        <w:fldChar w:fldCharType="begin"/>
+      </w:r>
+      <w:r>
+        <w:instrText xml:space="preserve">HYPERLINK "https://doi.org/10.6084/m9.figshare.9928460" \h </w:instrText>
+      </w:r>
+      <w:r>
+        <w:fldChar w:fldCharType="separate"/>
+      </w:r>
+      <w:r>
+        <w:rPr>
+          <w:rStyle w:val="Hyperlink"/>
+        </w:rPr>
+        <w:t>doi.org/10.6084/m9.figshare.9928460</w:t>
+      </w:r>
+      <w:r>
+        <w:rPr>
+          <w:rStyle w:val="Hyperlink"/>
+        </w:rPr>
+        <w:fldChar w:fldCharType="end"/>
+      </w:r>
+      <w:bookmarkStart w:id="12" w:name="_GoBack"/>
+      <w:bookmarkEnd w:id="12"/>
       <w:r>
         <w:t xml:space="preserve"> under an open CC-BY 4.0 license.</w:t>
       </w:r>
@@ -1678,188 +1770,11 @@
       <w:pPr>
         <w:pStyle w:val="Heading1"/>
       </w:pPr>
-      <w:bookmarkStart w:id="10" w:name="discussion"/>
       <w:r>
         <w:lastRenderedPageBreak/>
-        <w:t>Discussion</w:t>
-      </w:r>
-      <w:bookmarkEnd w:id="10"/>
-    </w:p>
-    <w:p>
-      <w:pPr>
-        <w:pStyle w:val="FirstParagraph"/>
-        <w:jc w:val="both"/>
-      </w:pPr>
-      <w:r>
-        <w:t>The men of the PPMI sample showed a clear association between having more children and later disease onset. This is sufficient to discount the proposed hormonal cause for this relationship pr</w:t>
-      </w:r>
-      <w:r>
-        <w:t>eviously reported in women only</w:t>
-      </w:r>
-      <w:r>
-        <w:rPr>
-          <w:vertAlign w:val="superscript"/>
-        </w:rPr>
-        <w:t>11,12</w:t>
-      </w:r>
-      <w:r>
-        <w:t>. We tested a non-biological explanation, common to both men and women, in which older patients are simply more likely than younger ones to have had larger families. In incident studies like PPMI, there is an almost perf</w:t>
-      </w:r>
-      <w:r>
-        <w:t>ect correlation between patient age and age of diagnosis. Accordingly, the diagnosis-age effect in the PPMI study (top row of Figure 1B) almost perfectly resembles the simple background generational cohort effect (top row of Figure 1A). The previously repo</w:t>
-      </w:r>
-      <w:r>
-        <w:t>rted associations are therefore likely an example of the classic epidemiological trap of mistaking an age effect for a generational cohort one.</w:t>
-      </w:r>
-      <w:r>
-        <w:rPr>
-          <w:vertAlign w:val="superscript"/>
-        </w:rPr>
-        <w:t>16</w:t>
-      </w:r>
-    </w:p>
-    <w:p>
-      <w:pPr>
-        <w:pStyle w:val="BodyText"/>
-        <w:jc w:val="both"/>
-      </w:pPr>
-      <w:r>
-        <w:t>The association between number of children and diagnosis age was not found in either sex in the NZBRI study (b</w:t>
-      </w:r>
-      <w:r>
-        <w:t>ottom row of Figure 1B), although the background generational effect (bottom row of Figure 1A) was similar to that in the PPMI study. This is consistent, because in a prevalence sample the relationship between patient age and their age of diagnosis becomes</w:t>
-      </w:r>
-      <w:r>
-        <w:t xml:space="preserve"> de-coupled, because the sample includes many people with long-standing disease. Take, for example, a pair of people, one diagnosed at 50 and another at 75. In an incident study, participants are recruited soon after diagnosis, and such a pair would necess</w:t>
-      </w:r>
-      <w:r>
-        <w:t>arily come from different generations. In a prevalent sample, however, that relationship breaks down. Both patients could even be the same age: one recently diagnosed at age 75, while the other, also currently aged 75, would have a 25 year history of disea</w:t>
-      </w:r>
-      <w:r>
-        <w:t xml:space="preserve">se. Artefactual associations between number of children and the age of Parkinson’s onset are therefore most likely to be observed in samples with a preponderance of incident cases. In a pure incident sample, the magnitude of the </w:t>
-      </w:r>
-      <w:r>
-        <w:lastRenderedPageBreak/>
-        <w:t xml:space="preserve">association should closely </w:t>
-      </w:r>
-      <w:r>
-        <w:t>match the background societal association between age and family size (as shown in the roughly one-year-per-child associations in the PPMI sample). The two previous studies defined disease duration from symptom onset, so with durations of 2.5 years</w:t>
-      </w:r>
-      <w:r>
-        <w:rPr>
-          <w:vertAlign w:val="superscript"/>
-        </w:rPr>
-        <w:t>11</w:t>
-      </w:r>
-      <w:r>
-        <w:t xml:space="preserve"> and 5</w:t>
-      </w:r>
-      <w:r>
-        <w:t>.8 years,</w:t>
-      </w:r>
-      <w:r>
-        <w:rPr>
-          <w:vertAlign w:val="superscript"/>
-        </w:rPr>
-        <w:t>12</w:t>
-      </w:r>
-      <w:r>
-        <w:t xml:space="preserve"> this indeed places them closer to the PPMI incident study (2.1 years mean female symptom duration) than to the NZBRI prevalent sample (where the mean duration since diagnosis was 7.5 years, implying a much longer time relative to symptom onset)</w:t>
-      </w:r>
-      <w:r>
-        <w:t>.</w:t>
-      </w:r>
-    </w:p>
-    <w:p>
-      <w:pPr>
-        <w:pStyle w:val="BodyText"/>
-        <w:jc w:val="both"/>
-      </w:pPr>
-      <w:r>
-        <w:t xml:space="preserve">Lastly, we found that women’s age of onset was marginally </w:t>
-      </w:r>
-      <w:r>
-        <w:rPr>
-          <w:i/>
-        </w:rPr>
-        <w:t>earlier</w:t>
-      </w:r>
-      <w:r>
-        <w:t xml:space="preserve"> compared to men. This is not inconsistent with the two previous studies, where the women’s age of onset (57.1) was either similar to the men’s (57.3),</w:t>
-      </w:r>
-      <w:r>
-        <w:rPr>
-          <w:vertAlign w:val="superscript"/>
-        </w:rPr>
-        <w:t>12</w:t>
-      </w:r>
-      <w:r>
-        <w:t xml:space="preserve"> or non-significantly later (53.4 vs</w:t>
-      </w:r>
-      <w:r>
-        <w:t xml:space="preserve"> 51.3, p = 0.06).</w:t>
-      </w:r>
-      <w:r>
-        <w:rPr>
-          <w:vertAlign w:val="superscript"/>
-        </w:rPr>
-        <w:t>11</w:t>
-      </w:r>
-      <w:r>
-        <w:t xml:space="preserve"> Remembering that the representative population age will be far older than in studies with actively-participating patients, further analysis of our previously-reported national-level drug-tracing epidemiology study of 10 500 [10 300, 10 </w:t>
-      </w:r>
-      <w:r>
-        <w:t>700] incident cases of Parkinson’s</w:t>
-      </w:r>
-      <w:r>
-        <w:rPr>
-          <w:vertAlign w:val="superscript"/>
-        </w:rPr>
-        <w:t>2,17</w:t>
-      </w:r>
-      <w:r>
-        <w:t xml:space="preserve"> found the standardised age of onset for women was again, if anything, minimally earlier (69.8 [69.6, 70.0]) compared to men (70.5 [70.5, 70.6]). That is, not only is the association between childbirth and later diseas</w:t>
-      </w:r>
-      <w:r>
-        <w:t>e onset artefactual, but there might not even be a female advantage for it to explain.</w:t>
-      </w:r>
-    </w:p>
-    <w:p>
-      <w:pPr>
-        <w:pStyle w:val="Heading1"/>
-        <w:jc w:val="both"/>
-      </w:pPr>
-      <w:bookmarkStart w:id="11" w:name="acknowledgments"/>
-      <w:r>
-        <w:t>Acknowledgments</w:t>
+        <w:t>References</w:t>
       </w:r>
       <w:bookmarkEnd w:id="11"/>
-    </w:p>
-    <w:p>
-      <w:pPr>
-        <w:pStyle w:val="FirstParagraph"/>
-        <w:jc w:val="both"/>
-      </w:pPr>
-      <w:r>
-        <w:t>Some of the data used in the preparation of this article was obtained from the Parkinson’s Progression Markers Initiative (PPMI) database (www.ppmi-info.</w:t>
-      </w:r>
-      <w:r>
-        <w:t>org/data). For up-to-date information on the study, visit www.ppmi-info.org. PPMI – a public-private partnership – is funded by the Michael J. Fox Foundation for Parkinson’s Research and funding partners, listed at www.ppmi-info.org/fundingpartners.</w:t>
-      </w:r>
-    </w:p>
-    <w:p>
-      <w:pPr>
-        <w:pStyle w:val="Heading1"/>
-      </w:pPr>
-      <w:bookmarkStart w:id="12" w:name="references"/>
-      <w:r>
-        <w:lastRenderedPageBreak/>
-        <w:t>Refere</w:t>
-      </w:r>
-      <w:r>
-        <w:t>nces</w:t>
-      </w:r>
-      <w:bookmarkEnd w:id="12"/>
     </w:p>
     <w:p>
       <w:pPr>
@@ -2168,7 +2083,7 @@
       <w:r>
         <w:t xml:space="preserve">oundation for Statistical Computing, Vienna, Austria, </w:t>
       </w:r>
-      <w:hyperlink r:id="rId11">
+      <w:hyperlink r:id="rId9">
         <w:r>
           <w:rPr>
             <w:rStyle w:val="Hyperlink"/>
@@ -2217,7 +2132,7 @@
       <w:r>
         <w:t xml:space="preserve">, </w:t>
       </w:r>
-      <w:hyperlink r:id="rId12">
+      <w:hyperlink r:id="rId10">
         <w:r>
           <w:rPr>
             <w:rStyle w:val="Hyperlink"/>
@@ -2279,12 +2194,9 @@
       <w:bookmarkEnd w:id="30"/>
     </w:p>
     <w:sectPr>
-      <w:footerReference w:type="even" r:id="rId13"/>
-      <w:footerReference w:type="default" r:id="rId14"/>
       <w:pgSz w:w="12240" w:h="15840"/>
       <w:pgMar w:top="1418" w:right="1418" w:bottom="1418" w:left="1418" w:header="720" w:footer="720" w:gutter="0"/>
       <w:cols w:space="720"/>
-      <w:titlePg/>
     </w:sectPr>
   </w:body>
 </w:document>
@@ -2313,151 +2225,6 @@
     </w:p>
   </w:endnote>
 </w:endnotes>
-</file>
-
-<file path=word/footer1.xml><?xml version="1.0" encoding="utf-8"?>
-<w:ftr xmlns:wpc="http://schemas.microsoft.com/office/word/2010/wordprocessingCanvas" xmlns:cx="http://schemas.microsoft.com/office/drawing/2014/chartex" xmlns:cx1="http://schemas.microsoft.com/office/drawing/2015/9/8/chartex" xmlns:cx2="http://schemas.microsoft.com/office/drawing/2015/10/21/chartex" xmlns:cx3="http://schemas.microsoft.com/office/drawing/2016/5/9/chartex" xmlns:cx4="http://schemas.microsoft.com/office/drawing/2016/5/10/chartex" xmlns:cx5="http://schemas.microsoft.com/office/drawing/2016/5/11/chartex" xmlns:cx6="http://schemas.microsoft.com/office/drawing/2016/5/12/chartex" xmlns:cx7="http://schemas.microsoft.com/office/drawing/2016/5/13/chartex" xmlns:cx8="http://schemas.microsoft.com/office/drawing/2016/5/14/chartex" xmlns:mc="http://schemas.openxmlformats.org/markup-compatibility/2006" xmlns:aink="http://schemas.microsoft.com/office/drawing/2016/ink" xmlns:am3d="http://schemas.microsoft.com/office/drawing/2017/model3d" xmlns:o="urn:schemas-microsoft-com:office:office" xmlns:r="http://schemas.openxmlformats.org/officeDocument/2006/relationships" xmlns:m="http://schemas.openxmlformats.org/officeDocument/2006/math" xmlns:v="urn:schemas-microsoft-com:vml" xmlns:wp14="http://schemas.microsoft.com/office/word/2010/wordprocessingDrawing" xmlns:wp="http://schemas.openxmlformats.org/drawingml/2006/wordprocessingDrawing" xmlns:w10="urn:schemas-microsoft-com:office:word" xmlns:w="http://schemas.openxmlformats.org/wordprocessingml/2006/main" xmlns:w14="http://schemas.microsoft.com/office/word/2010/wordml" xmlns:w15="http://schemas.microsoft.com/office/word/2012/wordml" xmlns:w16cid="http://schemas.microsoft.com/office/word/2016/wordml/cid" xmlns:w16se="http://schemas.microsoft.com/office/word/2015/wordml/symex" xmlns:wpg="http://schemas.microsoft.com/office/word/2010/wordprocessingGroup" xmlns:wpi="http://schemas.microsoft.com/office/word/2010/wordprocessingInk" xmlns:wne="http://schemas.microsoft.com/office/word/2006/wordml" xmlns:wps="http://schemas.microsoft.com/office/word/2010/wordprocessingShape" mc:Ignorable="w14 w15 w16se w16cid wp14">
-  <w:sdt>
-    <w:sdtPr>
-      <w:rPr>
-        <w:rStyle w:val="PageNumber"/>
-      </w:rPr>
-      <w:id w:val="-1119140062"/>
-      <w:docPartObj>
-        <w:docPartGallery w:val="Page Numbers (Bottom of Page)"/>
-        <w:docPartUnique/>
-      </w:docPartObj>
-    </w:sdtPr>
-    <w:sdtContent>
-      <w:p>
-        <w:pPr>
-          <w:pStyle w:val="Footer"/>
-          <w:framePr w:wrap="none" w:vAnchor="text" w:hAnchor="margin" w:xAlign="right" w:y="1"/>
-          <w:rPr>
-            <w:rStyle w:val="PageNumber"/>
-          </w:rPr>
-        </w:pPr>
-        <w:r>
-          <w:rPr>
-            <w:rStyle w:val="PageNumber"/>
-          </w:rPr>
-          <w:fldChar w:fldCharType="begin"/>
-        </w:r>
-        <w:r>
-          <w:rPr>
-            <w:rStyle w:val="PageNumber"/>
-          </w:rPr>
-          <w:instrText xml:space="preserve"> PAGE </w:instrText>
-        </w:r>
-        <w:r>
-          <w:rPr>
-            <w:rStyle w:val="PageNumber"/>
-          </w:rPr>
-          <w:fldChar w:fldCharType="end"/>
-        </w:r>
-      </w:p>
-    </w:sdtContent>
-  </w:sdt>
-  <w:p>
-    <w:pPr>
-      <w:pStyle w:val="Footer"/>
-      <w:ind w:right="360"/>
-    </w:pPr>
-  </w:p>
-</w:ftr>
-</file>
-
-<file path=word/footer2.xml><?xml version="1.0" encoding="utf-8"?>
-<w:ftr xmlns:wpc="http://schemas.microsoft.com/office/word/2010/wordprocessingCanvas" xmlns:cx="http://schemas.microsoft.com/office/drawing/2014/chartex" xmlns:cx1="http://schemas.microsoft.com/office/drawing/2015/9/8/chartex" xmlns:cx2="http://schemas.microsoft.com/office/drawing/2015/10/21/chartex" xmlns:cx3="http://schemas.microsoft.com/office/drawing/2016/5/9/chartex" xmlns:cx4="http://schemas.microsoft.com/office/drawing/2016/5/10/chartex" xmlns:cx5="http://schemas.microsoft.com/office/drawing/2016/5/11/chartex" xmlns:cx6="http://schemas.microsoft.com/office/drawing/2016/5/12/chartex" xmlns:cx7="http://schemas.microsoft.com/office/drawing/2016/5/13/chartex" xmlns:cx8="http://schemas.microsoft.com/office/drawing/2016/5/14/chartex" xmlns:mc="http://schemas.openxmlformats.org/markup-compatibility/2006" xmlns:aink="http://schemas.microsoft.com/office/drawing/2016/ink" xmlns:am3d="http://schemas.microsoft.com/office/drawing/2017/model3d" xmlns:o="urn:schemas-microsoft-com:office:office" xmlns:r="http://schemas.openxmlformats.org/officeDocument/2006/relationships" xmlns:m="http://schemas.openxmlformats.org/officeDocument/2006/math" xmlns:v="urn:schemas-microsoft-com:vml" xmlns:wp14="http://schemas.microsoft.com/office/word/2010/wordprocessingDrawing" xmlns:wp="http://schemas.openxmlformats.org/drawingml/2006/wordprocessingDrawing" xmlns:w10="urn:schemas-microsoft-com:office:word" xmlns:w="http://schemas.openxmlformats.org/wordprocessingml/2006/main" xmlns:w14="http://schemas.microsoft.com/office/word/2010/wordml" xmlns:w15="http://schemas.microsoft.com/office/word/2012/wordml" xmlns:w16cid="http://schemas.microsoft.com/office/word/2016/wordml/cid" xmlns:w16se="http://schemas.microsoft.com/office/word/2015/wordml/symex" xmlns:wpg="http://schemas.microsoft.com/office/word/2010/wordprocessingGroup" xmlns:wpi="http://schemas.microsoft.com/office/word/2010/wordprocessingInk" xmlns:wne="http://schemas.microsoft.com/office/word/2006/wordml" xmlns:wps="http://schemas.microsoft.com/office/word/2010/wordprocessingShape" mc:Ignorable="w14 w15 w16se w16cid wp14">
-  <w:sdt>
-    <w:sdtPr>
-      <w:rPr>
-        <w:rStyle w:val="PageNumber"/>
-        <w:i/>
-        <w:iCs/>
-        <w:sz w:val="20"/>
-        <w:szCs w:val="20"/>
-      </w:rPr>
-      <w:id w:val="690724269"/>
-      <w:docPartObj>
-        <w:docPartGallery w:val="Page Numbers (Bottom of Page)"/>
-        <w:docPartUnique/>
-      </w:docPartObj>
-    </w:sdtPr>
-    <w:sdtContent>
-      <w:p>
-        <w:pPr>
-          <w:pStyle w:val="Footer"/>
-          <w:framePr w:wrap="none" w:vAnchor="text" w:hAnchor="margin" w:xAlign="right" w:y="1"/>
-          <w:rPr>
-            <w:rStyle w:val="PageNumber"/>
-            <w:i/>
-            <w:iCs/>
-            <w:sz w:val="20"/>
-            <w:szCs w:val="20"/>
-          </w:rPr>
-        </w:pPr>
-        <w:r>
-          <w:rPr>
-            <w:rStyle w:val="PageNumber"/>
-            <w:i/>
-            <w:iCs/>
-            <w:sz w:val="20"/>
-            <w:szCs w:val="20"/>
-          </w:rPr>
-          <w:fldChar w:fldCharType="begin"/>
-        </w:r>
-        <w:r>
-          <w:rPr>
-            <w:rStyle w:val="PageNumber"/>
-            <w:i/>
-            <w:iCs/>
-            <w:sz w:val="20"/>
-            <w:szCs w:val="20"/>
-          </w:rPr>
-          <w:instrText xml:space="preserve"> PAGE </w:instrText>
-        </w:r>
-        <w:r>
-          <w:rPr>
-            <w:rStyle w:val="PageNumber"/>
-            <w:i/>
-            <w:iCs/>
-            <w:sz w:val="20"/>
-            <w:szCs w:val="20"/>
-          </w:rPr>
-          <w:fldChar w:fldCharType="separate"/>
-        </w:r>
-        <w:r>
-          <w:rPr>
-            <w:rStyle w:val="PageNumber"/>
-            <w:i/>
-            <w:iCs/>
-            <w:noProof/>
-            <w:sz w:val="20"/>
-            <w:szCs w:val="20"/>
-          </w:rPr>
-          <w:t>1</w:t>
-        </w:r>
-        <w:r>
-          <w:rPr>
-            <w:rStyle w:val="PageNumber"/>
-            <w:i/>
-            <w:iCs/>
-            <w:sz w:val="20"/>
-            <w:szCs w:val="20"/>
-          </w:rPr>
-          <w:fldChar w:fldCharType="end"/>
-        </w:r>
-      </w:p>
-    </w:sdtContent>
-  </w:sdt>
-  <w:p>
-    <w:pPr>
-      <w:pStyle w:val="Footer"/>
-      <w:ind w:right="360"/>
-    </w:pPr>
-  </w:p>
-</w:ftr>
 </file>
 
 <file path=word/footnotes.xml><?xml version="1.0" encoding="utf-8"?>
@@ -2853,7 +2620,7 @@
   <w:abstractNum w:abstractNumId="12" w15:restartNumberingAfterBreak="0">
     <w:nsid w:val="2C1AE401"/>
     <w:multiLevelType w:val="multilevel"/>
-    <w:tmpl w:val="627CCC14"/>
+    <w:tmpl w:val="82489878"/>
     <w:lvl w:ilvl="0">
       <w:numFmt w:val="bullet"/>
       <w:lvlText w:val=" "/>
@@ -4284,26 +4051,6 @@
       </w:tcPr>
     </w:tblStylePr>
   </w:style>
-  <w:style w:type="paragraph" w:styleId="Footer">
-    <w:name w:val="footer"/>
-    <w:basedOn w:val="Normal"/>
-    <w:link w:val="FooterChar"/>
-    <w:unhideWhenUsed/>
-    <w:rsid w:val="004E6BB8"/>
-    <w:pPr>
-      <w:tabs>
-        <w:tab w:val="center" w:pos="4680"/>
-        <w:tab w:val="right" w:pos="9360"/>
-      </w:tabs>
-      <w:spacing w:after="0"/>
-    </w:pPr>
-  </w:style>
-  <w:style w:type="character" w:customStyle="1" w:styleId="FooterChar">
-    <w:name w:val="Footer Char"/>
-    <w:basedOn w:val="DefaultParagraphFont"/>
-    <w:link w:val="Footer"/>
-    <w:rsid w:val="004E6BB8"/>
-  </w:style>
 </w:styles>
 </file>
 

</xml_diff>

<commit_message>
Compiled after explicitly defining priors.
</commit_message>
<xml_diff>
--- a/PD-Parity-and-onset-age.docx
+++ b/PD-Parity-and-onset-age.docx
@@ -526,7 +526,7 @@
         <w:t xml:space="preserve"> </w:t>
       </w:r>
       <w:r>
-        <w:t xml:space="preserve">however, most reviews</w:t>
+        <w:t xml:space="preserve">however, most reviews,</w:t>
       </w:r>
       <w:r>
         <w:rPr>
@@ -535,7 +535,10 @@
         <w:t xml:space="preserve">6</w:t>
       </w:r>
       <w:r>
-        <w:t xml:space="preserve">, large prospective</w:t>
+        <w:t xml:space="preserve"> </w:t>
+      </w:r>
+      <w:r>
+        <w:t xml:space="preserve">large prospective</w:t>
       </w:r>
       <w:r>
         <w:rPr>
@@ -1297,7 +1300,7 @@
         <w:pStyle w:val="FirstParagraph"/>
       </w:pPr>
       <w:r>
-        <w:t xml:space="preserve">We first attempted to replicate the association between number of children and later disease onset in the PPMI women. The linearly-modelled delay in diagnosis was 1.1 years per child (uncertainty interval [-0.01, 2.1]). This is the slope of the line in the upper-right panel of Figure</w:t>
+        <w:t xml:space="preserve">We first attempted to replicate the association between number of children and later disease onset in the PPMI women. The linearly-modelled delay in diagnosis was 1.1 years per child (uncertainty interval [0.05, 2.1]). This is the slope of the line in the upper-right panel of Figure</w:t>
       </w:r>
       <w:r>
         <w:t xml:space="preserve"> </w:t>
@@ -1306,7 +1309,7 @@
         <w:t xml:space="preserve">1</w:t>
       </w:r>
       <w:r>
-        <w:t xml:space="preserve">B. A Bayes factor of 9.9 indicated substantial evidence for an association, compared to the intercept-only model. Similar results were, however, found for the PPMI men, with a slope of 1.3 years per child [0.3, 2.3] and a Bayes factor of 30. As the relationship was not unique to women, this strongly argues against the underlying cause being pregnancy- or birth-related.</w:t>
+        <w:t xml:space="preserve">B. A Bayes factor of 0.4 indicated substantial evidence for an association, compared to the intercept-only model. Similar results were, however, found for the PPMI men, with a slope of 1.3 years per child [0.3, 2.3] and a Bayes factor of 1. As the relationship was not unique to women, this strongly argues against the underlying cause being pregnancy- or birth-related.</w:t>
       </w:r>
     </w:p>
     <w:p>
@@ -1338,7 +1341,7 @@
         <w:t xml:space="preserve"> </w:t>
       </w:r>
       <w:r>
-        <w:t xml:space="preserve">for women, by -1.6 [-3.5, 0.4] years, with a posterior probability of only 6% of a later onset in the population.</w:t>
+        <w:t xml:space="preserve">for women, by -1.5 [-3.4, 0.4] years, with a posterior probability of only 6% of a later onset in the population.</w:t>
       </w:r>
     </w:p>
     <w:p>
@@ -1356,7 +1359,7 @@
         <w:pStyle w:val="FirstParagraph"/>
       </w:pPr>
       <w:r>
-        <w:t xml:space="preserve">In the NZBRI sample, the slope for women was only 0.3 years per child [-0.6, 1.3], with a Bayes factor of 1.5 indicating no evidence for a positive association. The results were similar for men, with a slope of 0.3 years per child [-0.4, 1.0] and a Bayes factor of 1.3.</w:t>
+        <w:t xml:space="preserve">In the NZBRI sample, the slope for women was only 0.3 years per child [-0.6, 1.3], with a Bayes factor of 0.1 indicating no evidence for a positive association. The results were similar for men, with a slope of 0.3 years per child [-0.4, 1.0] and a Bayes factor of 0.0.</w:t>
       </w:r>
     </w:p>
     <w:p>
@@ -1418,7 +1421,7 @@
         <w:t xml:space="preserve"> </w:t>
       </w:r>
       <w:r>
-        <w:t xml:space="preserve">Women: -1.1 years per child, uncertainty interval [-2.15, 0.0], Bayes factor 11. Men: -1.3 years per child [-2.32, -0.3], Bayes factor 31.</w:t>
+        <w:t xml:space="preserve">Women: -1.1 years per child, uncertainty interval [-2.14, -0.1], Bayes factor 0. Men: -1.3 years per child [-2.32, -0.3], Bayes factor 1.</w:t>
       </w:r>
       <w:r>
         <w:t xml:space="preserve"> </w:t>
@@ -1433,7 +1436,7 @@
         <w:t xml:space="preserve"> </w:t>
       </w:r>
       <w:r>
-        <w:t xml:space="preserve">Women: -0.6 years per child, [-1.35, 0.2], Bayes factor 2.7 (although the evidence for this association was not strong in this sample, we know that the population fertility for New Zealand women did indeed decline markedly in the late twentieth century.</w:t>
+        <w:t xml:space="preserve">Women: -0.6 years per child, [-1.38, 0.2], Bayes factor 0.1 (although the evidence for this association was not strong in this sample, we know that the population fertility for New Zealand women did indeed decline markedly in the late twentieth century.</w:t>
       </w:r>
       <w:r>
         <w:rPr>
@@ -1442,7 +1445,7 @@
         <w:t xml:space="preserve">15</w:t>
       </w:r>
       <w:r>
-        <w:t xml:space="preserve">) Men: -0.9 years per child [-1.49, -0.4], Bayes factor 98. The coefficients are negative, as, for consistency across studies with recruitment at different times, we modeled year of birth rather than age.</w:t>
+        <w:t xml:space="preserve">) Men: -0.9 years per child [-1.51, -0.3], Bayes factor 4. The coefficients are negative, as, for consistency across studies with recruitment at different times, we modeled year of birth rather than age.</w:t>
       </w:r>
     </w:p>
     <w:p>
@@ -1836,7 +1839,7 @@
         <w:pStyle w:val="Literaturverzeichnis"/>
       </w:pPr>
       <w:r>
-        <w:t xml:space="preserve">2. Myall D, Pitcher T, Pearson J, et al. Parkinson’s in the oldest old: Impact on estimates of future disease burden.</w:t>
+        <w:t xml:space="preserve">2. Myall DJ, Pitcher TL, Pearson JF, et al. Parkinson’s in the oldest old: Impact on estimates of future disease burden.</w:t>
       </w:r>
       <w:r>
         <w:t xml:space="preserve"> </w:t>

</xml_diff>

<commit_message>
Define proper prior for regression coefficient as required for Bayes factors
brms by default has an improper prior for regression coefficients; this isn't suitable for Bayes factors and need to define a proper prior
</commit_message>
<xml_diff>
--- a/PD-Parity-and-onset-age.docx
+++ b/PD-Parity-and-onset-age.docx
@@ -1300,7 +1300,7 @@
         <w:pStyle w:val="FirstParagraph"/>
       </w:pPr>
       <w:r>
-        <w:t xml:space="preserve">We first attempted to replicate the association between number of children and later disease onset in the PPMI women. The linearly-modelled delay in diagnosis was 1.1 years per child (uncertainty interval [0.05, 2.1]). This is the slope of the line in the upper-right panel of Figure</w:t>
+        <w:t xml:space="preserve">We first attempted to replicate the association between number of children and later disease onset in the PPMI women. The linearly-modelled delay in diagnosis was 1.1 years per child (uncertainty interval [0.15, 2.1]). This is the slope of the line in the upper-right panel of Figure</w:t>
       </w:r>
       <w:r>
         <w:t xml:space="preserve"> </w:t>
@@ -1309,7 +1309,7 @@
         <w:t xml:space="preserve">1</w:t>
       </w:r>
       <w:r>
-        <w:t xml:space="preserve">B. A Bayes factor of 0.4 indicated substantial evidence for an association, compared to the intercept-only model. Similar results were, however, found for the PPMI men, with a slope of 1.3 years per child [0.3, 2.3] and a Bayes factor of 1. As the relationship was not unique to women, this strongly argues against the underlying cause being pregnancy- or birth-related.</w:t>
+        <w:t xml:space="preserve">B. A Bayes factor of 1.5 indicated substantial evidence for an association, compared to the intercept-only model. Similar results were, however, found for the PPMI men, with a slope of 1.4 years per child [0.4, 2.3] and a Bayes factor of 5. As the relationship was not unique to women, this strongly argues against the underlying cause being pregnancy- or birth-related.</w:t>
       </w:r>
     </w:p>
     <w:p>
@@ -1341,7 +1341,7 @@
         <w:t xml:space="preserve"> </w:t>
       </w:r>
       <w:r>
-        <w:t xml:space="preserve">for women, by -1.5 [-3.4, 0.4] years, with a posterior probability of only 6% of a later onset in the population.</w:t>
+        <w:t xml:space="preserve">for women, by -0.8 [-2.5, 1.0] years, with a posterior probability of only 20% of a later onset in the population.</w:t>
       </w:r>
     </w:p>
     <w:p>
@@ -1359,7 +1359,7 @@
         <w:pStyle w:val="FirstParagraph"/>
       </w:pPr>
       <w:r>
-        <w:t xml:space="preserve">In the NZBRI sample, the slope for women was only 0.3 years per child [-0.6, 1.3], with a Bayes factor of 0.1 indicating no evidence for a positive association. The results were similar for men, with a slope of 0.3 years per child [-0.4, 1.0] and a Bayes factor of 0.0.</w:t>
+        <w:t xml:space="preserve">In the NZBRI sample, the slope for women was only 0.5 years per child [-0.5, 1.4], with a Bayes factor of 0.2 indicating no evidence for a positive association. The results were similar for men, with a slope of 0.4 years per child [-0.3, 1.1] and a Bayes factor of 0.1.</w:t>
       </w:r>
     </w:p>
     <w:p>
@@ -1367,7 +1367,7 @@
         <w:pStyle w:val="Textkrper"/>
       </w:pPr>
       <w:r>
-        <w:t xml:space="preserve">The NZBRI mean age at diagnosis was again marginally earlier for women, by -0.9 years [-2.5, 0.6], with a posterior probability of 12% of onset actually being later in the population.</w:t>
+        <w:t xml:space="preserve">The NZBRI mean age at diagnosis was again marginally earlier for women, by -0.5 years [-1.9, 0.9], with a posterior probability of 25% of onset actually being later in the population.</w:t>
       </w:r>
     </w:p>
     <w:p>
@@ -1421,7 +1421,7 @@
         <w:t xml:space="preserve"> </w:t>
       </w:r>
       <w:r>
-        <w:t xml:space="preserve">Women: -1.1 years per child, uncertainty interval [-2.14, -0.1], Bayes factor 0. Men: -1.3 years per child [-2.32, -0.3], Bayes factor 1.</w:t>
+        <w:t xml:space="preserve">Women: -1.2 years per child, uncertainty interval [-2.19, -0.2], Bayes factor 2. Men: -1.4 years per child [-2.38, -0.4], Bayes factor 5.</w:t>
       </w:r>
       <w:r>
         <w:t xml:space="preserve"> </w:t>
@@ -1436,7 +1436,7 @@
         <w:t xml:space="preserve"> </w:t>
       </w:r>
       <w:r>
-        <w:t xml:space="preserve">Women: -0.6 years per child, [-1.38, 0.2], Bayes factor 0.1 (although the evidence for this association was not strong in this sample, we know that the population fertility for New Zealand women did indeed decline markedly in the late twentieth century.</w:t>
+        <w:t xml:space="preserve">Women: -0.6 years per child, [-1.43, 0.1], Bayes factor 0.3 (although the evidence for this association was not strong in this sample, we know that the population fertility for New Zealand women did indeed decline markedly in the late twentieth century.</w:t>
       </w:r>
       <w:r>
         <w:rPr>
@@ -1445,7 +1445,7 @@
         <w:t xml:space="preserve">15</w:t>
       </w:r>
       <w:r>
-        <w:t xml:space="preserve">) Men: -0.9 years per child [-1.51, -0.3], Bayes factor 4. The coefficients are negative, as, for consistency across studies with recruitment at different times, we modeled year of birth rather than age.</w:t>
+        <w:t xml:space="preserve">) Men: -1.0 years per child [-1.54, -0.4], Bayes factor 14. The coefficients are negative, as, for consistency across studies with recruitment at different times, we modeled year of birth rather than age.</w:t>
       </w:r>
     </w:p>
     <w:p>

</xml_diff>

<commit_message>
Changes made in response to first round of reviews - belatedly committed at the time of receiving the second reviews
</commit_message>
<xml_diff>
--- a/PD-Parity-and-onset-age.docx
+++ b/PD-Parity-and-onset-age.docx
@@ -117,7 +117,7 @@
               <w:rPr>
                 <w:vertAlign w:val="superscript"/>
               </w:rPr>
-              <w:t xml:space="preserve">1</w:t>
+              <w:t xml:space="preserve">1,3</w:t>
             </w:r>
             <w:r>
               <w:t xml:space="preserve">, Tim J. Anderson, MD, FRACP</w:t>
@@ -126,7 +126,7 @@
               <w:rPr>
                 <w:vertAlign w:val="superscript"/>
               </w:rPr>
-              <w:t xml:space="preserve">1,2,3,4</w:t>
+              <w:t xml:space="preserve">1,2,4,5</w:t>
             </w:r>
             <w:r>
               <w:t xml:space="preserve">, &amp; Toni L. Pitcher, PhD</w:t>
@@ -135,7 +135,7 @@
               <w:rPr>
                 <w:vertAlign w:val="superscript"/>
               </w:rPr>
-              <w:t xml:space="preserve">1,2,3</w:t>
+              <w:t xml:space="preserve">1,2,4</w:t>
             </w:r>
           </w:p>
         </w:tc>
@@ -201,7 +201,7 @@
               <w:t xml:space="preserve"> </w:t>
             </w:r>
             <w:r>
-              <w:t xml:space="preserve">Brain Research New Zealand, Rangahau Roro Aotearoa</w:t>
+              <w:t xml:space="preserve">Department of Electrical and Computer Engineering, University of Canterbury, Christchurch, New Zealand</w:t>
             </w:r>
           </w:p>
         </w:tc>
@@ -223,7 +223,7 @@
               <w:t xml:space="preserve"> </w:t>
             </w:r>
             <w:r>
-              <w:t xml:space="preserve">Department of Neurology, Christchurch Hospital, Christchurch, New Zealand</w:t>
+              <w:t xml:space="preserve">Brain Research New Zealand, Rangahau Roro Aotearoa</w:t>
             </w:r>
           </w:p>
         </w:tc>
@@ -236,6 +236,28 @@
               <w:jc w:val="center"/>
             </w:pPr>
             <w:r>
+              <w:rPr>
+                <w:vertAlign w:val="superscript"/>
+              </w:rPr>
+              <w:t xml:space="preserve">5</w:t>
+            </w:r>
+            <w:r>
+              <w:t xml:space="preserve"> </w:t>
+            </w:r>
+            <w:r>
+              <w:t xml:space="preserve">Department of Neurology, Christchurch Hospital, Christchurch, New Zealand</w:t>
+            </w:r>
+          </w:p>
+        </w:tc>
+      </w:tr>
+      <w:tr>
+        <w:tc>
+          <w:p>
+            <w:pPr>
+              <w:pStyle w:val="Compact"/>
+              <w:jc w:val="center"/>
+            </w:pPr>
+            <w:r>
               <w:t xml:space="preserve">                                                                                                                                                    </w:t>
             </w:r>
           </w:p>
@@ -443,7 +465,7 @@
         <w:pStyle w:val="Textkrper"/>
       </w:pPr>
       <w:r>
-        <w:t xml:space="preserve">Word count: Abstract: 150, main body: 1692</w:t>
+        <w:t xml:space="preserve">Word count: Abstract: 150, main body: 1769</w:t>
       </w:r>
     </w:p>
     <w:p>
@@ -470,7 +492,7 @@
         <w:pStyle w:val="FirstParagraph"/>
       </w:pPr>
       <w:r>
-        <w:t xml:space="preserve">The incidence and prevalence of Parkinson’s are substantially lower in women.</w:t>
+        <w:t xml:space="preserve">The incidence of Parkinson’s is substantially lower in women</w:t>
       </w:r>
       <w:r>
         <w:rPr>
@@ -482,19 +504,31 @@
         <w:t xml:space="preserve"> </w:t>
       </w:r>
       <w:r>
-        <w:t xml:space="preserve">The cause is unknown but could include greater male exposure to risk factors, such as head injury or occupational use of toxins.</w:t>
+        <w:t xml:space="preserve">(at least outside of China and Japan).</w:t>
       </w:r>
       <w:r>
         <w:rPr>
           <w:vertAlign w:val="superscript"/>
         </w:rPr>
-        <w:t xml:space="preserve">3</w:t>
-      </w:r>
-      <w:r>
-        <w:t xml:space="preserve"> </w:t>
-      </w:r>
-      <w:r>
-        <w:t xml:space="preserve">Conversely, protective factors might apply differentially to women, possibly including greater exposure to hormones like œstrogens and progestogens.</w:t>
+        <w:t xml:space="preserve">1,3</w:t>
+      </w:r>
+      <w:r>
+        <w:t xml:space="preserve"> </w:t>
+      </w:r>
+      <w:r>
+        <w:t xml:space="preserve">The reason is unknown but could include greater male exposure to risk factors (e.g. head injury or occupational use of toxins),</w:t>
+      </w:r>
+      <w:r>
+        <w:rPr>
+          <w:vertAlign w:val="superscript"/>
+        </w:rPr>
+        <w:t xml:space="preserve">4</w:t>
+      </w:r>
+      <w:r>
+        <w:t xml:space="preserve"> </w:t>
+      </w:r>
+      <w:r>
+        <w:t xml:space="preserve">or protective factors applying differentially to women (e.g. greater exposure to hormones like œstrogens and progestogens).</w:t>
       </w:r>
     </w:p>
     <w:p>
@@ -508,43 +542,40 @@
         <w:rPr>
           <w:vertAlign w:val="superscript"/>
         </w:rPr>
-        <w:t xml:space="preserve">4</w:t>
-      </w:r>
-      <w:r>
-        <w:t xml:space="preserve"> </w:t>
-      </w:r>
-      <w:r>
-        <w:t xml:space="preserve">and observational human studies have examined whether increased hormone exposure is associated with protection against Parkinson’s. Lifetime hormonal exposure has been operationalised using endogenous measures such as fertile life span (the duration between age at menarche and at menopause), or exogenous exposure through oral contraceptives or hormone replacement therapy. Despite some positive findings,</w:t>
+        <w:t xml:space="preserve">5</w:t>
+      </w:r>
+      <w:r>
+        <w:t xml:space="preserve"> </w:t>
+      </w:r>
+      <w:r>
+        <w:t xml:space="preserve">and hence observational studies have tested associations between increased hormone exposure and protection against Parkinson’s. Lifetime hormonal exposure has been operationalised using endogenous measures such as fertile life span (the duration between age at menarche and at menopause), or exogenous exposure through oral contraceptives or hormone replacement therapy. Despite some positive findings,</w:t>
       </w:r>
       <w:r>
         <w:rPr>
           <w:vertAlign w:val="superscript"/>
         </w:rPr>
-        <w:t xml:space="preserve">5</w:t>
-      </w:r>
-      <w:r>
-        <w:t xml:space="preserve"> </w:t>
-      </w:r>
-      <w:r>
-        <w:t xml:space="preserve">however, most reviews,</w:t>
+        <w:t xml:space="preserve">6</w:t>
+      </w:r>
+      <w:r>
+        <w:t xml:space="preserve"> </w:t>
+      </w:r>
+      <w:r>
+        <w:t xml:space="preserve">most reviews</w:t>
       </w:r>
       <w:r>
         <w:rPr>
           <w:vertAlign w:val="superscript"/>
         </w:rPr>
-        <w:t xml:space="preserve">6</w:t>
-      </w:r>
-      <w:r>
-        <w:t xml:space="preserve"> </w:t>
-      </w:r>
-      <w:r>
-        <w:t xml:space="preserve">large prospective</w:t>
+        <w:t xml:space="preserve">7</w:t>
+      </w:r>
+      <w:r>
+        <w:t xml:space="preserve">, large prospective</w:t>
       </w:r>
       <w:r>
         <w:rPr>
           <w:vertAlign w:val="superscript"/>
         </w:rPr>
-        <w:t xml:space="preserve">7</w:t>
+        <w:t xml:space="preserve">8</w:t>
       </w:r>
       <w:r>
         <w:t xml:space="preserve"> </w:t>
@@ -556,7 +587,7 @@
         <w:rPr>
           <w:vertAlign w:val="superscript"/>
         </w:rPr>
-        <w:t xml:space="preserve">8</w:t>
+        <w:t xml:space="preserve">9</w:t>
       </w:r>
       <w:r>
         <w:t xml:space="preserve"> </w:t>
@@ -568,7 +599,7 @@
         <w:rPr>
           <w:vertAlign w:val="superscript"/>
         </w:rPr>
-        <w:t xml:space="preserve">9,10</w:t>
+        <w:t xml:space="preserve">10,11</w:t>
       </w:r>
       <w:r>
         <w:t xml:space="preserve"> </w:t>
@@ -582,7 +613,43 @@
         <w:pStyle w:val="Textkrper"/>
       </w:pPr>
       <w:r>
-        <w:t xml:space="preserve">Lv</w:t>
+        <w:t xml:space="preserve">Eight studies have examined the effect of parity (number of childbirths) upon the risk of women subsequently developing Parkinson’s.</w:t>
+      </w:r>
+      <w:r>
+        <w:rPr>
+          <w:vertAlign w:val="superscript"/>
+        </w:rPr>
+        <w:t xml:space="preserve">10</w:t>
+      </w:r>
+      <w:r>
+        <w:t xml:space="preserve"> </w:t>
+      </w:r>
+      <w:r>
+        <w:t xml:space="preserve">Meta-analysis showed no effect, with the relative risk of Parkinson’s between the highest and lowest number of births being 0.99 (95% CI: 0.79–1.25).</w:t>
+      </w:r>
+      <w:r>
+        <w:rPr>
+          <w:vertAlign w:val="superscript"/>
+        </w:rPr>
+        <w:t xml:space="preserve">10</w:t>
+      </w:r>
+      <w:r>
+        <w:t xml:space="preserve"> </w:t>
+      </w:r>
+      <w:r>
+        <w:t xml:space="preserve">Three studies have, however, independently reported another childbirth-related association not specifically addressed in that meta-analysis: among women diagnosed with Parkinson’s, they found that a history of childbirth was associated with later age of onset.</w:t>
+      </w:r>
+      <w:r>
+        <w:rPr>
+          <w:vertAlign w:val="superscript"/>
+        </w:rPr>
+        <w:t xml:space="preserve">12–14</w:t>
+      </w:r>
+      <w:r>
+        <w:t xml:space="preserve"> </w:t>
+      </w:r>
+      <w:r>
+        <w:t xml:space="preserve">That is, although having children might not reduce the risk of Parkinson’s</w:t>
       </w:r>
       <w:r>
         <w:t xml:space="preserve"> </w:t>
@@ -591,37 +658,84 @@
         <w:rPr>
           <w:i/>
         </w:rPr>
-        <w:t xml:space="preserve">et al.’s</w:t>
-      </w:r>
-      <w:r>
-        <w:t xml:space="preserve"> </w:t>
-      </w:r>
-      <w:r>
-        <w:t xml:space="preserve">meta-analysis</w:t>
+        <w:t xml:space="preserve">per se,</w:t>
+      </w:r>
+      <w:r>
+        <w:t xml:space="preserve"> </w:t>
+      </w:r>
+      <w:r>
+        <w:t xml:space="preserve">it might still slow the pathological process. The associations were surprisingly large and consistent, with symptom onset reported as being later by 2.7 years (95% CI: 0.8 – 4.6, Netherlands, n = 97)</w:t>
       </w:r>
       <w:r>
         <w:rPr>
           <w:vertAlign w:val="superscript"/>
         </w:rPr>
-        <w:t xml:space="preserve">9</w:t>
-      </w:r>
-      <w:r>
-        <w:t xml:space="preserve"> </w:t>
-      </w:r>
-      <w:r>
-        <w:t xml:space="preserve">included an examination of five case-control and three cohort studies of the effect of parity (number of childbirths) upon the risk of women subsequently developing Parkinson’s. This showed no effect, with the relative risk of Parkinson’s between the highest and lowest number of births being 0.99 (95% CI: 0.79–1.25). Two studies have, however, independently reported another childbirth-related association not specifically addressed in that meta-analysis: among women diagnosed with Parkinson’s, they found that a history of childbirth was associated with later age of onset.</w:t>
+        <w:t xml:space="preserve">12</w:t>
+      </w:r>
+      <w:r>
+        <w:t xml:space="preserve"> </w:t>
+      </w:r>
+      <w:r>
+        <w:t xml:space="preserve">or 2.6 years per childbirth (95% CI: 0.05 – 5.1, Germany, n = 79)</w:t>
       </w:r>
       <w:r>
         <w:rPr>
           <w:vertAlign w:val="superscript"/>
         </w:rPr>
-        <w:t xml:space="preserve">11,12</w:t>
-      </w:r>
-      <w:r>
-        <w:t xml:space="preserve"> </w:t>
-      </w:r>
-      <w:r>
-        <w:t xml:space="preserve">That is, although having children might not reduce the risk of Parkinson’s</w:t>
+        <w:t xml:space="preserve">14</w:t>
+      </w:r>
+      <w:r>
+        <w:t xml:space="preserve">, or to have a correlation coefficient of 0.35 between parity and onset age (India, n = 81, p = 0.001).</w:t>
+      </w:r>
+      <w:r>
+        <w:rPr>
+          <w:vertAlign w:val="superscript"/>
+        </w:rPr>
+        <w:t xml:space="preserve">13</w:t>
+      </w:r>
+    </w:p>
+    <w:p>
+      <w:pPr>
+        <w:pStyle w:val="Textkrper"/>
+      </w:pPr>
+      <w:r>
+        <w:t xml:space="preserve">A challenge in such observational studies is applying valid control comparisons. Women without Parkinson’s lack the disease outcome measures (such as age of onset), while men with Parkinson’s lack the predictor hormonal measures. For this specific association, however, defining the predictor as</w:t>
+      </w:r>
+      <w:r>
+        <w:t xml:space="preserve"> </w:t>
+      </w:r>
+      <w:r>
+        <w:t xml:space="preserve">“</w:t>
+      </w:r>
+      <w:r>
+        <w:t xml:space="preserve">number of biological children</w:t>
+      </w:r>
+      <w:r>
+        <w:t xml:space="preserve">”</w:t>
+      </w:r>
+      <w:r>
+        <w:t xml:space="preserve"> </w:t>
+      </w:r>
+      <w:r>
+        <w:t xml:space="preserve">rather than</w:t>
+      </w:r>
+      <w:r>
+        <w:t xml:space="preserve"> </w:t>
+      </w:r>
+      <w:r>
+        <w:t xml:space="preserve">“</w:t>
+      </w:r>
+      <w:r>
+        <w:t xml:space="preserve">number of childbirths</w:t>
+      </w:r>
+      <w:r>
+        <w:t xml:space="preserve">”</w:t>
+      </w:r>
+      <w:r>
+        <w:t xml:space="preserve"> </w:t>
+      </w:r>
+      <w:r>
+        <w:t xml:space="preserve">allows men with Parkinson’s to be a suitable control for non-biological explanations. We propose that if the relationship between number of children and onset age is absent in men, it would strengthen claims for a protective female sex hormone effect. Conversely, if that relationship</w:t>
       </w:r>
       <w:r>
         <w:t xml:space="preserve"> </w:t>
@@ -630,40 +744,123 @@
         <w:rPr>
           <w:i/>
         </w:rPr>
-        <w:t xml:space="preserve">per se,</w:t>
-      </w:r>
-      <w:r>
-        <w:t xml:space="preserve"> </w:t>
-      </w:r>
-      <w:r>
-        <w:t xml:space="preserve">it might still slow the pathological process, resulting in later onset. The associations were surprisingly large: Haaxma</w:t>
-      </w:r>
-      <w:r>
-        <w:t xml:space="preserve"> </w:t>
-      </w:r>
+        <w:t xml:space="preserve">does</w:t>
+      </w:r>
+      <w:r>
+        <w:t xml:space="preserve"> </w:t>
+      </w:r>
+      <w:r>
+        <w:t xml:space="preserve">hold for men, it would strongly support the cause being non-biological.</w:t>
+      </w:r>
+    </w:p>
+    <w:p>
+      <w:r>
+        <w:br w:type="page"/>
+      </w:r>
+    </w:p>
+    <w:p>
+      <w:pPr>
+        <w:pStyle w:val="berschrift1"/>
+      </w:pPr>
+      <w:bookmarkStart w:id="23" w:name="methods"/>
+      <w:r>
+        <w:t xml:space="preserve">Methods</w:t>
+      </w:r>
+      <w:bookmarkEnd w:id="23"/>
+    </w:p>
+    <w:p>
+      <w:pPr>
+        <w:pStyle w:val="berschrift2"/>
+      </w:pPr>
+      <w:bookmarkStart w:id="24" w:name="data-sets"/>
+      <w:r>
+        <w:t xml:space="preserve">Data sets</w:t>
+      </w:r>
+      <w:bookmarkEnd w:id="24"/>
+    </w:p>
+    <w:p>
+      <w:pPr>
+        <w:pStyle w:val="FirstParagraph"/>
+      </w:pPr>
       <w:r>
         <w:rPr>
           <w:i/>
         </w:rPr>
-        <w:t xml:space="preserve">et al.</w:t>
-      </w:r>
-      <w:r>
-        <w:t xml:space="preserve"> </w:t>
-      </w:r>
-      <w:r>
-        <w:t xml:space="preserve">found symptom onset to be later by 2.7 years per childbirth (95% CI: 0.8 – 4.6)</w:t>
+        <w:t xml:space="preserve">PPMI:</w:t>
+      </w:r>
+      <w:r>
+        <w:t xml:space="preserve"> </w:t>
+      </w:r>
+      <w:r>
+        <w:t xml:space="preserve">The openly-available Parkinson’s Progressive Marker Initiative is a dataset of incident cases, with a mean 7 months between diagnosis and recruitment (see Table</w:t>
+      </w:r>
+      <w:r>
+        <w:t xml:space="preserve"> </w:t>
+      </w:r>
+      <w:r>
+        <w:t xml:space="preserve">1</w:t>
+      </w:r>
+      <w:r>
+        <w:t xml:space="preserve"> </w:t>
+      </w:r>
+      <w:r>
+        <w:t xml:space="preserve">and Acknowledgments). Valid data on number of children was available from 421 of PPMI’s 423 idiopathic Parkinson’s cases.</w:t>
+      </w:r>
+    </w:p>
+    <w:p>
+      <w:pPr>
+        <w:pStyle w:val="Textkrper"/>
+      </w:pPr>
+      <w:r>
+        <w:rPr>
+          <w:i/>
+        </w:rPr>
+        <w:t xml:space="preserve">NZBRI:</w:t>
+      </w:r>
+      <w:r>
+        <w:t xml:space="preserve"> </w:t>
+      </w:r>
+      <w:r>
+        <w:t xml:space="preserve">At the New Zealand Brain Research Institute, we combined two previously-conducted risk-factor surveys, in which 604 people with idiopathic Parkinson’s provided valid responses on age at diagnosis and number of biological children (Table</w:t>
+      </w:r>
+      <w:r>
+        <w:t xml:space="preserve"> </w:t>
+      </w:r>
+      <w:r>
+        <w:t xml:space="preserve">1</w:t>
+      </w:r>
+      <w:r>
+        <w:t xml:space="preserve">). Cases ranged from recently-diagnosed to those with long-standing disease. Responses were mostly collected online, with some submitting via paper or telephone. Respondents with dementia had assistance to complete the questions. One survey (192 valid cases) recruited from our ongoing longitudinal study of a convenience sample of prevalent cases in the local Canterbury region. The other (412 valid cases) was nation-wide, recruiting from the membership (excluding Canterbury) of the Parkinson’s New Zealand charitable trust. Age at diagnosis was self-reported in the national survey and confirmed from clinical records in the Canterbury survey. Canterbury respondents had diagnosis confirmed by a neurologist. The remainder required a diagnosis in order to receive care from Parkinson’s New Zealand, which might have been made by a neurologist, other specialist, or general practitioner.</w:t>
+      </w:r>
+    </w:p>
+    <w:p>
+      <w:pPr>
+        <w:pStyle w:val="berschrift2"/>
+      </w:pPr>
+      <w:bookmarkStart w:id="25" w:name="analyses"/>
+      <w:r>
+        <w:t xml:space="preserve">Analyses</w:t>
+      </w:r>
+      <w:bookmarkEnd w:id="25"/>
+    </w:p>
+    <w:p>
+      <w:pPr>
+        <w:pStyle w:val="FirstParagraph"/>
+      </w:pPr>
+      <w:r>
+        <w:t xml:space="preserve">Onset age was defined as when Parkinson’s was diagnosed, because symptom onset age was collected only in the local survey. Data were fit with simple Bayesian linear models, using the R</w:t>
       </w:r>
       <w:r>
         <w:rPr>
           <w:vertAlign w:val="superscript"/>
         </w:rPr>
-        <w:t xml:space="preserve">11</w:t>
-      </w:r>
-      <w:r>
-        <w:t xml:space="preserve"> </w:t>
-      </w:r>
-      <w:r>
-        <w:t xml:space="preserve">while Frentzel</w:t>
+        <w:t xml:space="preserve">15</w:t>
+      </w:r>
+      <w:r>
+        <w:t xml:space="preserve"> </w:t>
+      </w:r>
+      <w:r>
+        <w:t xml:space="preserve">package</w:t>
       </w:r>
       <w:r>
         <w:t xml:space="preserve"> </w:t>
@@ -672,25 +869,49 @@
         <w:rPr>
           <w:i/>
         </w:rPr>
-        <w:t xml:space="preserve">et al.</w:t>
-      </w:r>
-      <w:r>
-        <w:t xml:space="preserve"> </w:t>
-      </w:r>
-      <w:r>
-        <w:t xml:space="preserve">independently found a delay of 2.6 years per birth (95% CI: 0.05 – 5.1).</w:t>
+        <w:t xml:space="preserve">brms</w:t>
+      </w:r>
+      <w:r>
+        <w:t xml:space="preserve">.</w:t>
       </w:r>
       <w:r>
         <w:rPr>
           <w:vertAlign w:val="superscript"/>
         </w:rPr>
-        <w:t xml:space="preserve">12</w:t>
-      </w:r>
-      <w:r>
-        <w:t xml:space="preserve"> </w:t>
-      </w:r>
-      <w:r>
-        <w:t xml:space="preserve">In neither study was the effect as linear as these single coefficients might imply, however.</w:t>
+        <w:t xml:space="preserve">16</w:t>
+      </w:r>
+      <w:r>
+        <w:t xml:space="preserve"> </w:t>
+      </w:r>
+      <w:r>
+        <w:t xml:space="preserve">Weakly-informative Student</w:t>
+      </w:r>
+      <w:r>
+        <w:t xml:space="preserve"> </w:t>
+      </w:r>
+      <w:r>
+        <w:rPr>
+          <w:i/>
+        </w:rPr>
+        <w:t xml:space="preserve">t</w:t>
+      </w:r>
+      <w:r>
+        <w:t xml:space="preserve"> </w:t>
+      </w:r>
+      <w:r>
+        <w:t xml:space="preserve">priors were used for the intercept (df = 3, mean = data mean, SD = 10) and standard deviation (df = 3, mean = 0, SD = 10). Based upon the three previous studies,</w:t>
+      </w:r>
+      <w:r>
+        <w:rPr>
+          <w:vertAlign w:val="superscript"/>
+        </w:rPr>
+        <w:t xml:space="preserve">12–14</w:t>
+      </w:r>
+      <w:r>
+        <w:t xml:space="preserve"> </w:t>
+      </w:r>
+      <w:r>
+        <w:t xml:space="preserve">we used a proper informative normal prior (mean = ±2.5, SD = 2) for the effect of the number of children (being positive for the dependent variable of age, and negative for year of birth). We ran four chains of 20 000 iterations each.</w:t>
       </w:r>
     </w:p>
     <w:p>
@@ -698,141 +919,7 @@
         <w:pStyle w:val="Textkrper"/>
       </w:pPr>
       <w:r>
-        <w:t xml:space="preserve">A challenge in such observational studies is applying valid control comparisons. Women without Parkinson’s lack the disease outcome measures (such as age of onset), while men with Parkinson’s lack the predictor hormonal measures. For this specific association between number of children and age of onset, however, men with Parkinson’s are a suitable control to test for non-biological explanations. We proposed that if the relationship is absent in men, it would provide stronger evidence for a protective hormonal effect, specific to women. Conversely, if that relationship does hold for men, it would strongly support the cause being non-biological, and common to both sexes.</w:t>
-      </w:r>
-    </w:p>
-    <w:p>
-      <w:pPr>
-        <w:pStyle w:val="berschrift1"/>
-      </w:pPr>
-      <w:bookmarkStart w:id="23" w:name="methods"/>
-      <w:r>
-        <w:t xml:space="preserve">Methods</w:t>
-      </w:r>
-      <w:bookmarkEnd w:id="23"/>
-    </w:p>
-    <w:p>
-      <w:pPr>
-        <w:pStyle w:val="berschrift2"/>
-      </w:pPr>
-      <w:bookmarkStart w:id="24" w:name="data-sets"/>
-      <w:r>
-        <w:t xml:space="preserve">Data sets</w:t>
-      </w:r>
-      <w:bookmarkEnd w:id="24"/>
-    </w:p>
-    <w:p>
-      <w:pPr>
-        <w:pStyle w:val="FirstParagraph"/>
-      </w:pPr>
-      <w:r>
-        <w:rPr>
-          <w:i/>
-        </w:rPr>
-        <w:t xml:space="preserve">PPMI:</w:t>
-      </w:r>
-      <w:r>
-        <w:t xml:space="preserve"> </w:t>
-      </w:r>
-      <w:r>
-        <w:t xml:space="preserve">We downloaded the openly-available Parkinson’s Progressive Marker Initiative dataset (see Acknowledgments). PPMI is an incident case study, with a mean 7 months between diagnosis and study entry (see Table</w:t>
-      </w:r>
-      <w:r>
-        <w:t xml:space="preserve"> </w:t>
-      </w:r>
-      <w:r>
-        <w:t xml:space="preserve">1</w:t>
-      </w:r>
-      <w:r>
-        <w:t xml:space="preserve">). Valid data on number of children was available from 421 of the study’s 423 idiopathic Parkinson’s cases.</w:t>
-      </w:r>
-    </w:p>
-    <w:p>
-      <w:pPr>
-        <w:pStyle w:val="Textkrper"/>
-      </w:pPr>
-      <w:r>
-        <w:rPr>
-          <w:i/>
-        </w:rPr>
-        <w:t xml:space="preserve">NZBRI:</w:t>
-      </w:r>
-      <w:r>
-        <w:t xml:space="preserve"> </w:t>
-      </w:r>
-      <w:r>
-        <w:t xml:space="preserve">At the New Zealand Brain Research Institute (NZBRI) we conducted two online risk-factor surveys, from which 604 people with idiopathic Parkinson’s provided valid data on age at diagnosis and number of biological children (Table</w:t>
-      </w:r>
-      <w:r>
-        <w:t xml:space="preserve"> </w:t>
-      </w:r>
-      <w:r>
-        <w:t xml:space="preserve">1</w:t>
-      </w:r>
-      <w:r>
-        <w:t xml:space="preserve">). Cases ranged from recently-diagnosed to those with long-standing disease. Those with dementia had assistance to complete the questions. One survey (192 valid cases) recruited from our ongoing longitudinal study of a convenience sample of prevalent cases in the local Canterbury region. The other (412 valid cases) was nation-wide, recruiting from the membership (excluding Canterbury) of the Parkinson’s New Zealand charitable trust. Age at diagnosis was self-reported in the national survey and confirmed from clinical records in the Canterbury survey.</w:t>
-      </w:r>
-    </w:p>
-    <w:p>
-      <w:pPr>
-        <w:pStyle w:val="berschrift2"/>
-      </w:pPr>
-      <w:bookmarkStart w:id="25" w:name="analyses"/>
-      <w:r>
-        <w:t xml:space="preserve">Analyses</w:t>
-      </w:r>
-      <w:bookmarkEnd w:id="25"/>
-    </w:p>
-    <w:p>
-      <w:pPr>
-        <w:pStyle w:val="FirstParagraph"/>
-      </w:pPr>
-      <w:r>
-        <w:t xml:space="preserve">Disease onset was defined as the age at which a formal diagnosis of Parkinson’s was made, as symptom onset age was not included in the NZBRI national survey. Data were fit with simple Bayesian linear models, using the R</w:t>
-      </w:r>
-      <w:r>
-        <w:rPr>
-          <w:vertAlign w:val="superscript"/>
-        </w:rPr>
-        <w:t xml:space="preserve">13</w:t>
-      </w:r>
-      <w:r>
-        <w:t xml:space="preserve"> </w:t>
-      </w:r>
-      <w:r>
-        <w:t xml:space="preserve">package</w:t>
-      </w:r>
-      <w:r>
-        <w:t xml:space="preserve"> </w:t>
-      </w:r>
-      <w:r>
-        <w:rPr>
-          <w:i/>
-        </w:rPr>
-        <w:t xml:space="preserve">brms</w:t>
-      </w:r>
-      <w:r>
-        <w:t xml:space="preserve">.</w:t>
-      </w:r>
-      <w:r>
-        <w:rPr>
-          <w:vertAlign w:val="superscript"/>
-        </w:rPr>
-        <w:t xml:space="preserve">14</w:t>
-      </w:r>
-      <w:r>
-        <w:t xml:space="preserve"> </w:t>
-      </w:r>
-      <w:r>
-        <w:t xml:space="preserve">Parameters were given default weakly-informative priors. Four chains of 4000 iterations each were run.</w:t>
-      </w:r>
-    </w:p>
-    <w:p>
-      <w:pPr>
-        <w:pStyle w:val="Textkrper"/>
-      </w:pPr>
-      <w:r>
-        <w:t xml:space="preserve">When testing hypotheses of an association between the number of children and age of onset (or year of birth), in each case we compared a model containing the number of children as a predictor to an intercept-only model (i.e. a model of no association). Bayes factors indicated how much more likely it was that incorporating the number of children as a predictor provided a better fit to the data than an intercept-only (</w:t>
+        <w:t xml:space="preserve">When testing hypotheses of associations between the number of children and age of onset (or year of birth), in each case we compared a model containing the number of children as a predictor to an intercept-only model (i.e. a model of no association). Bayes factors give the ratio of the likelihood of the data given a model including the number of children, to the likelihood of the data given an intercept-only (</w:t>
       </w:r>
       <w:r>
         <w:t xml:space="preserve">“</w:t>
@@ -1276,6 +1363,11 @@
       </w:tr>
     </w:tbl>
     <w:p>
+      <w:r>
+        <w:br w:type="page"/>
+      </w:r>
+    </w:p>
+    <w:p>
       <w:pPr>
         <w:pStyle w:val="berschrift1"/>
       </w:pPr>
@@ -1300,7 +1392,7 @@
         <w:pStyle w:val="FirstParagraph"/>
       </w:pPr>
       <w:r>
-        <w:t xml:space="preserve">We first attempted to replicate the association between number of children and later disease onset in the PPMI women. The linearly-modelled delay in diagnosis was 1.1 years per child (uncertainty interval [0.15, 2.1]). This is the slope of the line in the upper-right panel of Figure</w:t>
+        <w:t xml:space="preserve">We first attempted to replicate the association between number of children and later disease onset in the PPMI women. The linearly-modelled delay in diagnosis was 1.1 years per child (credible interval [0.15, 2.1]), being the slope of the line in the upper-right panel of Figure</w:t>
       </w:r>
       <w:r>
         <w:t xml:space="preserve"> </w:t>
@@ -1309,7 +1401,7 @@
         <w:t xml:space="preserve">1</w:t>
       </w:r>
       <w:r>
-        <w:t xml:space="preserve">B. A Bayes factor of 1.5 indicated substantial evidence for an association, compared to the intercept-only model. Similar results were, however, found for the PPMI men, with a slope of 1.4 years per child [0.4, 2.3] and a Bayes factor of 5. As the relationship was not unique to women, this strongly argues against the underlying cause being pregnancy- or birth-related.</w:t>
+        <w:t xml:space="preserve">B. However, a Bayes factor (BF) of 1.5 indicated very weak evidence for an association compared to the intercept-only model. Stronger results were found for the PPMI men, with a slope of 1.4 years per child [0.4, 2.3], BF = 4.9. That the relationship occurred in men argues against the underlying cause being pregnancy- or birth-related.</w:t>
       </w:r>
     </w:p>
     <w:p>
@@ -1317,7 +1409,7 @@
         <w:pStyle w:val="Textkrper"/>
       </w:pPr>
       <w:r>
-        <w:t xml:space="preserve">For completeness, we also tested whether women did actually have a later age of disease onset. As indicated in Table</w:t>
+        <w:t xml:space="preserve">For completeness, we also examined whether women did actually have a later age of disease onset. As indicated in Table</w:t>
       </w:r>
       <w:r>
         <w:t xml:space="preserve"> </w:t>
@@ -1326,7 +1418,60 @@
         <w:t xml:space="preserve">1</w:t>
       </w:r>
       <w:r>
-        <w:t xml:space="preserve">, the mean age at diagnosis was actually slightly</w:t>
+        <w:t xml:space="preserve">, the mean age at diagnosis was similar between the sexes, occurring earlier for women by just -0.8 [-2.5, 1.0] years.</w:t>
+      </w:r>
+    </w:p>
+    <w:p>
+      <w:pPr>
+        <w:pStyle w:val="berschrift2"/>
+      </w:pPr>
+      <w:bookmarkStart w:id="30" w:name="nzbri-sample"/>
+      <w:r>
+        <w:t xml:space="preserve">NZBRI sample</w:t>
+      </w:r>
+      <w:bookmarkEnd w:id="30"/>
+    </w:p>
+    <w:p>
+      <w:pPr>
+        <w:pStyle w:val="FirstParagraph"/>
+      </w:pPr>
+      <w:r>
+        <w:t xml:space="preserve">In the NZBRI sample, the slope for women was only 0.5 years per child [-0.5, 1.4], with a Bayes factor of 0.2 indicating strong evidence against an association. The results were similar for men, with a slope of 0.4 years per child [-0.3, 1.1], BF = 0.1.</w:t>
+      </w:r>
+    </w:p>
+    <w:p>
+      <w:pPr>
+        <w:pStyle w:val="Textkrper"/>
+      </w:pPr>
+      <w:r>
+        <w:t xml:space="preserve">The NZBRI mean age at diagnosis was again similar between the sexes, occurring earlier for women by just -0.5 years [-1.9, 0.9].</w:t>
+      </w:r>
+    </w:p>
+    <w:p>
+      <w:pPr>
+        <w:pStyle w:val="berschrift2"/>
+      </w:pPr>
+      <w:bookmarkStart w:id="31" w:name="X95eeba1b315629172895a0f7cbfe9a5c56a6bcd"/>
+      <w:r>
+        <w:t xml:space="preserve">Testing a non-biological alternative explanation</w:t>
+      </w:r>
+      <w:bookmarkEnd w:id="31"/>
+    </w:p>
+    <w:p>
+      <w:pPr>
+        <w:pStyle w:val="FirstParagraph"/>
+      </w:pPr>
+      <w:r>
+        <w:t xml:space="preserve">In many countries, due to late twentieth-century societal changes, older people on average had larger families than people born more recently. Figure</w:t>
+      </w:r>
+      <w:r>
+        <w:t xml:space="preserve"> </w:t>
+      </w:r>
+      <w:r>
+        <w:t xml:space="preserve">1</w:t>
+      </w:r>
+      <w:r>
+        <w:t xml:space="preserve">A shows such effects for the men and women in both studies. We then modelled how many years earlier we would expect a patient to have been born, given how many children they had. The coefficients are negative, as, for consistency across studies with recruitment at different times, we modeled year of birth rather than age.</w:t>
       </w:r>
       <w:r>
         <w:t xml:space="preserve"> </w:t>
@@ -1335,66 +1480,13 @@
         <w:rPr>
           <w:i/>
         </w:rPr>
-        <w:t xml:space="preserve">earlier</w:t>
-      </w:r>
-      <w:r>
-        <w:t xml:space="preserve"> </w:t>
-      </w:r>
-      <w:r>
-        <w:t xml:space="preserve">for women, by -0.8 [-2.5, 1.0] years, with a posterior probability of only 20% of a later onset in the population.</w:t>
-      </w:r>
-    </w:p>
-    <w:p>
-      <w:pPr>
-        <w:pStyle w:val="berschrift2"/>
-      </w:pPr>
-      <w:bookmarkStart w:id="30" w:name="nzbri-sample"/>
-      <w:r>
-        <w:t xml:space="preserve">NZBRI sample</w:t>
-      </w:r>
-      <w:bookmarkEnd w:id="30"/>
-    </w:p>
-    <w:p>
-      <w:pPr>
-        <w:pStyle w:val="FirstParagraph"/>
-      </w:pPr>
-      <w:r>
-        <w:t xml:space="preserve">In the NZBRI sample, the slope for women was only 0.5 years per child [-0.5, 1.4], with a Bayes factor of 0.2 indicating no evidence for a positive association. The results were similar for men, with a slope of 0.4 years per child [-0.3, 1.1] and a Bayes factor of 0.1.</w:t>
-      </w:r>
-    </w:p>
-    <w:p>
-      <w:pPr>
-        <w:pStyle w:val="Textkrper"/>
-      </w:pPr>
-      <w:r>
-        <w:t xml:space="preserve">The NZBRI mean age at diagnosis was again marginally earlier for women, by -0.5 years [-1.9, 0.9], with a posterior probability of 25% of onset actually being later in the population.</w:t>
-      </w:r>
-    </w:p>
-    <w:p>
-      <w:pPr>
-        <w:pStyle w:val="berschrift2"/>
-      </w:pPr>
-      <w:bookmarkStart w:id="31" w:name="X95eeba1b315629172895a0f7cbfe9a5c56a6bcd"/>
-      <w:r>
-        <w:t xml:space="preserve">Testing a non-biological alternative explanation</w:t>
-      </w:r>
-      <w:bookmarkEnd w:id="31"/>
-    </w:p>
-    <w:p>
-      <w:pPr>
-        <w:pStyle w:val="FirstParagraph"/>
-      </w:pPr>
-      <w:r>
-        <w:t xml:space="preserve">In many countries, late twentieth-century societal changes mean that older people on average had larger families than people born more recently. Figure</w:t>
-      </w:r>
-      <w:r>
-        <w:t xml:space="preserve"> </w:t>
-      </w:r>
-      <w:r>
-        <w:t xml:space="preserve">1</w:t>
-      </w:r>
-      <w:r>
-        <w:t xml:space="preserve">A shows such effects for the men and women in both studies (for ease of comparison with the age-of-onset associations, we plot number of children on the</w:t>
+        <w:t xml:space="preserve">PPMI study.</w:t>
+      </w:r>
+      <w:r>
+        <w:t xml:space="preserve"> </w:t>
+      </w:r>
+      <w:r>
+        <w:t xml:space="preserve">Women: -1.2 years per child, credible interval [-2.19, -0.2], BF = 1.7. Men: -1.4 years per child [-2.38, -0.4], BF = 5.1.</w:t>
       </w:r>
       <w:r>
         <w:t xml:space="preserve"> </w:t>
@@ -1403,49 +1495,22 @@
         <w:rPr>
           <w:i/>
         </w:rPr>
-        <w:t xml:space="preserve">x</w:t>
-      </w:r>
-      <w:r>
-        <w:t xml:space="preserve">-axis, although this does not reflect the direction of causality). We then modelled how many years earlier we would expect a patient to have been born, given how many children they had.</w:t>
-      </w:r>
-      <w:r>
-        <w:t xml:space="preserve"> </w:t>
-      </w:r>
-      <w:r>
-        <w:rPr>
-          <w:i/>
-        </w:rPr>
-        <w:t xml:space="preserve">PPMI study.</w:t>
-      </w:r>
-      <w:r>
-        <w:t xml:space="preserve"> </w:t>
-      </w:r>
-      <w:r>
-        <w:t xml:space="preserve">Women: -1.2 years per child, uncertainty interval [-2.19, -0.2], Bayes factor 2. Men: -1.4 years per child [-2.38, -0.4], Bayes factor 5.</w:t>
-      </w:r>
-      <w:r>
-        <w:t xml:space="preserve"> </w:t>
-      </w:r>
-      <w:r>
-        <w:rPr>
-          <w:i/>
-        </w:rPr>
         <w:t xml:space="preserve">NZBRI study.</w:t>
       </w:r>
       <w:r>
         <w:t xml:space="preserve"> </w:t>
       </w:r>
       <w:r>
-        <w:t xml:space="preserve">Women: -0.6 years per child, [-1.43, 0.1], Bayes factor 0.3 (although the evidence for this association was not strong in this sample, we know that the population fertility for New Zealand women did indeed decline markedly in the late twentieth century.</w:t>
+        <w:t xml:space="preserve">Women: -0.6 years per child, [-1.43, 0.1], BF = 0.3 (although the association was not present in this sample, we know that the population fertility for New Zealand women did indeed decline markedly in the late twentieth century.</w:t>
       </w:r>
       <w:r>
         <w:rPr>
           <w:vertAlign w:val="superscript"/>
         </w:rPr>
-        <w:t xml:space="preserve">15</w:t>
-      </w:r>
-      <w:r>
-        <w:t xml:space="preserve">) Men: -1.0 years per child [-1.54, -0.4], Bayes factor 14. The coefficients are negative, as, for consistency across studies with recruitment at different times, we modeled year of birth rather than age.</w:t>
+        <w:t xml:space="preserve">17</w:t>
+      </w:r>
+      <w:r>
+        <w:t xml:space="preserve">) Men: -1.0 years per child [-1.54, -0.4], BF = 14.3.</w:t>
       </w:r>
     </w:p>
     <w:p>
@@ -1457,7 +1522,7 @@
           <wp:inline>
             <wp:extent cx="5969000" cy="3405972"/>
             <wp:effectExtent b="0" l="0" r="0" t="0"/>
-            <wp:docPr descr="Figure 1: (A). In both the PPMI (orange) and NZBRI (blue) studies, in both men and women, there was a background cohort effect in which older patients tended to have had more children than had patients who were born more recently. The magnitude of this effect (i.e. the slope of each line) was such that each additional child was associated with the average patient having been born (approximately) one year earlier. The Bayes factor (BF) labels indicate how many times more likely the data was better fit by each model, compared to the null hypothesis of there being no association (i.e. a flat line). (B). PPMI is an incident study and hence patient age and age-of-diagnosis are tightly correlated. Accordingly, the PPMI age-of-diagnosis association almost perfectly reflects the underlying background societal association of older people having more children (at a similar magnitude of approximately one year per child). By contrast, the NZBRI survey was of a prevalent sample, in which a patient’s current age and their age of diagnosis are no longer necessarily coupled. That is, a patient of a given age might have been recently diagnosed, or they could have long-standing disease. Accordingly, the age-of-diagnosis association was absent for both the NZBRI men and women (as indicated by the small Bayes factors). Figure by MacAskill (2019), distributed at https://doi.org/10.6084/m9.figshare.9928460 under an open CC-BY 4.0 license." title="" id="1" name="Picture"/>
+            <wp:docPr descr="Figure 1: (A). In the PPMI (orange) and NZBRI (blue) studies, there was a background cohort effect in which older patients tended to have had more children than had patients who were born more recently (for ease of comparison with the age-of-onset associations, we plot number of children on the x-axis, although this does not reflect the direction of causality). The magnitude of this effect (i.e. the slope of each line) was such that each additional child was associated with the average patient having been born (approximately) one year earlier. The association was more strongly evident in men than in women in these samples. (B). PPMI is an incident study and hence patient age and age-of-diagnosis are tightly correlated. Accordingly, the PPMI age-of-diagnosis association almost perfectly reflects the underlying background societal association of older people having more children (at a similar magnitude of approximately one year per child). By contrast, the NZBRI survey was of a prevalent sample, in which a patient’s current age and their age of diagnosis are no longer necessarily coupled. That is, a patient of a given age might have been recently diagnosed, or they could have long-standing disease. Accordingly, the age-of-diagnosis association was absent for both the NZBRI men and women (as indicated by the small BF (Bayes factor) values). Figure by MacAskill (2019), distributed at https://doi.org/10.6084/m9.figshare.9928460 under an open CC-BY 4.0 license." title="" id="1" name="Picture"/>
             <a:graphic>
               <a:graphicData uri="http://schemas.openxmlformats.org/drawingml/2006/picture">
                 <pic:pic>
@@ -1515,7 +1580,7 @@
         <w:t xml:space="preserve"> </w:t>
       </w:r>
       <w:r>
-        <w:t xml:space="preserve">In both the PPMI (orange) and NZBRI (blue) studies, in both men and women, there was a background cohort effect in which older patients tended to have had more children than had patients who were born more recently. The magnitude of this effect (i.e. the slope of each line) was such that each additional child was associated with the average patient having been born (approximately) one year earlier. The Bayes factor (BF) labels indicate how many times more likely the data was better fit by each model, compared to the null hypothesis of there being no association (i.e. a flat line).</w:t>
+        <w:t xml:space="preserve">In the PPMI (orange) and NZBRI (blue) studies, there was a background cohort effect in which older patients tended to have had more children than had patients who were born more recently (for ease of comparison with the age-of-onset associations, we plot number of children on the x-axis, although this does not reflect the direction of causality). The magnitude of this effect (i.e. the slope of each line) was such that each additional child was associated with the average patient having been born (approximately) one year earlier. The association was more strongly evident in men than in women in these samples.</w:t>
       </w:r>
       <w:r>
         <w:t xml:space="preserve"> </w:t>
@@ -1530,7 +1595,7 @@
         <w:t xml:space="preserve"> </w:t>
       </w:r>
       <w:r>
-        <w:t xml:space="preserve">PPMI is an incident study and hence patient age and age-of-diagnosis are tightly correlated. Accordingly, the PPMI age-of-diagnosis association almost perfectly reflects the underlying background societal association of older people having more children (at a similar magnitude of approximately one year per child). By contrast, the NZBRI survey was of a prevalent sample, in which a patient’s current age and their age of diagnosis are no longer necessarily coupled. That is, a patient of a given age might have been recently diagnosed, or they could have long-standing disease. Accordingly, the age-of-diagnosis association was absent for both the NZBRI men and women (as indicated by the small Bayes factors). Figure by MacAskill (2019), distributed at</w:t>
+        <w:t xml:space="preserve">PPMI is an incident study and hence patient age and age-of-diagnosis are tightly correlated. Accordingly, the PPMI age-of-diagnosis association almost perfectly reflects the underlying background societal association of older people having more children (at a similar magnitude of approximately one year per child). By contrast, the NZBRI survey was of a prevalent sample, in which a patient’s current age and their age of diagnosis are no longer necessarily coupled. That is, a patient of a given age might have been recently diagnosed, or they could have long-standing disease. Accordingly, the age-of-diagnosis association was absent for both the NZBRI men and women (as indicated by the small BF (Bayes factor) values). Figure by MacAskill (2019), distributed at</w:t>
       </w:r>
       <w:r>
         <w:t xml:space="preserve"> </w:t>
@@ -1551,6 +1616,11 @@
       </w:r>
     </w:p>
     <w:p>
+      <w:r>
+        <w:br w:type="page"/>
+      </w:r>
+    </w:p>
+    <w:p>
       <w:pPr>
         <w:pStyle w:val="berschrift1"/>
       </w:pPr>
@@ -1565,19 +1635,19 @@
         <w:pStyle w:val="FirstParagraph"/>
       </w:pPr>
       <w:r>
-        <w:t xml:space="preserve">The men of the PPMI sample showed a clear association between having more children and later disease onset. This is sufficient to discount the proposed hormonal cause for this relationship previously reported in women only.</w:t>
+        <w:t xml:space="preserve">The PPMI men showed a clear association between having more children and later disease onset (although the dataset is limited by having few patients with more than four children). This is sufficient to discount the proposed hormonal cause for this relationship, previously reported in women only.</w:t>
       </w:r>
       <w:r>
         <w:rPr>
           <w:vertAlign w:val="superscript"/>
         </w:rPr>
-        <w:t xml:space="preserve">11,12</w:t>
-      </w:r>
-      <w:r>
-        <w:t xml:space="preserve"> </w:t>
-      </w:r>
-      <w:r>
-        <w:t xml:space="preserve">We tested a non-biological explanation, common to both men and women, in which older patients are simply more likely than younger ones to have had larger families. In incident studies like PPMI, there is an almost perfect correlation between patient age and age of diagnosis. Accordingly, the diagnosis-age effect in the PPMI study (top row of Figure</w:t>
+        <w:t xml:space="preserve">12–14</w:t>
+      </w:r>
+      <w:r>
+        <w:t xml:space="preserve"> </w:t>
+      </w:r>
+      <w:r>
+        <w:t xml:space="preserve">We tested a non-biological explanation, common to both men and women, in which older patients are simply more likely than younger ones to have had larger families. In incident studies like PPMI, there is a near-perfect correlation between patient age and age of diagnosis. Accordingly, the diagnosis-age effect in the PPMI study (top row, Figure</w:t>
       </w:r>
       <w:r>
         <w:t xml:space="preserve"> </w:t>
@@ -1586,7 +1656,7 @@
         <w:t xml:space="preserve">1</w:t>
       </w:r>
       <w:r>
-        <w:t xml:space="preserve">B) almost perfectly resembles the simple background generational cohort effect (top row of Figure</w:t>
+        <w:t xml:space="preserve">B) very closely resembles the simple background generational cohort effect (top row, Figure</w:t>
       </w:r>
       <w:r>
         <w:t xml:space="preserve"> </w:t>
@@ -1595,13 +1665,13 @@
         <w:t xml:space="preserve">1</w:t>
       </w:r>
       <w:r>
-        <w:t xml:space="preserve">A). The previously reported associations are therefore likely an example of the classic epidemiological trap of mistaking an age effect for a generational cohort one.</w:t>
+        <w:t xml:space="preserve">A). The previously-reported associations are therefore likely an example of the classic epidemiological trap of mistaking an age effect for a generational cohort one.</w:t>
       </w:r>
       <w:r>
         <w:rPr>
           <w:vertAlign w:val="superscript"/>
         </w:rPr>
-        <w:t xml:space="preserve">16</w:t>
+        <w:t xml:space="preserve">18</w:t>
       </w:r>
     </w:p>
     <w:p>
@@ -1609,7 +1679,7 @@
         <w:pStyle w:val="Textkrper"/>
       </w:pPr>
       <w:r>
-        <w:t xml:space="preserve">The association between number of children and diagnosis age was not found in either sex in the NZBRI study (bottom row of Figure</w:t>
+        <w:t xml:space="preserve">Associations between number of children and diagnosis age were absent in both sexes in the NZBRI study (bottom row, Figure</w:t>
       </w:r>
       <w:r>
         <w:t xml:space="preserve"> </w:t>
@@ -1618,7 +1688,7 @@
         <w:t xml:space="preserve">1</w:t>
       </w:r>
       <w:r>
-        <w:t xml:space="preserve">B), although the background generational effect (bottom row of Figure</w:t>
+        <w:t xml:space="preserve">B), although the background generational effect (bottom row, Figure</w:t>
       </w:r>
       <w:r>
         <w:t xml:space="preserve"> </w:t>
@@ -1627,13 +1697,13 @@
         <w:t xml:space="preserve">1</w:t>
       </w:r>
       <w:r>
-        <w:t xml:space="preserve">A) was similar to that in the PPMI study. This is consistent, because in a prevalence sample the relationship between patient age and their age of diagnosis becomes de-coupled, because the sample includes many people with long-standing disease. Take, for example, a pair of people, one diagnosed at 50 and another at 75. In an incident study, participants are recruited soon after diagnosis, and such a pair would necessarily come from different generations. In a prevalent sample, however, that relationship breaks down. Both patients could even be the same age: one recently diagnosed at age 75, while the other, also currently aged 75, would have a 25 year history of disease. Artefactual associations between number of children and the age of Parkinson’s onset are therefore most likely to be observed in samples with a preponderance of incident cases. In a pure incident sample, the magnitude of the association should closely match the background societal association between age and family size (as shown in the roughly one-year-per-child associations in the PPMI sample). The two previous studies defined disease duration from symptom onset, so with durations of 2.5 years</w:t>
+        <w:t xml:space="preserve">A) was similar to that in the PPMI study. This is consistent, because in a prevalence sample, people with long-standing disease de-couple the relationship between patient age and the age of diagnosis. Consider one person diagnosed at age 50 and another at 75. In an incident study, with recruitment soon after diagnosis, these people would necessarily come from different generations. In a prevalent sample, however, this relationship breaks down. They could even be the same age, if one was recently diagnosed at age 75, while the other, also currently aged 75, had a 25 year history of disease. Artefactual associations between number of children and age of onset are therefore most likely in samples with a preponderance of incident cases. In a pure incident sample, the magnitude of the association should closely match the background societal association between age and family size (as shown in the roughly one-year-per-child associations in the PPMI sample). Two previous studies defined disease duration from symptom onset: with durations of 2.5 years</w:t>
       </w:r>
       <w:r>
         <w:rPr>
           <w:vertAlign w:val="superscript"/>
         </w:rPr>
-        <w:t xml:space="preserve">11</w:t>
+        <w:t xml:space="preserve">12</w:t>
       </w:r>
       <w:r>
         <w:t xml:space="preserve"> </w:t>
@@ -1645,72 +1715,83 @@
         <w:rPr>
           <w:vertAlign w:val="superscript"/>
         </w:rPr>
+        <w:t xml:space="preserve">14</w:t>
+      </w:r>
+      <w:r>
+        <w:t xml:space="preserve"> </w:t>
+      </w:r>
+      <w:r>
+        <w:t xml:space="preserve">this indeed places them closer to the PPMI incident study (2.1 years mean female symptom duration) than to the NZBRI prevalent sample (where the mean duration since diagnosis was 7.5 years, implying a much longer time relative to symptom onset). The third study had a median disease duration of 5 years although it was not specified if that was defined from symptom onset or diagnosis.</w:t>
+      </w:r>
+      <w:r>
+        <w:rPr>
+          <w:vertAlign w:val="superscript"/>
+        </w:rPr>
+        <w:t xml:space="preserve">13</w:t>
+      </w:r>
+      <w:r>
+        <w:t xml:space="preserve"> </w:t>
+      </w:r>
+      <w:r>
+        <w:t xml:space="preserve">The magnitude of the effect we found (approximately one year later onset per child) was smaller than in the previous studies. This is consistent with the complex web of social, cultural, financial, and health factors that influence family size, with generational cohort being only one contributor (evident in the large variability in Figure</w:t>
+      </w:r>
+      <w:r>
+        <w:t xml:space="preserve"> </w:t>
+      </w:r>
+      <w:r>
+        <w:t xml:space="preserve">1</w:t>
+      </w:r>
+      <w:r>
+        <w:t xml:space="preserve">A).</w:t>
+      </w:r>
+    </w:p>
+    <w:p>
+      <w:pPr>
+        <w:pStyle w:val="Textkrper"/>
+      </w:pPr>
+      <w:r>
+        <w:t xml:space="preserve">If there was a causal association between childbirth and delayed disease onset, women’s mean onset age should be measurably later than men’s (unless some other competing female risk factors could somehow balance the putative protective childbirth effect). We found male and female onset age was similar, in both the PPMI and NZBRI samples. In the previous studies, women’s onset age (57.1) was either similar to men’s (57.3),</w:t>
+      </w:r>
+      <w:r>
+        <w:rPr>
+          <w:vertAlign w:val="superscript"/>
+        </w:rPr>
+        <w:t xml:space="preserve">14</w:t>
+      </w:r>
+      <w:r>
+        <w:t xml:space="preserve"> </w:t>
+      </w:r>
+      <w:r>
+        <w:t xml:space="preserve">or non-significantly later (53.4 vs 51.3, p = 0.06)</w:t>
+      </w:r>
+      <w:r>
+        <w:rPr>
+          <w:vertAlign w:val="superscript"/>
+        </w:rPr>
         <w:t xml:space="preserve">12</w:t>
       </w:r>
       <w:r>
         <w:t xml:space="preserve"> </w:t>
       </w:r>
       <w:r>
-        <w:t xml:space="preserve">this indeed places them closer to the PPMI incident study (2.1 years mean female symptom duration) than to the NZBRI prevalent sample (where the mean duration since diagnosis was 7.5 years, implying a much longer time relative to symptom onset).</w:t>
-      </w:r>
-    </w:p>
-    <w:p>
-      <w:pPr>
-        <w:pStyle w:val="Textkrper"/>
-      </w:pPr>
-      <w:r>
-        <w:t xml:space="preserve">Lastly, we found that women’s age of onset was marginally</w:t>
-      </w:r>
-      <w:r>
-        <w:t xml:space="preserve"> </w:t>
-      </w:r>
-      <w:r>
-        <w:rPr>
-          <w:i/>
-        </w:rPr>
-        <w:t xml:space="preserve">earlier</w:t>
-      </w:r>
-      <w:r>
-        <w:t xml:space="preserve"> </w:t>
-      </w:r>
-      <w:r>
-        <w:t xml:space="preserve">compared to men. This is not inconsistent with the two previous studies, where the women’s age of onset (57.1) was either similar to the men’s (57.3),</w:t>
+        <w:t xml:space="preserve">(the remaining study</w:t>
       </w:r>
       <w:r>
         <w:rPr>
           <w:vertAlign w:val="superscript"/>
         </w:rPr>
-        <w:t xml:space="preserve">12</w:t>
-      </w:r>
-      <w:r>
-        <w:t xml:space="preserve"> </w:t>
-      </w:r>
-      <w:r>
-        <w:t xml:space="preserve">or non-significantly later (53.4 vs 51.3, p = 0.06).</w:t>
-      </w:r>
-      <w:r>
-        <w:rPr>
-          <w:vertAlign w:val="superscript"/>
-        </w:rPr>
-        <w:t xml:space="preserve">11</w:t>
-      </w:r>
-      <w:r>
-        <w:t xml:space="preserve"> </w:t>
-      </w:r>
-      <w:r>
-        <w:t xml:space="preserve">Remembering that the representative population age will be far older than in studies with actively-participating patients, further analysis of our previously-reported national-level pharmaco-epidemiology study of 10 500 [10 300, 10 700] incident cases of Parkinson’s</w:t>
-      </w:r>
-      <w:r>
-        <w:rPr>
-          <w:vertAlign w:val="superscript"/>
-        </w:rPr>
-        <w:t xml:space="preserve">2,17</w:t>
-      </w:r>
-      <w:r>
-        <w:t xml:space="preserve"> </w:t>
-      </w:r>
-      <w:r>
-        <w:t xml:space="preserve">found the standardised age of onset for women was again, if anything, minimally earlier (69.8 [69.6, 70.0]) compared to men (70.5 [70.5, 70.6]). That is, not only is the association between childbirth and later disease onset artefactual, but there might not even be a female advantage for it to explain.</w:t>
+        <w:t xml:space="preserve">13</w:t>
+      </w:r>
+      <w:r>
+        <w:t xml:space="preserve"> </w:t>
+      </w:r>
+      <w:r>
+        <w:t xml:space="preserve">had no male comparison). That is, not only is the association between childbirth and later disease onset artefactual, there is likely no female age-of-onset advantage in need of explanation.</w:t>
+      </w:r>
+    </w:p>
+    <w:p>
+      <w:r>
+        <w:br w:type="page"/>
       </w:r>
     </w:p>
     <w:p>
@@ -1746,7 +1827,7 @@
         <w:pStyle w:val="FirstParagraph"/>
       </w:pPr>
       <w:r>
-        <w:t xml:space="preserve">MacAskill: Research project: conception. Statistical analysis: design, execution. Manuscript: writing of first draft.</w:t>
+        <w:t xml:space="preserve">MacAskill: Research project: conception. Statistical analysis: design, execution. Manuscript: writing of each draft.</w:t>
       </w:r>
       <w:r>
         <w:t xml:space="preserve"> </w:t>
@@ -1807,7 +1888,7 @@
       </w:r>
       <w:bookmarkEnd w:id="38"/>
     </w:p>
-    <w:bookmarkStart w:id="58" w:name="refs"/>
+    <w:bookmarkStart w:id="59" w:name="refs"/>
     <w:bookmarkStart w:id="39" w:name="ref-taylor2007_HeterogeneityMaleFemale"/>
     <w:p>
       <w:pPr>
@@ -1839,7 +1920,7 @@
         <w:pStyle w:val="Literaturverzeichnis"/>
       </w:pPr>
       <w:r>
-        <w:t xml:space="preserve">2. Myall DJ, Pitcher TL, Pearson JF, et al. Parkinson’s in the oldest old: Impact on estimates of future disease burden.</w:t>
+        <w:t xml:space="preserve">2. Myall D, Pitcher T, Pearson J, et al. Parkinson’s in the oldest old: Impact on estimates of future disease burden.</w:t>
       </w:r>
       <w:r>
         <w:t xml:space="preserve"> </w:t>
@@ -1858,13 +1939,13 @@
       </w:r>
     </w:p>
     <w:bookmarkEnd w:id="40"/>
-    <w:bookmarkStart w:id="41" w:name="ref-savica2013_RiskFactorsParkinson"/>
+    <w:bookmarkStart w:id="41" w:name="ref-morozova2008_VariationsGenderRatios"/>
     <w:p>
       <w:pPr>
         <w:pStyle w:val="Literaturverzeichnis"/>
       </w:pPr>
       <w:r>
-        <w:t xml:space="preserve">3. Savica R, Grossardt BR, Bower JH, et al. Risk factors for Parkinson’s disease may differ in men and women: An exploratory study.</w:t>
+        <w:t xml:space="preserve">3. Morozova N, O’Reilly EJ, Ascherio A. Variations in gender ratios support the connection between smoking and Parkinson’s disease.</w:t>
       </w:r>
       <w:r>
         <w:t xml:space="preserve"> </w:t>
@@ -1873,6 +1954,31 @@
         <w:rPr>
           <w:i/>
         </w:rPr>
+        <w:t xml:space="preserve">Mov Disord</w:t>
+      </w:r>
+      <w:r>
+        <w:t xml:space="preserve"> </w:t>
+      </w:r>
+      <w:r>
+        <w:t xml:space="preserve">2008; 23: 1414–1419.</w:t>
+      </w:r>
+    </w:p>
+    <w:bookmarkEnd w:id="41"/>
+    <w:bookmarkStart w:id="42" w:name="ref-savica2013_RiskFactorsParkinson"/>
+    <w:p>
+      <w:pPr>
+        <w:pStyle w:val="Literaturverzeichnis"/>
+      </w:pPr>
+      <w:r>
+        <w:t xml:space="preserve">4. Savica R, Grossardt BR, Bower JH, et al. Risk factors for Parkinson’s disease may differ in men and women: An exploratory study.</w:t>
+      </w:r>
+      <w:r>
+        <w:t xml:space="preserve"> </w:t>
+      </w:r>
+      <w:r>
+        <w:rPr>
+          <w:i/>
+        </w:rPr>
         <w:t xml:space="preserve">Horm Behav</w:t>
       </w:r>
       <w:r>
@@ -1882,14 +1988,14 @@
         <w:t xml:space="preserve">2013; 63: 308–314.</w:t>
       </w:r>
     </w:p>
-    <w:bookmarkEnd w:id="41"/>
-    <w:bookmarkStart w:id="42" w:name="ref-roof2000_GenderDifferencesAcute"/>
+    <w:bookmarkEnd w:id="42"/>
+    <w:bookmarkStart w:id="43" w:name="ref-roof2000_GenderDifferencesAcute"/>
     <w:p>
       <w:pPr>
         <w:pStyle w:val="Literaturverzeichnis"/>
       </w:pPr>
       <w:r>
-        <w:t xml:space="preserve">4. Roof RL, Hall ED. Gender differences in acute CNS trauma and stroke: neuroprotective effects of estrogen and progesterone.</w:t>
+        <w:t xml:space="preserve">5. Roof RL, Hall ED. Gender differences in acute CNS trauma and stroke: neuroprotective effects of estrogen and progesterone.</w:t>
       </w:r>
       <w:r>
         <w:t xml:space="preserve"> </w:t>
@@ -1907,14 +2013,14 @@
         <w:t xml:space="preserve">2000; 17: 367–388.</w:t>
       </w:r>
     </w:p>
-    <w:bookmarkEnd w:id="42"/>
-    <w:bookmarkStart w:id="43" w:name="X8a1b188dc73b0303b919dff8c0bd255702eae86"/>
+    <w:bookmarkEnd w:id="43"/>
+    <w:bookmarkStart w:id="44" w:name="X8a1b188dc73b0303b919dff8c0bd255702eae86"/>
     <w:p>
       <w:pPr>
         <w:pStyle w:val="Literaturverzeichnis"/>
       </w:pPr>
       <w:r>
-        <w:t xml:space="preserve">5. Villa A, Vegeto E, Poletti A, et al. Estrogens, neuroinflammation, and neurodegeneration.</w:t>
+        <w:t xml:space="preserve">6. Villa A, Vegeto E, Poletti A, et al. Estrogens, neuroinflammation, and neurodegeneration.</w:t>
       </w:r>
       <w:r>
         <w:t xml:space="preserve"> </w:t>
@@ -1932,14 +2038,14 @@
         <w:t xml:space="preserve">2016; 37: 372–402.</w:t>
       </w:r>
     </w:p>
-    <w:bookmarkEnd w:id="43"/>
-    <w:bookmarkStart w:id="44" w:name="X00abee66f342c84d35f7948831ab857fb47f926"/>
+    <w:bookmarkEnd w:id="44"/>
+    <w:bookmarkStart w:id="45" w:name="X00abee66f342c84d35f7948831ab857fb47f926"/>
     <w:p>
       <w:pPr>
         <w:pStyle w:val="Literaturverzeichnis"/>
       </w:pPr>
       <w:r>
-        <w:t xml:space="preserve">6. Ascherio A, Schwarzschild MA. The epidemiology of Parkinson’s disease: Risk factors and prevention.</w:t>
+        <w:t xml:space="preserve">7. Ascherio A, Schwarzschild MA. The epidemiology of Parkinson’s disease: Risk factors and prevention.</w:t>
       </w:r>
       <w:r>
         <w:t xml:space="preserve"> </w:t>
@@ -1957,14 +2063,14 @@
         <w:t xml:space="preserve">2016; 15: 1257–1272.</w:t>
       </w:r>
     </w:p>
-    <w:bookmarkEnd w:id="44"/>
-    <w:bookmarkStart w:id="45" w:name="X3cca40e0f177d238f98538edaad334e8d65df7f"/>
+    <w:bookmarkEnd w:id="45"/>
+    <w:bookmarkStart w:id="46" w:name="X3cca40e0f177d238f98538edaad334e8d65df7f"/>
     <w:p>
       <w:pPr>
         <w:pStyle w:val="Literaturverzeichnis"/>
       </w:pPr>
       <w:r>
-        <w:t xml:space="preserve">7. Simon KC, Chen H, Gao X, et al. Reproductive factors, exogenous estrogen use, and risk of Parkinson’s disease.</w:t>
+        <w:t xml:space="preserve">8. Simon KC, Chen H, Gao X, et al. Reproductive factors, exogenous estrogen use, and risk of Parkinson’s disease.</w:t>
       </w:r>
       <w:r>
         <w:t xml:space="preserve"> </w:t>
@@ -1982,14 +2088,14 @@
         <w:t xml:space="preserve">2009; 24: 1359–1365.</w:t>
       </w:r>
     </w:p>
-    <w:bookmarkEnd w:id="45"/>
-    <w:bookmarkStart w:id="46" w:name="ref-popat2005_EffectReproductiveFactors"/>
+    <w:bookmarkEnd w:id="46"/>
+    <w:bookmarkStart w:id="47" w:name="ref-popat2005_EffectReproductiveFactors"/>
     <w:p>
       <w:pPr>
         <w:pStyle w:val="Literaturverzeichnis"/>
       </w:pPr>
       <w:r>
-        <w:t xml:space="preserve">8. Popat RA, Van Den Eeden SK, Tanner CM, et al. Effect of reproductive factors and postmenopausal hormone use on the risk of Parkinson disease.</w:t>
+        <w:t xml:space="preserve">9. Popat RA, Van Den Eeden SK, Tanner CM, et al. Effect of reproductive factors and postmenopausal hormone use on the risk of Parkinson disease.</w:t>
       </w:r>
       <w:r>
         <w:t xml:space="preserve"> </w:t>
@@ -2007,14 +2113,14 @@
         <w:t xml:space="preserve">2005; 65: 383–390.</w:t>
       </w:r>
     </w:p>
-    <w:bookmarkEnd w:id="46"/>
-    <w:bookmarkStart w:id="47" w:name="ref-lv2017_ReproductiveFactorsRisk"/>
+    <w:bookmarkEnd w:id="47"/>
+    <w:bookmarkStart w:id="48" w:name="ref-lv2017_ReproductiveFactorsRisk"/>
     <w:p>
       <w:pPr>
         <w:pStyle w:val="Literaturverzeichnis"/>
       </w:pPr>
       <w:r>
-        <w:t xml:space="preserve">9. Lv M, Zhang Y, Chen G-c, et al. Reproductive factors and risk of Parkinson’s disease in women: A meta-analysis of observational studies.</w:t>
+        <w:t xml:space="preserve">10. Lv M, Zhang Y, Chen G-c, et al. Reproductive factors and risk of Parkinson’s disease in women: A meta-analysis of observational studies.</w:t>
       </w:r>
       <w:r>
         <w:t xml:space="preserve"> </w:t>
@@ -2032,14 +2138,14 @@
         <w:t xml:space="preserve">2017; 335: 103–110.</w:t>
       </w:r>
     </w:p>
-    <w:bookmarkEnd w:id="47"/>
-    <w:bookmarkStart w:id="48" w:name="ref-du2014_HormoneReplacementTherapy"/>
+    <w:bookmarkEnd w:id="48"/>
+    <w:bookmarkStart w:id="49" w:name="ref-du2014_HormoneReplacementTherapy"/>
     <w:p>
       <w:pPr>
         <w:pStyle w:val="Literaturverzeichnis"/>
       </w:pPr>
       <w:r>
-        <w:t xml:space="preserve">10. Du J, Wang P, Li J, et al. Hormone replacement therapy and Parkinson’s disease risk in women: A meta-analysis of 14 observational studies.</w:t>
+        <w:t xml:space="preserve">11. Du J, Wang P, Li J, et al. Hormone replacement therapy and Parkinson’s disease risk in women: A meta-analysis of 14 observational studies.</w:t>
       </w:r>
       <w:r>
         <w:t xml:space="preserve"> </w:t>
@@ -2057,14 +2163,14 @@
         <w:t xml:space="preserve">2014; 59.</w:t>
       </w:r>
     </w:p>
-    <w:bookmarkEnd w:id="48"/>
-    <w:bookmarkStart w:id="49" w:name="Xd4bf6a3edae62c2a48ecfa528f419940d2d336b"/>
+    <w:bookmarkEnd w:id="49"/>
+    <w:bookmarkStart w:id="50" w:name="Xd4bf6a3edae62c2a48ecfa528f419940d2d336b"/>
     <w:p>
       <w:pPr>
         <w:pStyle w:val="Literaturverzeichnis"/>
       </w:pPr>
       <w:r>
-        <w:t xml:space="preserve">11. Haaxma CA, Bloem BR, Borm GF, et al. Gender differences in Parkinson’s disease.</w:t>
+        <w:t xml:space="preserve">12. Haaxma CA, Bloem BR, Borm GF, et al. Gender differences in Parkinson’s disease.</w:t>
       </w:r>
       <w:r>
         <w:t xml:space="preserve"> </w:t>
@@ -2082,14 +2188,14 @@
         <w:t xml:space="preserve">2007; 78: 819–824.</w:t>
       </w:r>
     </w:p>
-    <w:bookmarkEnd w:id="49"/>
-    <w:bookmarkStart w:id="50" w:name="X41981ea9abd5ec0e1b6f6f1a382c839dd9c56e5"/>
+    <w:bookmarkEnd w:id="50"/>
+    <w:bookmarkStart w:id="51" w:name="ref-yadav2012_CaseControlStudy"/>
     <w:p>
       <w:pPr>
         <w:pStyle w:val="Literaturverzeichnis"/>
       </w:pPr>
       <w:r>
-        <w:t xml:space="preserve">12. Frentzel D, Judanin G, Borozdina O, et al. Increase of reproductive life span delays age of onset of Parkinson’s disease.</w:t>
+        <w:t xml:space="preserve">13. Yadav R, Shukla G, Goyal V, et al. A case control study of women with Parkinson’s disease and their fertility characteristics.</w:t>
       </w:r>
       <w:r>
         <w:t xml:space="preserve"> </w:t>
@@ -2098,6 +2204,31 @@
         <w:rPr>
           <w:i/>
         </w:rPr>
+        <w:t xml:space="preserve">J Neurol Sci</w:t>
+      </w:r>
+      <w:r>
+        <w:t xml:space="preserve"> </w:t>
+      </w:r>
+      <w:r>
+        <w:t xml:space="preserve">2012; 319: 135–138.</w:t>
+      </w:r>
+    </w:p>
+    <w:bookmarkEnd w:id="51"/>
+    <w:bookmarkStart w:id="52" w:name="X41981ea9abd5ec0e1b6f6f1a382c839dd9c56e5"/>
+    <w:p>
+      <w:pPr>
+        <w:pStyle w:val="Literaturverzeichnis"/>
+      </w:pPr>
+      <w:r>
+        <w:t xml:space="preserve">14. Frentzel D, Judanin G, Borozdina O, et al. Increase of reproductive life span delays age of onset of Parkinson’s disease.</w:t>
+      </w:r>
+      <w:r>
+        <w:t xml:space="preserve"> </w:t>
+      </w:r>
+      <w:r>
+        <w:rPr>
+          <w:i/>
+        </w:rPr>
         <w:t xml:space="preserve">Front Neurol</w:t>
       </w:r>
       <w:r>
@@ -2107,14 +2238,14 @@
         <w:t xml:space="preserve">2017; 8: 397.</w:t>
       </w:r>
     </w:p>
-    <w:bookmarkEnd w:id="50"/>
-    <w:bookmarkStart w:id="52" w:name="Xbe592caf2a78e4cb7ad9360b4211e0d792f1a4a"/>
+    <w:bookmarkEnd w:id="52"/>
+    <w:bookmarkStart w:id="54" w:name="Xbe592caf2a78e4cb7ad9360b4211e0d792f1a4a"/>
     <w:p>
       <w:pPr>
         <w:pStyle w:val="Literaturverzeichnis"/>
       </w:pPr>
       <w:r>
-        <w:t xml:space="preserve">13. R Development Core Team.</w:t>
+        <w:t xml:space="preserve">15. R Development Core Team.</w:t>
       </w:r>
       <w:r>
         <w:t xml:space="preserve"> </w:t>
@@ -2131,7 +2262,7 @@
       <w:r>
         <w:t xml:space="preserve"> </w:t>
       </w:r>
-      <w:hyperlink r:id="rId51">
+      <w:hyperlink r:id="rId53">
         <w:r>
           <w:rPr>
             <w:rStyle w:val="Hyperlink"/>
@@ -2146,14 +2277,14 @@
         <w:t xml:space="preserve">(2019).</w:t>
       </w:r>
     </w:p>
-    <w:bookmarkEnd w:id="52"/>
-    <w:bookmarkStart w:id="53" w:name="ref-burkner2017_BrmsPackageBayesian"/>
+    <w:bookmarkEnd w:id="54"/>
+    <w:bookmarkStart w:id="55" w:name="ref-burkner2017_BrmsPackageBayesian"/>
     <w:p>
       <w:pPr>
         <w:pStyle w:val="Literaturverzeichnis"/>
       </w:pPr>
       <w:r>
-        <w:t xml:space="preserve">14. Bürkner P-C. Brms: An R package for Bayesian multilevel models using Stan.</w:t>
+        <w:t xml:space="preserve">16. Bürkner P-C. Brms: An R package for Bayesian multilevel models using Stan.</w:t>
       </w:r>
       <w:r>
         <w:t xml:space="preserve"> </w:t>
@@ -2171,14 +2302,14 @@
         <w:t xml:space="preserve">2017; 80: 1–28.</w:t>
       </w:r>
     </w:p>
-    <w:bookmarkEnd w:id="53"/>
-    <w:bookmarkStart w:id="55" w:name="ref-pool2011_FamiliesHistoryColonial"/>
+    <w:bookmarkEnd w:id="55"/>
+    <w:bookmarkStart w:id="57" w:name="ref-pool2011_FamiliesHistoryColonial"/>
     <w:p>
       <w:pPr>
         <w:pStyle w:val="Literaturverzeichnis"/>
       </w:pPr>
       <w:r>
-        <w:t xml:space="preserve">15. Pool I, Du Plessis R. Families: A history - Colonial families: 1840–1879.</w:t>
+        <w:t xml:space="preserve">17. Pool I, Du Plessis R. Families: A history - Colonial families: 1840–1879.</w:t>
       </w:r>
       <w:r>
         <w:t xml:space="preserve"> </w:t>
@@ -2195,7 +2326,7 @@
       <w:r>
         <w:t xml:space="preserve"> </w:t>
       </w:r>
-      <w:hyperlink r:id="rId54">
+      <w:hyperlink r:id="rId56">
         <w:r>
           <w:rPr>
             <w:rStyle w:val="Hyperlink"/>
@@ -2210,14 +2341,14 @@
         <w:t xml:space="preserve">(2011, accessed 19 September 2019).</w:t>
       </w:r>
     </w:p>
-    <w:bookmarkEnd w:id="55"/>
-    <w:bookmarkStart w:id="56" w:name="X0b9401aaecab7678c39860c3c8fa317edf63445"/>
+    <w:bookmarkEnd w:id="57"/>
+    <w:bookmarkStart w:id="58" w:name="X0b9401aaecab7678c39860c3c8fa317edf63445"/>
     <w:p>
       <w:pPr>
         <w:pStyle w:val="Literaturverzeichnis"/>
       </w:pPr>
       <w:r>
-        <w:t xml:space="preserve">16. Blanchard RD, Bunker JB, Wachs M. Distinguishing aging, period and cohort effects in longitudinal studies of elderly populations.</w:t>
+        <w:t xml:space="preserve">18. Blanchard RD, Bunker JB, Wachs M. Distinguishing aging, period and cohort effects in longitudinal studies of elderly populations.</w:t>
       </w:r>
       <w:r>
         <w:t xml:space="preserve"> </w:t>
@@ -2235,33 +2366,8 @@
         <w:t xml:space="preserve">1977; 11: 137–146.</w:t>
       </w:r>
     </w:p>
-    <w:bookmarkEnd w:id="56"/>
-    <w:bookmarkStart w:id="57" w:name="X8b088a2ebef8e256bc0ec3757b2e4467b459577"/>
-    <w:p>
-      <w:pPr>
-        <w:pStyle w:val="Literaturverzeichnis"/>
-      </w:pPr>
-      <w:r>
-        <w:t xml:space="preserve">17. Pitcher TL, Myall DJ, Pearson JF, et al. Parkinson’s disease across ethnicities: A nationwide study in New Zealand.</w:t>
-      </w:r>
-      <w:r>
-        <w:t xml:space="preserve"> </w:t>
-      </w:r>
-      <w:r>
-        <w:rPr>
-          <w:i/>
-        </w:rPr>
-        <w:t xml:space="preserve">Mov Disord</w:t>
-      </w:r>
-      <w:r>
-        <w:t xml:space="preserve"> </w:t>
-      </w:r>
-      <w:r>
-        <w:t xml:space="preserve">2018; 33: 1440–1448.</w:t>
-      </w:r>
-    </w:p>
-    <w:bookmarkEnd w:id="57"/>
     <w:bookmarkEnd w:id="58"/>
+    <w:bookmarkEnd w:id="59"/>
     <w:sectPr>
       <w:pgSz w:w="12240" w:h="15840"/>
       <w:pgMar w:top="1418" w:right="1418" w:bottom="1418" w:left="1418" w:header="720" w:footer="720" w:gutter="0"/>

</xml_diff>